<commit_message>
Modify some grammar error
</commit_message>
<xml_diff>
--- a/Eshop-Proposal.docx
+++ b/Eshop-Proposal.docx
@@ -1,6 +1,6 @@
 
 <file path=word/document.xml><?xml version="1.0" encoding="utf-8"?>
-<w:document xmlns:wpc="http://schemas.microsoft.com/office/word/2010/wordprocessingCanvas" xmlns:mc="http://schemas.openxmlformats.org/markup-compatibility/2006" xmlns:o="urn:schemas-microsoft-com:office:office" xmlns:r="http://schemas.openxmlformats.org/officeDocument/2006/relationships" xmlns:m="http://schemas.openxmlformats.org/officeDocument/2006/math" xmlns:v="urn:schemas-microsoft-com:vml" xmlns:wp14="http://schemas.microsoft.com/office/word/2010/wordprocessingDrawing" xmlns:wp="http://schemas.openxmlformats.org/drawingml/2006/wordprocessingDrawing" xmlns:w10="urn:schemas-microsoft-com:office:word" xmlns:w="http://schemas.openxmlformats.org/wordprocessingml/2006/main" xmlns:w14="http://schemas.microsoft.com/office/word/2010/wordml" xmlns:w15="http://schemas.microsoft.com/office/word/2012/wordml" xmlns:wpg="http://schemas.microsoft.com/office/word/2010/wordprocessingGroup" xmlns:wpi="http://schemas.microsoft.com/office/word/2010/wordprocessingInk" xmlns:wne="http://schemas.microsoft.com/office/word/2006/wordml" xmlns:wps="http://schemas.microsoft.com/office/word/2010/wordprocessingShape" mc:Ignorable="w14 w15 wp14">
+<w:document xmlns:wpc="http://schemas.microsoft.com/office/word/2010/wordprocessingCanvas" xmlns:cx="http://schemas.microsoft.com/office/drawing/2014/chartex" xmlns:cx1="http://schemas.microsoft.com/office/drawing/2015/9/8/chartex" xmlns:cx2="http://schemas.microsoft.com/office/drawing/2015/10/21/chartex" xmlns:cx3="http://schemas.microsoft.com/office/drawing/2016/5/9/chartex" xmlns:cx4="http://schemas.microsoft.com/office/drawing/2016/5/10/chartex" xmlns:cx5="http://schemas.microsoft.com/office/drawing/2016/5/11/chartex" xmlns:cx6="http://schemas.microsoft.com/office/drawing/2016/5/12/chartex" xmlns:cx7="http://schemas.microsoft.com/office/drawing/2016/5/13/chartex" xmlns:cx8="http://schemas.microsoft.com/office/drawing/2016/5/14/chartex" xmlns:mc="http://schemas.openxmlformats.org/markup-compatibility/2006" xmlns:o="urn:schemas-microsoft-com:office:office" xmlns:r="http://schemas.openxmlformats.org/officeDocument/2006/relationships" xmlns:m="http://schemas.openxmlformats.org/officeDocument/2006/math" xmlns:v="urn:schemas-microsoft-com:vml" xmlns:wp14="http://schemas.microsoft.com/office/word/2010/wordprocessingDrawing" xmlns:wp="http://schemas.openxmlformats.org/drawingml/2006/wordprocessingDrawing" xmlns:w10="urn:schemas-microsoft-com:office:word" xmlns:w="http://schemas.openxmlformats.org/wordprocessingml/2006/main" xmlns:w14="http://schemas.microsoft.com/office/word/2010/wordml" xmlns:w15="http://schemas.microsoft.com/office/word/2012/wordml" xmlns:w16se="http://schemas.microsoft.com/office/word/2015/wordml/symex" xmlns:wpg="http://schemas.microsoft.com/office/word/2010/wordprocessingGroup" xmlns:wpi="http://schemas.microsoft.com/office/word/2010/wordprocessingInk" xmlns:wne="http://schemas.microsoft.com/office/word/2006/wordml" xmlns:wps="http://schemas.microsoft.com/office/word/2010/wordprocessingShape" mc:Ignorable="w14 w15 w16se wp14">
   <w:body>
     <w:p>
       <w:pPr>
@@ -20,7 +20,7 @@
           <w:sz w:val="44"/>
           <w:szCs w:val="44"/>
         </w:rPr>
-        <w:t>PHP project</w:t>
+        <w:t xml:space="preserve">PHP </w:t>
       </w:r>
       <w:r>
         <w:rPr>
@@ -29,7 +29,52 @@
           <w:sz w:val="44"/>
           <w:szCs w:val="44"/>
         </w:rPr>
-        <w:t>--EShop</w:t>
+        <w:t>P</w:t>
+      </w:r>
+      <w:r>
+        <w:rPr>
+          <w:rFonts w:asciiTheme="minorHAnsi" w:hAnsiTheme="minorHAnsi" w:cstheme="minorHAnsi"/>
+          <w:b/>
+          <w:sz w:val="44"/>
+          <w:szCs w:val="44"/>
+        </w:rPr>
+        <w:t>roject</w:t>
+      </w:r>
+      <w:r>
+        <w:rPr>
+          <w:rFonts w:asciiTheme="minorHAnsi" w:hAnsiTheme="minorHAnsi" w:cstheme="minorHAnsi"/>
+          <w:b/>
+          <w:sz w:val="44"/>
+          <w:szCs w:val="44"/>
+        </w:rPr>
+        <w:t>—</w:t>
+      </w:r>
+      <w:r>
+        <w:rPr>
+          <w:rFonts w:asciiTheme="minorHAnsi" w:hAnsiTheme="minorHAnsi" w:cstheme="minorHAnsi"/>
+          <w:b/>
+          <w:sz w:val="44"/>
+          <w:szCs w:val="44"/>
+        </w:rPr>
+        <w:t>E</w:t>
+      </w:r>
+      <w:r>
+        <w:rPr>
+          <w:rFonts w:asciiTheme="minorHAnsi" w:hAnsiTheme="minorHAnsi" w:cstheme="minorHAnsi"/>
+          <w:b/>
+          <w:sz w:val="44"/>
+          <w:szCs w:val="44"/>
+        </w:rPr>
+        <w:t>-</w:t>
+      </w:r>
+      <w:r>
+        <w:rPr>
+          <w:rFonts w:asciiTheme="minorHAnsi" w:hAnsiTheme="minorHAnsi" w:cstheme="minorHAnsi"/>
+          <w:b/>
+          <w:sz w:val="44"/>
+          <w:szCs w:val="44"/>
+        </w:rPr>
+        <w:t>Shop</w:t>
       </w:r>
     </w:p>
     <w:p>
@@ -48,8 +93,16 @@
         <w:rPr>
           <w:b/>
         </w:rPr>
-        <w:t>Team: Jun Yang and Chen Chen</w:t>
-      </w:r>
+        <w:t xml:space="preserve">Team: Jun Yang and Chen </w:t>
+      </w:r>
+      <w:proofErr w:type="spellStart"/>
+      <w:r>
+        <w:rPr>
+          <w:b/>
+        </w:rPr>
+        <w:t>Chen</w:t>
+      </w:r>
+      <w:proofErr w:type="spellEnd"/>
     </w:p>
     <w:p>
       <w:pPr>
@@ -61,10 +114,17 @@
     </w:p>
     <w:p>
       <w:r>
-        <w:t>Demo :</w:t>
-      </w:r>
-    </w:p>
-    <w:p>
+        <w:t>Demo</w:t>
+      </w:r>
+      <w:r>
+        <w:t xml:space="preserve"> </w:t>
+      </w:r>
+      <w:r>
+        <w:t>:</w:t>
+      </w:r>
+      <w:r>
+        <w:t xml:space="preserve"> </w:t>
+      </w:r>
       <w:hyperlink r:id="rId7" w:history="1">
         <w:r>
           <w:rPr>
@@ -108,7 +168,10 @@
     </w:p>
     <w:p>
       <w:r>
-        <w:t xml:space="preserve">The eShop is an online shopping website for a set of scooters in PHP / MySQL which works on any hosting. </w:t>
+        <w:t>E-</w:t>
+      </w:r>
+      <w:r>
+        <w:t xml:space="preserve">Shop is an online shopping website for a set of scooters in PHP/MySQL which works on any hosting. </w:t>
       </w:r>
       <w:r>
         <w:t xml:space="preserve">We want to build a simple online shop website. </w:t>
@@ -129,13 +192,52 @@
         <w:t>,</w:t>
       </w:r>
       <w:r>
-        <w:t xml:space="preserve"> jQuery, etc. Allow online shop owner manage his eshop. It supposed to be </w:t>
-      </w:r>
-      <w:r>
-        <w:t>easy to add more product and maintain the website by the owners.</w:t>
-      </w:r>
-      <w:r>
-        <w:t xml:space="preserve"> The eshop has basic ecommerce online system features. Products </w:t>
+        <w:t xml:space="preserve"> jQuery, etc. Allow online shop owner</w:t>
+      </w:r>
+      <w:r>
+        <w:t xml:space="preserve">s </w:t>
+      </w:r>
+      <w:r>
+        <w:t xml:space="preserve">to </w:t>
+      </w:r>
+      <w:r>
+        <w:t>manage his e</w:t>
+      </w:r>
+      <w:r>
+        <w:t>-</w:t>
+      </w:r>
+      <w:r>
+        <w:t xml:space="preserve">shop. It </w:t>
+      </w:r>
+      <w:r>
+        <w:t>was s</w:t>
+      </w:r>
+      <w:r>
+        <w:t xml:space="preserve">upposed to be </w:t>
+      </w:r>
+      <w:r>
+        <w:t>easy to add more product</w:t>
+      </w:r>
+      <w:r>
+        <w:t xml:space="preserve">s </w:t>
+      </w:r>
+      <w:r>
+        <w:t>and maintain the website by the owners.</w:t>
+      </w:r>
+      <w:r>
+        <w:t xml:space="preserve"> The e</w:t>
+      </w:r>
+      <w:r>
+        <w:t>-</w:t>
+      </w:r>
+      <w:r>
+        <w:t>shop has basic e</w:t>
+      </w:r>
+      <w:r>
+        <w:t>-c</w:t>
+      </w:r>
+      <w:r>
+        <w:t xml:space="preserve">ommerce online system features. Products </w:t>
       </w:r>
       <w:r>
         <w:t>listing</w:t>
@@ -235,7 +337,17 @@
                 <w:sz w:val="20"/>
                 <w:szCs w:val="20"/>
               </w:rPr>
-              <w:t>Url</w:t>
+              <w:t>U</w:t>
+            </w:r>
+            <w:r>
+              <w:rPr>
+                <w:rFonts w:ascii="Arial" w:hAnsi="Arial" w:cs="Arial"/>
+                <w:b/>
+                <w:color w:val="555555"/>
+                <w:sz w:val="20"/>
+                <w:szCs w:val="20"/>
+              </w:rPr>
+              <w:t>RL</w:t>
             </w:r>
           </w:p>
         </w:tc>
@@ -294,7 +406,13 @@
           </w:tcPr>
           <w:p>
             <w:r>
-              <w:t xml:space="preserve">Url: </w:t>
+              <w:t>U</w:t>
+            </w:r>
+            <w:r>
+              <w:t>RL</w:t>
+            </w:r>
+            <w:r>
+              <w:t xml:space="preserve">: </w:t>
             </w:r>
             <w:r>
               <w:t>/</w:t>
@@ -369,7 +487,7 @@
           </w:tcPr>
           <w:p>
             <w:r>
-              <w:t>register by email/ register by/Facebook/</w:t>
+              <w:t>register by email/register by/Facebook/</w:t>
             </w:r>
             <w:r>
               <w:t>Gmail</w:t>
@@ -383,7 +501,13 @@
           <w:p>
             <w:hyperlink r:id="rId9" w:history="1">
               <w:r>
-                <w:t>Url:</w:t>
+                <w:t>U</w:t>
+              </w:r>
+              <w:r>
+                <w:t>RL</w:t>
+              </w:r>
+              <w:r>
+                <w:t>:</w:t>
               </w:r>
               <w:r>
                 <w:t xml:space="preserve"> /</w:t>
@@ -428,10 +552,19 @@
           </w:tcPr>
           <w:p>
             <w:r>
-              <w:t xml:space="preserve">Url: </w:t>
-            </w:r>
-            <w:r>
-              <w:t>/category/:id</w:t>
+              <w:t>U</w:t>
+            </w:r>
+            <w:r>
+              <w:t>RL</w:t>
+            </w:r>
+            <w:r>
+              <w:t xml:space="preserve">: </w:t>
+            </w:r>
+            <w:r>
+              <w:t>/category/:</w:t>
+            </w:r>
+            <w:r>
+              <w:t xml:space="preserve"> id</w:t>
             </w:r>
             <w:r>
               <w:t xml:space="preserve"> products</w:t>
@@ -462,7 +595,10 @@
           </w:tcPr>
           <w:p>
             <w:r>
-              <w:t xml:space="preserve">Each product has detail page </w:t>
+              <w:t xml:space="preserve">Each product has detail </w:t>
+            </w:r>
+            <w:r>
+              <w:t>page</w:t>
             </w:r>
           </w:p>
         </w:tc>
@@ -472,7 +608,13 @@
           </w:tcPr>
           <w:p>
             <w:r>
-              <w:t>/product/:id</w:t>
+              <w:t>/product/:</w:t>
+            </w:r>
+            <w:r>
+              <w:t xml:space="preserve"> i</w:t>
+            </w:r>
+            <w:r>
+              <w:t>d</w:t>
             </w:r>
           </w:p>
         </w:tc>
@@ -506,7 +648,7 @@
               <w:t>/</w:t>
             </w:r>
             <w:r>
-              <w:t xml:space="preserve"> Favorite product</w:t>
+              <w:t>Favorite product</w:t>
             </w:r>
           </w:p>
         </w:tc>
@@ -517,7 +659,13 @@
           <w:p>
             <w:hyperlink r:id="rId10" w:history="1">
               <w:r>
-                <w:t>Url: wishes</w:t>
+                <w:t>U</w:t>
+              </w:r>
+              <w:r>
+                <w:t>RL</w:t>
+              </w:r>
+              <w:r>
+                <w:t>: wishes</w:t>
               </w:r>
             </w:hyperlink>
             <w:r>
@@ -528,7 +676,13 @@
             </w:r>
             <w:hyperlink r:id="rId11" w:history="1">
               <w:r>
-                <w:t>Url: favorite</w:t>
+                <w:t>U</w:t>
+              </w:r>
+              <w:r>
+                <w:t>RL</w:t>
+              </w:r>
+              <w:r>
+                <w:t>: favorite</w:t>
               </w:r>
             </w:hyperlink>
             <w:r>
@@ -566,7 +720,7 @@
               <w:t>Cart *****</w:t>
             </w:r>
             <w:r>
-              <w:t>/ Buy directly</w:t>
+              <w:t>/Buy directly</w:t>
             </w:r>
           </w:p>
         </w:tc>
@@ -576,7 +730,13 @@
           </w:tcPr>
           <w:p>
             <w:r>
-              <w:t xml:space="preserve">Url:  /Cart </w:t>
+              <w:t>U</w:t>
+            </w:r>
+            <w:r>
+              <w:t>RL</w:t>
+            </w:r>
+            <w:r>
+              <w:t xml:space="preserve">:  /Cart </w:t>
             </w:r>
           </w:p>
         </w:tc>
@@ -617,8 +777,16 @@
           </w:tcPr>
           <w:p>
             <w:r>
-              <w:t>/category/:catid</w:t>
-            </w:r>
+              <w:t>/category/:</w:t>
+            </w:r>
+            <w:r>
+              <w:t xml:space="preserve"> </w:t>
+            </w:r>
+            <w:proofErr w:type="spellStart"/>
+            <w:r>
+              <w:t>catid</w:t>
+            </w:r>
+            <w:proofErr w:type="spellEnd"/>
           </w:p>
         </w:tc>
         <w:tc>
@@ -697,22 +865,127 @@
           </w:tcPr>
           <w:p>
             <w:r>
-              <w:t xml:space="preserve">Product Edit when administrator / owner login in </w:t>
-            </w:r>
-          </w:p>
-          <w:p>
-            <w:r>
-              <w:t>/admin/categories/{add,edit,list,delete}</w:t>
-            </w:r>
-          </w:p>
-          <w:p>
-            <w:r>
-              <w:t>/admin/products/{add,edit,list,delete}</w:t>
-            </w:r>
-          </w:p>
-          <w:p>
-            <w:r>
-              <w:t>/admin/users/{edit,list}</w:t>
+              <w:t>Product Edit when administrator</w:t>
+            </w:r>
+            <w:r>
+              <w:t>s</w:t>
+            </w:r>
+            <w:r>
+              <w:t>/owner login</w:t>
+            </w:r>
+          </w:p>
+          <w:p>
+            <w:r>
+              <w:t>C</w:t>
+            </w:r>
+            <w:r>
+              <w:t>ategories</w:t>
+            </w:r>
+            <w:r>
+              <w:t xml:space="preserve"> </w:t>
+            </w:r>
+            <w:r>
+              <w:t>/</w:t>
+            </w:r>
+            <w:r>
+              <w:t xml:space="preserve"> </w:t>
+            </w:r>
+            <w:r>
+              <w:t>{add,</w:t>
+            </w:r>
+            <w:r>
+              <w:t xml:space="preserve"> </w:t>
+            </w:r>
+            <w:r>
+              <w:t>edit,</w:t>
+            </w:r>
+            <w:r>
+              <w:t xml:space="preserve"> </w:t>
+            </w:r>
+            <w:r>
+              <w:t>list,</w:t>
+            </w:r>
+            <w:r>
+              <w:t xml:space="preserve"> </w:t>
+            </w:r>
+            <w:r>
+              <w:t>delete}</w:t>
+            </w:r>
+          </w:p>
+          <w:p>
+            <w:r>
+              <w:t>P</w:t>
+            </w:r>
+            <w:r>
+              <w:t>roducts</w:t>
+            </w:r>
+            <w:r>
+              <w:t xml:space="preserve"> </w:t>
+            </w:r>
+            <w:r>
+              <w:t>/</w:t>
+            </w:r>
+            <w:r>
+              <w:t xml:space="preserve"> </w:t>
+            </w:r>
+            <w:r>
+              <w:t>{add,</w:t>
+            </w:r>
+            <w:r>
+              <w:t xml:space="preserve"> </w:t>
+            </w:r>
+            <w:r>
+              <w:t>edit,</w:t>
+            </w:r>
+            <w:r>
+              <w:t xml:space="preserve"> </w:t>
+            </w:r>
+            <w:r>
+              <w:t>list,</w:t>
+            </w:r>
+            <w:r>
+              <w:t xml:space="preserve"> </w:t>
+            </w:r>
+            <w:r>
+              <w:t>delete}</w:t>
+            </w:r>
+          </w:p>
+          <w:p>
+            <w:r>
+              <w:t>U</w:t>
+            </w:r>
+            <w:r>
+              <w:t>sers</w:t>
+            </w:r>
+            <w:r>
+              <w:t xml:space="preserve"> </w:t>
+            </w:r>
+            <w:r>
+              <w:t>/</w:t>
+            </w:r>
+            <w:r>
+              <w:t xml:space="preserve"> </w:t>
+            </w:r>
+            <w:r>
+              <w:t>{edit,</w:t>
+            </w:r>
+            <w:r>
+              <w:t xml:space="preserve"> </w:t>
+            </w:r>
+            <w:r>
+              <w:t>list</w:t>
+            </w:r>
+            <w:r>
+              <w:t>,</w:t>
+            </w:r>
+            <w:r>
+              <w:t xml:space="preserve"> </w:t>
+            </w:r>
+            <w:r>
+              <w:t>block</w:t>
+            </w:r>
+            <w:r>
+              <w:t>}.</w:t>
             </w:r>
           </w:p>
         </w:tc>
@@ -754,18 +1027,28 @@
           </w:tcPr>
           <w:p>
             <w:r>
-              <w:t>View the cart and then turn to /cart</w:t>
-            </w:r>
-          </w:p>
-          <w:p>
-            <w:r>
-              <w:t xml:space="preserve">-&gt;view cart-&gt;checkbox choose product and </w:t>
+              <w:t>View the cart and then turn to/cart</w:t>
+            </w:r>
+            <w:r>
+              <w:t xml:space="preserve"> -</w:t>
+            </w:r>
+            <w:r>
+              <w:t>&gt;view cart</w:t>
+            </w:r>
+            <w:r>
+              <w:t>—</w:t>
+            </w:r>
+            <w:r>
+              <w:t xml:space="preserve">&gt;checkbox choose product and </w:t>
             </w:r>
             <w:r>
               <w:t>buy</w:t>
             </w:r>
             <w:r>
-              <w:t>-&gt; turn to buy url</w:t>
+              <w:t>—</w:t>
+            </w:r>
+            <w:r>
+              <w:t>&gt; turn to buy URL</w:t>
             </w:r>
             <w:r>
               <w:t>/</w:t>
@@ -824,7 +1107,6 @@
           </w:tcPr>
           <w:p>
             <w:r>
-              <w:lastRenderedPageBreak/>
               <w:t>13</w:t>
             </w:r>
           </w:p>
@@ -835,7 +1117,7 @@
           </w:tcPr>
           <w:p>
             <w:r>
-              <w:t>Payment (google pay / google pay)</w:t>
+              <w:t>Payment (google pay)</w:t>
             </w:r>
           </w:p>
         </w:tc>
@@ -845,7 +1127,7 @@
           </w:tcPr>
           <w:p>
             <w:r>
-              <w:t>????</w:t>
+              <w:t>To be determined</w:t>
             </w:r>
           </w:p>
         </w:tc>
@@ -904,6 +1186,7 @@
           </w:tcPr>
           <w:p>
             <w:r>
+              <w:lastRenderedPageBreak/>
               <w:t>15</w:t>
             </w:r>
           </w:p>
@@ -924,7 +1207,13 @@
           </w:tcPr>
           <w:p>
             <w:r>
-              <w:t>Owner login / validate / upload new product /upload photo/ Reporting/ summary/ amount /print orders</w:t>
+              <w:t>Owner login/validate/upload new product/upload photo/ Reporting/summary/a</w:t>
+            </w:r>
+            <w:r>
+              <w:t>bou</w:t>
+            </w:r>
+            <w:r>
+              <w:t>t/print orders</w:t>
             </w:r>
           </w:p>
         </w:tc>
@@ -965,7 +1254,7 @@
           </w:tcPr>
           <w:p>
             <w:r>
-              <w:t>???</w:t>
+              <w:t>To be determined</w:t>
             </w:r>
           </w:p>
         </w:tc>
@@ -993,9 +1282,190 @@
     </w:p>
     <w:p>
       <w:pPr>
+        <w:rPr>
+          <w:rFonts w:ascii="Arial" w:hAnsi="Arial" w:cs="Arial"/>
+          <w:color w:val="555555"/>
+          <w:sz w:val="20"/>
+          <w:szCs w:val="20"/>
+        </w:rPr>
+      </w:pPr>
+    </w:p>
+    <w:p>
+      <w:pPr>
+        <w:rPr>
+          <w:rFonts w:ascii="Arial" w:hAnsi="Arial" w:cs="Arial"/>
+          <w:color w:val="555555"/>
+          <w:sz w:val="20"/>
+          <w:szCs w:val="20"/>
+        </w:rPr>
+      </w:pPr>
+    </w:p>
+    <w:p>
+      <w:pPr>
+        <w:rPr>
+          <w:rFonts w:ascii="Arial" w:hAnsi="Arial" w:cs="Arial"/>
+          <w:color w:val="555555"/>
+          <w:sz w:val="20"/>
+          <w:szCs w:val="20"/>
+        </w:rPr>
+      </w:pPr>
+    </w:p>
+    <w:p>
+      <w:pPr>
+        <w:rPr>
+          <w:rFonts w:ascii="Arial" w:hAnsi="Arial" w:cs="Arial"/>
+          <w:color w:val="555555"/>
+          <w:sz w:val="20"/>
+          <w:szCs w:val="20"/>
+        </w:rPr>
+      </w:pPr>
+    </w:p>
+    <w:p>
+      <w:pPr>
+        <w:rPr>
+          <w:rFonts w:ascii="Arial" w:hAnsi="Arial" w:cs="Arial"/>
+          <w:color w:val="555555"/>
+          <w:sz w:val="20"/>
+          <w:szCs w:val="20"/>
+        </w:rPr>
+      </w:pPr>
+    </w:p>
+    <w:p>
+      <w:pPr>
+        <w:rPr>
+          <w:rFonts w:ascii="Arial" w:hAnsi="Arial" w:cs="Arial"/>
+          <w:color w:val="555555"/>
+          <w:sz w:val="20"/>
+          <w:szCs w:val="20"/>
+        </w:rPr>
+      </w:pPr>
+    </w:p>
+    <w:p>
+      <w:pPr>
+        <w:rPr>
+          <w:rFonts w:ascii="Arial" w:hAnsi="Arial" w:cs="Arial"/>
+          <w:color w:val="555555"/>
+          <w:sz w:val="20"/>
+          <w:szCs w:val="20"/>
+        </w:rPr>
+      </w:pPr>
+    </w:p>
+    <w:p>
+      <w:pPr>
+        <w:rPr>
+          <w:rFonts w:ascii="Arial" w:hAnsi="Arial" w:cs="Arial"/>
+          <w:color w:val="555555"/>
+          <w:sz w:val="20"/>
+          <w:szCs w:val="20"/>
+        </w:rPr>
+      </w:pPr>
+    </w:p>
+    <w:p>
+      <w:pPr>
+        <w:rPr>
+          <w:rFonts w:ascii="Arial" w:hAnsi="Arial" w:cs="Arial"/>
+          <w:color w:val="555555"/>
+          <w:sz w:val="20"/>
+          <w:szCs w:val="20"/>
+        </w:rPr>
+      </w:pPr>
+    </w:p>
+    <w:p>
+      <w:pPr>
+        <w:rPr>
+          <w:rFonts w:ascii="Arial" w:hAnsi="Arial" w:cs="Arial"/>
+          <w:color w:val="555555"/>
+          <w:sz w:val="20"/>
+          <w:szCs w:val="20"/>
+        </w:rPr>
+      </w:pPr>
+    </w:p>
+    <w:p>
+      <w:pPr>
+        <w:rPr>
+          <w:rFonts w:ascii="Arial" w:hAnsi="Arial" w:cs="Arial"/>
+          <w:color w:val="555555"/>
+          <w:sz w:val="20"/>
+          <w:szCs w:val="20"/>
+        </w:rPr>
+      </w:pPr>
+    </w:p>
+    <w:p>
+      <w:pPr>
+        <w:rPr>
+          <w:rFonts w:ascii="Arial" w:hAnsi="Arial" w:cs="Arial"/>
+          <w:color w:val="555555"/>
+          <w:sz w:val="20"/>
+          <w:szCs w:val="20"/>
+        </w:rPr>
+      </w:pPr>
+    </w:p>
+    <w:p>
+      <w:pPr>
+        <w:rPr>
+          <w:rFonts w:ascii="Arial" w:hAnsi="Arial" w:cs="Arial"/>
+          <w:color w:val="555555"/>
+          <w:sz w:val="20"/>
+          <w:szCs w:val="20"/>
+        </w:rPr>
+      </w:pPr>
+    </w:p>
+    <w:p>
+      <w:pPr>
+        <w:rPr>
+          <w:rFonts w:ascii="Arial" w:hAnsi="Arial" w:cs="Arial"/>
+          <w:color w:val="555555"/>
+          <w:sz w:val="20"/>
+          <w:szCs w:val="20"/>
+        </w:rPr>
+      </w:pPr>
+    </w:p>
+    <w:p>
+      <w:pPr>
+        <w:rPr>
+          <w:rFonts w:ascii="Arial" w:hAnsi="Arial" w:cs="Arial"/>
+          <w:color w:val="555555"/>
+          <w:sz w:val="20"/>
+          <w:szCs w:val="20"/>
+        </w:rPr>
+      </w:pPr>
+    </w:p>
+    <w:p>
+      <w:pPr>
+        <w:rPr>
+          <w:rFonts w:ascii="Arial" w:hAnsi="Arial" w:cs="Arial"/>
+          <w:color w:val="555555"/>
+          <w:sz w:val="20"/>
+          <w:szCs w:val="20"/>
+        </w:rPr>
+      </w:pPr>
+    </w:p>
+    <w:p>
+      <w:pPr>
+        <w:rPr>
+          <w:rFonts w:ascii="Arial" w:hAnsi="Arial" w:cs="Arial"/>
+          <w:color w:val="555555"/>
+          <w:sz w:val="20"/>
+          <w:szCs w:val="20"/>
+        </w:rPr>
+      </w:pPr>
+    </w:p>
+    <w:p>
+      <w:pPr>
+        <w:rPr>
+          <w:rFonts w:ascii="Arial" w:hAnsi="Arial" w:cs="Arial"/>
+          <w:color w:val="555555"/>
+          <w:sz w:val="20"/>
+          <w:szCs w:val="20"/>
+        </w:rPr>
+      </w:pPr>
+    </w:p>
+    <w:p>
+      <w:pPr>
         <w:pStyle w:val="Heading3"/>
       </w:pPr>
       <w:r>
+        <w:lastRenderedPageBreak/>
         <w:t>Homepage</w:t>
       </w:r>
     </w:p>
@@ -1075,16 +1545,6 @@
           <w:szCs w:val="20"/>
         </w:rPr>
       </w:pPr>
-    </w:p>
-    <w:p>
-      <w:pPr>
-        <w:rPr>
-          <w:rFonts w:ascii="Arial" w:hAnsi="Arial" w:cs="Arial"/>
-          <w:color w:val="555555"/>
-          <w:sz w:val="20"/>
-          <w:szCs w:val="20"/>
-        </w:rPr>
-      </w:pPr>
       <w:r>
         <w:rPr>
           <w:rFonts w:ascii="Arial" w:hAnsi="Arial" w:cs="Arial"/>
@@ -1093,11 +1553,10 @@
           <w:sz w:val="20"/>
           <w:szCs w:val="20"/>
         </w:rPr>
-        <w:lastRenderedPageBreak/>
         <w:drawing>
-          <wp:inline distT="0" distB="0" distL="0" distR="0">
-            <wp:extent cx="5924550" cy="3390900"/>
-            <wp:effectExtent l="0" t="0" r="0" b="0"/>
+          <wp:inline distT="0" distB="0" distL="0" distR="0" wp14:anchorId="1842AA84" wp14:editId="50944DD6">
+            <wp:extent cx="5924550" cy="3726180"/>
+            <wp:effectExtent l="0" t="0" r="0" b="7620"/>
             <wp:docPr id="3" name="图片 3"/>
             <wp:cNvGraphicFramePr>
               <a:graphicFrameLocks xmlns:a="http://schemas.openxmlformats.org/drawingml/2006/main" noChangeAspect="1"/>
@@ -1127,7 +1586,7 @@
                   <pic:spPr bwMode="auto">
                     <a:xfrm>
                       <a:off x="0" y="0"/>
-                      <a:ext cx="5924550" cy="3390900"/>
+                      <a:ext cx="5924550" cy="3726180"/>
                     </a:xfrm>
                     <a:prstGeom prst="rect">
                       <a:avLst/>
@@ -1156,9 +1615,20 @@
     </w:p>
     <w:p>
       <w:pPr>
+        <w:rPr>
+          <w:rFonts w:ascii="Arial" w:hAnsi="Arial" w:cs="Arial"/>
+          <w:color w:val="555555"/>
+          <w:sz w:val="20"/>
+          <w:szCs w:val="20"/>
+        </w:rPr>
+      </w:pPr>
+    </w:p>
+    <w:p>
+      <w:pPr>
         <w:pStyle w:val="Heading3"/>
       </w:pPr>
       <w:r>
+        <w:lastRenderedPageBreak/>
         <w:t>Categories</w:t>
       </w:r>
     </w:p>
@@ -1267,7 +1737,6 @@
           <w:sz w:val="20"/>
           <w:szCs w:val="20"/>
         </w:rPr>
-        <w:lastRenderedPageBreak/>
         <w:drawing>
           <wp:inline distT="0" distB="0" distL="0" distR="0">
             <wp:extent cx="5372100" cy="3980864"/>
@@ -1333,6 +1802,7 @@
           <w:sz w:val="28"/>
           <w:szCs w:val="28"/>
         </w:rPr>
+        <w:lastRenderedPageBreak/>
         <w:drawing>
           <wp:inline distT="0" distB="0" distL="0" distR="0">
             <wp:extent cx="5943600" cy="3400425"/>
@@ -1398,7 +1868,6 @@
           <w:sz w:val="28"/>
           <w:szCs w:val="28"/>
         </w:rPr>
-        <w:lastRenderedPageBreak/>
         <w:drawing>
           <wp:inline distT="0" distB="0" distL="0" distR="0">
             <wp:extent cx="5943600" cy="3009900"/>
@@ -1492,12 +1961,33 @@
           <w:lang w:val="en"/>
         </w:rPr>
       </w:pPr>
-      <w:r>
+    </w:p>
+    <w:p>
+      <w:pPr>
+        <w:pStyle w:val="Heading2"/>
         <w:rPr>
           <w:sz w:val="28"/>
           <w:szCs w:val="28"/>
           <w:lang w:val="en"/>
         </w:rPr>
+      </w:pPr>
+    </w:p>
+    <w:p>
+      <w:pPr>
+        <w:pStyle w:val="Heading2"/>
+        <w:rPr>
+          <w:sz w:val="28"/>
+          <w:szCs w:val="28"/>
+          <w:lang w:val="en"/>
+        </w:rPr>
+      </w:pPr>
+      <w:r>
+        <w:rPr>
+          <w:sz w:val="28"/>
+          <w:szCs w:val="28"/>
+          <w:lang w:val="en"/>
+        </w:rPr>
+        <w:lastRenderedPageBreak/>
         <w:t>Business processing</w:t>
       </w:r>
     </w:p>
@@ -1524,10 +2014,22 @@
         <w:t xml:space="preserve"> Detail P</w:t>
       </w:r>
       <w:r>
-        <w:t>age-&gt;</w:t>
-      </w:r>
-      <w:r>
-        <w:t xml:space="preserve"> two button -&gt; one is add to cart and anther is buy it directly </w:t>
+        <w:t>age</w:t>
+      </w:r>
+      <w:r>
+        <w:t>—</w:t>
+      </w:r>
+      <w:r>
+        <w:t>&gt;</w:t>
+      </w:r>
+      <w:r>
+        <w:t xml:space="preserve"> two button</w:t>
+      </w:r>
+      <w:r>
+        <w:t>s—</w:t>
+      </w:r>
+      <w:r>
+        <w:t xml:space="preserve">&gt; one is add to cart and anther is buy it directly </w:t>
       </w:r>
     </w:p>
     <w:p>
@@ -1543,13 +2045,28 @@
     </w:p>
     <w:p>
       <w:r>
-        <w:t xml:space="preserve">-&gt;view cart-&gt;checkbox choose product and </w:t>
+        <w:t>-&gt;view cart</w:t>
+      </w:r>
+      <w:r>
+        <w:t>—</w:t>
+      </w:r>
+      <w:r>
+        <w:t xml:space="preserve">&gt;checkbox choose product and </w:t>
       </w:r>
       <w:r>
         <w:t>buy</w:t>
       </w:r>
       <w:r>
-        <w:t>-&gt; turn to buy URL</w:t>
+        <w:t>—</w:t>
+      </w:r>
+      <w:r>
+        <w:t xml:space="preserve">&gt; </w:t>
+      </w:r>
+      <w:r>
+        <w:t xml:space="preserve">go </w:t>
+      </w:r>
+      <w:r>
+        <w:t>to buy URL</w:t>
       </w:r>
       <w:r>
         <w:t>/</w:t>
@@ -1598,7 +2115,21 @@
         <w:t xml:space="preserve">ategories – </w:t>
       </w:r>
       <w:r>
-        <w:t>(PK) -&gt;id AI |  FK-&gt;products(cat_id)</w:t>
+        <w:t>(PK) -&gt;</w:t>
+      </w:r>
+      <w:r>
+        <w:t xml:space="preserve"> </w:t>
+      </w:r>
+      <w:r>
+        <w:t>id AI | FK-&gt;products(</w:t>
+      </w:r>
+      <w:proofErr w:type="spellStart"/>
+      <w:r>
+        <w:t>cat_id</w:t>
+      </w:r>
+      <w:proofErr w:type="spellEnd"/>
+      <w:r>
+        <w:t>)</w:t>
       </w:r>
     </w:p>
     <w:p>
@@ -1617,19 +2148,39 @@
         <w:t xml:space="preserve">roducts – </w:t>
       </w:r>
       <w:r>
-        <w:t>(PK) -&gt;id AI |  FK-&gt;</w:t>
-      </w:r>
-      <w:r>
-        <w:t>(cat_id )</w:t>
+        <w:t>(PK) -&gt;</w:t>
       </w:r>
       <w:r>
         <w:t xml:space="preserve"> </w:t>
       </w:r>
       <w:r>
+        <w:t>id AI | FK-&gt;</w:t>
+      </w:r>
+      <w:r>
+        <w:t xml:space="preserve"> </w:t>
+      </w:r>
+      <w:r>
+        <w:t>(</w:t>
+      </w:r>
+      <w:proofErr w:type="spellStart"/>
+      <w:r>
+        <w:t>cat_id</w:t>
+      </w:r>
+      <w:proofErr w:type="spellEnd"/>
+      <w:r>
+        <w:t>)</w:t>
+      </w:r>
+      <w:r>
+        <w:t xml:space="preserve"> </w:t>
+      </w:r>
+      <w:r>
         <w:t>c</w:t>
       </w:r>
       <w:r>
-        <w:t>ategories</w:t>
+        <w:t>ategor</w:t>
+      </w:r>
+      <w:r>
+        <w:t>y</w:t>
       </w:r>
       <w:r>
         <w:t xml:space="preserve">  </w:t>
@@ -1651,19 +2202,39 @@
         <w:t xml:space="preserve">sers – </w:t>
       </w:r>
       <w:r>
-        <w:t>(PK) -&gt;id AI |  FK-&gt;</w:t>
-      </w:r>
-      <w:r>
-        <w:t>id –(orders)</w:t>
-      </w:r>
-      <w:r>
-        <w:t>(</w:t>
-      </w:r>
+        <w:t>(PK) -&gt;</w:t>
+      </w:r>
+      <w:r>
+        <w:t xml:space="preserve"> </w:t>
+      </w:r>
+      <w:r>
+        <w:t>id AI | FK</w:t>
+      </w:r>
+      <w:r>
+        <w:t>—</w:t>
+      </w:r>
+      <w:r>
+        <w:t xml:space="preserve">&gt;id </w:t>
+      </w:r>
+      <w:r>
+        <w:t>—</w:t>
+      </w:r>
+      <w:r>
+        <w:t>(orders)(</w:t>
+      </w:r>
+      <w:proofErr w:type="spellStart"/>
       <w:r>
         <w:t>user</w:t>
       </w:r>
       <w:r>
-        <w:t>_id)</w:t>
+        <w:t>_</w:t>
+      </w:r>
+      <w:r>
+        <w:t>id</w:t>
+      </w:r>
+      <w:proofErr w:type="spellEnd"/>
+      <w:r>
+        <w:t>)</w:t>
       </w:r>
     </w:p>
     <w:p>
@@ -1682,15 +2253,36 @@
         <w:t xml:space="preserve">rders – </w:t>
       </w:r>
       <w:r>
-        <w:t xml:space="preserve">(PK) -&gt;id AI |  </w:t>
-      </w:r>
-      <w:r>
-        <w:t>FK-&gt; users(id) FK product_it-&gt;</w:t>
-      </w:r>
-      <w:bookmarkStart w:id="0" w:name="_GoBack"/>
-      <w:bookmarkEnd w:id="0"/>
-      <w:r>
-        <w:t>(products(id))</w:t>
+        <w:t>(PK) -&gt;</w:t>
+      </w:r>
+      <w:r>
+        <w:t xml:space="preserve"> </w:t>
+      </w:r>
+      <w:r>
+        <w:t>id AI |</w:t>
+      </w:r>
+      <w:r>
+        <w:t xml:space="preserve"> FK-&gt; users(id) FK </w:t>
+      </w:r>
+      <w:proofErr w:type="spellStart"/>
+      <w:r>
+        <w:t>product_id</w:t>
+      </w:r>
+      <w:proofErr w:type="spellEnd"/>
+      <w:r>
+        <w:t>-&gt;(products</w:t>
+      </w:r>
+      <w:r>
+        <w:t>[</w:t>
+      </w:r>
+      <w:r>
+        <w:t>id</w:t>
+      </w:r>
+      <w:r>
+        <w:t>]</w:t>
+      </w:r>
+      <w:r>
+        <w:t>)</w:t>
       </w:r>
     </w:p>
     <w:p>
@@ -1706,51 +2298,19 @@
         <w:t>carts-</w:t>
       </w:r>
       <w:r>
+        <w:t xml:space="preserve"> (PK) -&gt;</w:t>
+      </w:r>
+      <w:r>
         <w:t xml:space="preserve"> </w:t>
       </w:r>
       <w:r>
-        <w:t>(PK) -&gt;id AI |  FK-&gt; users(id)</w:t>
-      </w:r>
-    </w:p>
-    <w:p>
-      <w:pPr>
-        <w:numPr>
-          <w:ilvl w:val="0"/>
-          <w:numId w:val="1"/>
-        </w:numPr>
-        <w:shd w:val="clear" w:color="auto" w:fill="FFFFFF"/>
-        <w:spacing w:before="100" w:beforeAutospacing="1" w:after="100" w:afterAutospacing="1" w:line="240" w:lineRule="auto"/>
-      </w:pPr>
-      <w:r>
-        <w:t>order_products -</w:t>
-      </w:r>
-      <w:r>
-        <w:t xml:space="preserve"> </w:t>
-      </w:r>
-      <w:r>
-        <w:t>(PK) -&gt;id AI |  FK-&gt; users(id)</w:t>
-      </w:r>
-    </w:p>
-    <w:p>
-      <w:pPr>
-        <w:shd w:val="clear" w:color="auto" w:fill="FFFFFF"/>
-        <w:spacing w:before="100" w:beforeAutospacing="1" w:after="100" w:afterAutospacing="1" w:line="240" w:lineRule="auto"/>
-      </w:pPr>
-    </w:p>
-    <w:p>
-      <w:pPr>
-        <w:shd w:val="clear" w:color="auto" w:fill="FFFFFF"/>
-        <w:spacing w:before="100" w:beforeAutospacing="1" w:after="100" w:afterAutospacing="1" w:line="240" w:lineRule="auto"/>
-      </w:pPr>
+        <w:t>id AI | FK-&gt; users(id)</w:t>
+      </w:r>
     </w:p>
     <w:p/>
     <w:p>
       <w:r>
-        <w:lastRenderedPageBreak/>
-        <w:t>Database Design</w:t>
-      </w:r>
-      <w:r>
-        <w:t>-Basic</w:t>
+        <w:t xml:space="preserve">Database </w:t>
       </w:r>
     </w:p>
     <w:p>
@@ -1808,11 +2368,18 @@
         </w:drawing>
       </w:r>
     </w:p>
-    <w:p/>
-    <w:p/>
-    <w:p/>
+    <w:p>
+      <w:bookmarkStart w:id="0" w:name="_GoBack"/>
+      <w:bookmarkEnd w:id="0"/>
+    </w:p>
     <w:p/>
     <w:sectPr>
+      <w:headerReference w:type="even" r:id="rId20"/>
+      <w:headerReference w:type="default" r:id="rId21"/>
+      <w:footerReference w:type="even" r:id="rId22"/>
+      <w:footerReference w:type="default" r:id="rId23"/>
+      <w:headerReference w:type="first" r:id="rId24"/>
+      <w:footerReference w:type="first" r:id="rId25"/>
       <w:pgSz w:w="12240" w:h="15840"/>
       <w:pgMar w:top="1440" w:right="1440" w:bottom="1440" w:left="1440" w:header="720" w:footer="720" w:gutter="0"/>
       <w:cols w:space="720"/>
@@ -1823,7 +2390,7 @@
 </file>
 
 <file path=word/endnotes.xml><?xml version="1.0" encoding="utf-8"?>
-<w:endnotes xmlns:wpc="http://schemas.microsoft.com/office/word/2010/wordprocessingCanvas" xmlns:mc="http://schemas.openxmlformats.org/markup-compatibility/2006" xmlns:o="urn:schemas-microsoft-com:office:office" xmlns:r="http://schemas.openxmlformats.org/officeDocument/2006/relationships" xmlns:m="http://schemas.openxmlformats.org/officeDocument/2006/math" xmlns:v="urn:schemas-microsoft-com:vml" xmlns:wp14="http://schemas.microsoft.com/office/word/2010/wordprocessingDrawing" xmlns:wp="http://schemas.openxmlformats.org/drawingml/2006/wordprocessingDrawing" xmlns:w10="urn:schemas-microsoft-com:office:word" xmlns:w="http://schemas.openxmlformats.org/wordprocessingml/2006/main" xmlns:w14="http://schemas.microsoft.com/office/word/2010/wordml" xmlns:w15="http://schemas.microsoft.com/office/word/2012/wordml" xmlns:wpg="http://schemas.microsoft.com/office/word/2010/wordprocessingGroup" xmlns:wpi="http://schemas.microsoft.com/office/word/2010/wordprocessingInk" xmlns:wne="http://schemas.microsoft.com/office/word/2006/wordml" xmlns:wps="http://schemas.microsoft.com/office/word/2010/wordprocessingShape" mc:Ignorable="w14 w15 wp14">
+<w:endnotes xmlns:wpc="http://schemas.microsoft.com/office/word/2010/wordprocessingCanvas" xmlns:cx="http://schemas.microsoft.com/office/drawing/2014/chartex" xmlns:cx1="http://schemas.microsoft.com/office/drawing/2015/9/8/chartex" xmlns:cx2="http://schemas.microsoft.com/office/drawing/2015/10/21/chartex" xmlns:cx3="http://schemas.microsoft.com/office/drawing/2016/5/9/chartex" xmlns:cx4="http://schemas.microsoft.com/office/drawing/2016/5/10/chartex" xmlns:cx5="http://schemas.microsoft.com/office/drawing/2016/5/11/chartex" xmlns:cx6="http://schemas.microsoft.com/office/drawing/2016/5/12/chartex" xmlns:cx7="http://schemas.microsoft.com/office/drawing/2016/5/13/chartex" xmlns:cx8="http://schemas.microsoft.com/office/drawing/2016/5/14/chartex" xmlns:mc="http://schemas.openxmlformats.org/markup-compatibility/2006" xmlns:o="urn:schemas-microsoft-com:office:office" xmlns:r="http://schemas.openxmlformats.org/officeDocument/2006/relationships" xmlns:m="http://schemas.openxmlformats.org/officeDocument/2006/math" xmlns:v="urn:schemas-microsoft-com:vml" xmlns:wp14="http://schemas.microsoft.com/office/word/2010/wordprocessingDrawing" xmlns:wp="http://schemas.openxmlformats.org/drawingml/2006/wordprocessingDrawing" xmlns:w10="urn:schemas-microsoft-com:office:word" xmlns:w="http://schemas.openxmlformats.org/wordprocessingml/2006/main" xmlns:w14="http://schemas.microsoft.com/office/word/2010/wordml" xmlns:w15="http://schemas.microsoft.com/office/word/2012/wordml" xmlns:w16se="http://schemas.microsoft.com/office/word/2015/wordml/symex" xmlns:wpg="http://schemas.microsoft.com/office/word/2010/wordprocessingGroup" xmlns:wpi="http://schemas.microsoft.com/office/word/2010/wordprocessingInk" xmlns:wne="http://schemas.microsoft.com/office/word/2006/wordml" xmlns:wps="http://schemas.microsoft.com/office/word/2010/wordprocessingShape" mc:Ignorable="w14 w15 w16se wp14">
   <w:endnote w:type="separator" w:id="-1">
     <w:p>
       <w:pPr>
@@ -1847,8 +2414,38 @@
 </w:endnotes>
 </file>
 
+<file path=word/footer1.xml><?xml version="1.0" encoding="utf-8"?>
+<w:ftr xmlns:wpc="http://schemas.microsoft.com/office/word/2010/wordprocessingCanvas" xmlns:cx="http://schemas.microsoft.com/office/drawing/2014/chartex" xmlns:cx1="http://schemas.microsoft.com/office/drawing/2015/9/8/chartex" xmlns:cx2="http://schemas.microsoft.com/office/drawing/2015/10/21/chartex" xmlns:cx3="http://schemas.microsoft.com/office/drawing/2016/5/9/chartex" xmlns:cx4="http://schemas.microsoft.com/office/drawing/2016/5/10/chartex" xmlns:cx5="http://schemas.microsoft.com/office/drawing/2016/5/11/chartex" xmlns:cx6="http://schemas.microsoft.com/office/drawing/2016/5/12/chartex" xmlns:cx7="http://schemas.microsoft.com/office/drawing/2016/5/13/chartex" xmlns:cx8="http://schemas.microsoft.com/office/drawing/2016/5/14/chartex" xmlns:mc="http://schemas.openxmlformats.org/markup-compatibility/2006" xmlns:o="urn:schemas-microsoft-com:office:office" xmlns:r="http://schemas.openxmlformats.org/officeDocument/2006/relationships" xmlns:m="http://schemas.openxmlformats.org/officeDocument/2006/math" xmlns:v="urn:schemas-microsoft-com:vml" xmlns:wp14="http://schemas.microsoft.com/office/word/2010/wordprocessingDrawing" xmlns:wp="http://schemas.openxmlformats.org/drawingml/2006/wordprocessingDrawing" xmlns:w10="urn:schemas-microsoft-com:office:word" xmlns:w="http://schemas.openxmlformats.org/wordprocessingml/2006/main" xmlns:w14="http://schemas.microsoft.com/office/word/2010/wordml" xmlns:w15="http://schemas.microsoft.com/office/word/2012/wordml" xmlns:w16se="http://schemas.microsoft.com/office/word/2015/wordml/symex" xmlns:wpg="http://schemas.microsoft.com/office/word/2010/wordprocessingGroup" xmlns:wpi="http://schemas.microsoft.com/office/word/2010/wordprocessingInk" xmlns:wne="http://schemas.microsoft.com/office/word/2006/wordml" xmlns:wps="http://schemas.microsoft.com/office/word/2010/wordprocessingShape" mc:Ignorable="w14 w15 w16se wp14">
+  <w:p>
+    <w:pPr>
+      <w:pStyle w:val="Footer"/>
+    </w:pPr>
+  </w:p>
+</w:ftr>
+</file>
+
+<file path=word/footer2.xml><?xml version="1.0" encoding="utf-8"?>
+<w:ftr xmlns:wpc="http://schemas.microsoft.com/office/word/2010/wordprocessingCanvas" xmlns:cx="http://schemas.microsoft.com/office/drawing/2014/chartex" xmlns:cx1="http://schemas.microsoft.com/office/drawing/2015/9/8/chartex" xmlns:cx2="http://schemas.microsoft.com/office/drawing/2015/10/21/chartex" xmlns:cx3="http://schemas.microsoft.com/office/drawing/2016/5/9/chartex" xmlns:cx4="http://schemas.microsoft.com/office/drawing/2016/5/10/chartex" xmlns:cx5="http://schemas.microsoft.com/office/drawing/2016/5/11/chartex" xmlns:cx6="http://schemas.microsoft.com/office/drawing/2016/5/12/chartex" xmlns:cx7="http://schemas.microsoft.com/office/drawing/2016/5/13/chartex" xmlns:cx8="http://schemas.microsoft.com/office/drawing/2016/5/14/chartex" xmlns:mc="http://schemas.openxmlformats.org/markup-compatibility/2006" xmlns:o="urn:schemas-microsoft-com:office:office" xmlns:r="http://schemas.openxmlformats.org/officeDocument/2006/relationships" xmlns:m="http://schemas.openxmlformats.org/officeDocument/2006/math" xmlns:v="urn:schemas-microsoft-com:vml" xmlns:wp14="http://schemas.microsoft.com/office/word/2010/wordprocessingDrawing" xmlns:wp="http://schemas.openxmlformats.org/drawingml/2006/wordprocessingDrawing" xmlns:w10="urn:schemas-microsoft-com:office:word" xmlns:w="http://schemas.openxmlformats.org/wordprocessingml/2006/main" xmlns:w14="http://schemas.microsoft.com/office/word/2010/wordml" xmlns:w15="http://schemas.microsoft.com/office/word/2012/wordml" xmlns:w16se="http://schemas.microsoft.com/office/word/2015/wordml/symex" xmlns:wpg="http://schemas.microsoft.com/office/word/2010/wordprocessingGroup" xmlns:wpi="http://schemas.microsoft.com/office/word/2010/wordprocessingInk" xmlns:wne="http://schemas.microsoft.com/office/word/2006/wordml" xmlns:wps="http://schemas.microsoft.com/office/word/2010/wordprocessingShape" mc:Ignorable="w14 w15 w16se wp14">
+  <w:p>
+    <w:pPr>
+      <w:pStyle w:val="Footer"/>
+    </w:pPr>
+  </w:p>
+</w:ftr>
+</file>
+
+<file path=word/footer3.xml><?xml version="1.0" encoding="utf-8"?>
+<w:ftr xmlns:wpc="http://schemas.microsoft.com/office/word/2010/wordprocessingCanvas" xmlns:cx="http://schemas.microsoft.com/office/drawing/2014/chartex" xmlns:cx1="http://schemas.microsoft.com/office/drawing/2015/9/8/chartex" xmlns:cx2="http://schemas.microsoft.com/office/drawing/2015/10/21/chartex" xmlns:cx3="http://schemas.microsoft.com/office/drawing/2016/5/9/chartex" xmlns:cx4="http://schemas.microsoft.com/office/drawing/2016/5/10/chartex" xmlns:cx5="http://schemas.microsoft.com/office/drawing/2016/5/11/chartex" xmlns:cx6="http://schemas.microsoft.com/office/drawing/2016/5/12/chartex" xmlns:cx7="http://schemas.microsoft.com/office/drawing/2016/5/13/chartex" xmlns:cx8="http://schemas.microsoft.com/office/drawing/2016/5/14/chartex" xmlns:mc="http://schemas.openxmlformats.org/markup-compatibility/2006" xmlns:o="urn:schemas-microsoft-com:office:office" xmlns:r="http://schemas.openxmlformats.org/officeDocument/2006/relationships" xmlns:m="http://schemas.openxmlformats.org/officeDocument/2006/math" xmlns:v="urn:schemas-microsoft-com:vml" xmlns:wp14="http://schemas.microsoft.com/office/word/2010/wordprocessingDrawing" xmlns:wp="http://schemas.openxmlformats.org/drawingml/2006/wordprocessingDrawing" xmlns:w10="urn:schemas-microsoft-com:office:word" xmlns:w="http://schemas.openxmlformats.org/wordprocessingml/2006/main" xmlns:w14="http://schemas.microsoft.com/office/word/2010/wordml" xmlns:w15="http://schemas.microsoft.com/office/word/2012/wordml" xmlns:w16se="http://schemas.microsoft.com/office/word/2015/wordml/symex" xmlns:wpg="http://schemas.microsoft.com/office/word/2010/wordprocessingGroup" xmlns:wpi="http://schemas.microsoft.com/office/word/2010/wordprocessingInk" xmlns:wne="http://schemas.microsoft.com/office/word/2006/wordml" xmlns:wps="http://schemas.microsoft.com/office/word/2010/wordprocessingShape" mc:Ignorable="w14 w15 w16se wp14">
+  <w:p>
+    <w:pPr>
+      <w:pStyle w:val="Footer"/>
+    </w:pPr>
+  </w:p>
+</w:ftr>
+</file>
+
 <file path=word/footnotes.xml><?xml version="1.0" encoding="utf-8"?>
-<w:footnotes xmlns:wpc="http://schemas.microsoft.com/office/word/2010/wordprocessingCanvas" xmlns:mc="http://schemas.openxmlformats.org/markup-compatibility/2006" xmlns:o="urn:schemas-microsoft-com:office:office" xmlns:r="http://schemas.openxmlformats.org/officeDocument/2006/relationships" xmlns:m="http://schemas.openxmlformats.org/officeDocument/2006/math" xmlns:v="urn:schemas-microsoft-com:vml" xmlns:wp14="http://schemas.microsoft.com/office/word/2010/wordprocessingDrawing" xmlns:wp="http://schemas.openxmlformats.org/drawingml/2006/wordprocessingDrawing" xmlns:w10="urn:schemas-microsoft-com:office:word" xmlns:w="http://schemas.openxmlformats.org/wordprocessingml/2006/main" xmlns:w14="http://schemas.microsoft.com/office/word/2010/wordml" xmlns:w15="http://schemas.microsoft.com/office/word/2012/wordml" xmlns:wpg="http://schemas.microsoft.com/office/word/2010/wordprocessingGroup" xmlns:wpi="http://schemas.microsoft.com/office/word/2010/wordprocessingInk" xmlns:wne="http://schemas.microsoft.com/office/word/2006/wordml" xmlns:wps="http://schemas.microsoft.com/office/word/2010/wordprocessingShape" mc:Ignorable="w14 w15 wp14">
+<w:footnotes xmlns:wpc="http://schemas.microsoft.com/office/word/2010/wordprocessingCanvas" xmlns:cx="http://schemas.microsoft.com/office/drawing/2014/chartex" xmlns:cx1="http://schemas.microsoft.com/office/drawing/2015/9/8/chartex" xmlns:cx2="http://schemas.microsoft.com/office/drawing/2015/10/21/chartex" xmlns:cx3="http://schemas.microsoft.com/office/drawing/2016/5/9/chartex" xmlns:cx4="http://schemas.microsoft.com/office/drawing/2016/5/10/chartex" xmlns:cx5="http://schemas.microsoft.com/office/drawing/2016/5/11/chartex" xmlns:cx6="http://schemas.microsoft.com/office/drawing/2016/5/12/chartex" xmlns:cx7="http://schemas.microsoft.com/office/drawing/2016/5/13/chartex" xmlns:cx8="http://schemas.microsoft.com/office/drawing/2016/5/14/chartex" xmlns:mc="http://schemas.openxmlformats.org/markup-compatibility/2006" xmlns:o="urn:schemas-microsoft-com:office:office" xmlns:r="http://schemas.openxmlformats.org/officeDocument/2006/relationships" xmlns:m="http://schemas.openxmlformats.org/officeDocument/2006/math" xmlns:v="urn:schemas-microsoft-com:vml" xmlns:wp14="http://schemas.microsoft.com/office/word/2010/wordprocessingDrawing" xmlns:wp="http://schemas.openxmlformats.org/drawingml/2006/wordprocessingDrawing" xmlns:w10="urn:schemas-microsoft-com:office:word" xmlns:w="http://schemas.openxmlformats.org/wordprocessingml/2006/main" xmlns:w14="http://schemas.microsoft.com/office/word/2010/wordml" xmlns:w15="http://schemas.microsoft.com/office/word/2012/wordml" xmlns:w16se="http://schemas.microsoft.com/office/word/2015/wordml/symex" xmlns:wpg="http://schemas.microsoft.com/office/word/2010/wordprocessingGroup" xmlns:wpi="http://schemas.microsoft.com/office/word/2010/wordprocessingInk" xmlns:wne="http://schemas.microsoft.com/office/word/2006/wordml" xmlns:wps="http://schemas.microsoft.com/office/word/2010/wordprocessingShape" mc:Ignorable="w14 w15 w16se wp14">
   <w:footnote w:type="separator" w:id="-1">
     <w:p>
       <w:pPr>
@@ -1872,8 +2469,38 @@
 </w:footnotes>
 </file>
 
+<file path=word/header1.xml><?xml version="1.0" encoding="utf-8"?>
+<w:hdr xmlns:wpc="http://schemas.microsoft.com/office/word/2010/wordprocessingCanvas" xmlns:cx="http://schemas.microsoft.com/office/drawing/2014/chartex" xmlns:cx1="http://schemas.microsoft.com/office/drawing/2015/9/8/chartex" xmlns:cx2="http://schemas.microsoft.com/office/drawing/2015/10/21/chartex" xmlns:cx3="http://schemas.microsoft.com/office/drawing/2016/5/9/chartex" xmlns:cx4="http://schemas.microsoft.com/office/drawing/2016/5/10/chartex" xmlns:cx5="http://schemas.microsoft.com/office/drawing/2016/5/11/chartex" xmlns:cx6="http://schemas.microsoft.com/office/drawing/2016/5/12/chartex" xmlns:cx7="http://schemas.microsoft.com/office/drawing/2016/5/13/chartex" xmlns:cx8="http://schemas.microsoft.com/office/drawing/2016/5/14/chartex" xmlns:mc="http://schemas.openxmlformats.org/markup-compatibility/2006" xmlns:o="urn:schemas-microsoft-com:office:office" xmlns:r="http://schemas.openxmlformats.org/officeDocument/2006/relationships" xmlns:m="http://schemas.openxmlformats.org/officeDocument/2006/math" xmlns:v="urn:schemas-microsoft-com:vml" xmlns:wp14="http://schemas.microsoft.com/office/word/2010/wordprocessingDrawing" xmlns:wp="http://schemas.openxmlformats.org/drawingml/2006/wordprocessingDrawing" xmlns:w10="urn:schemas-microsoft-com:office:word" xmlns:w="http://schemas.openxmlformats.org/wordprocessingml/2006/main" xmlns:w14="http://schemas.microsoft.com/office/word/2010/wordml" xmlns:w15="http://schemas.microsoft.com/office/word/2012/wordml" xmlns:w16se="http://schemas.microsoft.com/office/word/2015/wordml/symex" xmlns:wpg="http://schemas.microsoft.com/office/word/2010/wordprocessingGroup" xmlns:wpi="http://schemas.microsoft.com/office/word/2010/wordprocessingInk" xmlns:wne="http://schemas.microsoft.com/office/word/2006/wordml" xmlns:wps="http://schemas.microsoft.com/office/word/2010/wordprocessingShape" mc:Ignorable="w14 w15 w16se wp14">
+  <w:p>
+    <w:pPr>
+      <w:pStyle w:val="Header"/>
+    </w:pPr>
+  </w:p>
+</w:hdr>
+</file>
+
+<file path=word/header2.xml><?xml version="1.0" encoding="utf-8"?>
+<w:hdr xmlns:wpc="http://schemas.microsoft.com/office/word/2010/wordprocessingCanvas" xmlns:cx="http://schemas.microsoft.com/office/drawing/2014/chartex" xmlns:cx1="http://schemas.microsoft.com/office/drawing/2015/9/8/chartex" xmlns:cx2="http://schemas.microsoft.com/office/drawing/2015/10/21/chartex" xmlns:cx3="http://schemas.microsoft.com/office/drawing/2016/5/9/chartex" xmlns:cx4="http://schemas.microsoft.com/office/drawing/2016/5/10/chartex" xmlns:cx5="http://schemas.microsoft.com/office/drawing/2016/5/11/chartex" xmlns:cx6="http://schemas.microsoft.com/office/drawing/2016/5/12/chartex" xmlns:cx7="http://schemas.microsoft.com/office/drawing/2016/5/13/chartex" xmlns:cx8="http://schemas.microsoft.com/office/drawing/2016/5/14/chartex" xmlns:mc="http://schemas.openxmlformats.org/markup-compatibility/2006" xmlns:o="urn:schemas-microsoft-com:office:office" xmlns:r="http://schemas.openxmlformats.org/officeDocument/2006/relationships" xmlns:m="http://schemas.openxmlformats.org/officeDocument/2006/math" xmlns:v="urn:schemas-microsoft-com:vml" xmlns:wp14="http://schemas.microsoft.com/office/word/2010/wordprocessingDrawing" xmlns:wp="http://schemas.openxmlformats.org/drawingml/2006/wordprocessingDrawing" xmlns:w10="urn:schemas-microsoft-com:office:word" xmlns:w="http://schemas.openxmlformats.org/wordprocessingml/2006/main" xmlns:w14="http://schemas.microsoft.com/office/word/2010/wordml" xmlns:w15="http://schemas.microsoft.com/office/word/2012/wordml" xmlns:w16se="http://schemas.microsoft.com/office/word/2015/wordml/symex" xmlns:wpg="http://schemas.microsoft.com/office/word/2010/wordprocessingGroup" xmlns:wpi="http://schemas.microsoft.com/office/word/2010/wordprocessingInk" xmlns:wne="http://schemas.microsoft.com/office/word/2006/wordml" xmlns:wps="http://schemas.microsoft.com/office/word/2010/wordprocessingShape" mc:Ignorable="w14 w15 w16se wp14">
+  <w:p>
+    <w:pPr>
+      <w:pStyle w:val="Header"/>
+    </w:pPr>
+  </w:p>
+</w:hdr>
+</file>
+
+<file path=word/header3.xml><?xml version="1.0" encoding="utf-8"?>
+<w:hdr xmlns:wpc="http://schemas.microsoft.com/office/word/2010/wordprocessingCanvas" xmlns:cx="http://schemas.microsoft.com/office/drawing/2014/chartex" xmlns:cx1="http://schemas.microsoft.com/office/drawing/2015/9/8/chartex" xmlns:cx2="http://schemas.microsoft.com/office/drawing/2015/10/21/chartex" xmlns:cx3="http://schemas.microsoft.com/office/drawing/2016/5/9/chartex" xmlns:cx4="http://schemas.microsoft.com/office/drawing/2016/5/10/chartex" xmlns:cx5="http://schemas.microsoft.com/office/drawing/2016/5/11/chartex" xmlns:cx6="http://schemas.microsoft.com/office/drawing/2016/5/12/chartex" xmlns:cx7="http://schemas.microsoft.com/office/drawing/2016/5/13/chartex" xmlns:cx8="http://schemas.microsoft.com/office/drawing/2016/5/14/chartex" xmlns:mc="http://schemas.openxmlformats.org/markup-compatibility/2006" xmlns:o="urn:schemas-microsoft-com:office:office" xmlns:r="http://schemas.openxmlformats.org/officeDocument/2006/relationships" xmlns:m="http://schemas.openxmlformats.org/officeDocument/2006/math" xmlns:v="urn:schemas-microsoft-com:vml" xmlns:wp14="http://schemas.microsoft.com/office/word/2010/wordprocessingDrawing" xmlns:wp="http://schemas.openxmlformats.org/drawingml/2006/wordprocessingDrawing" xmlns:w10="urn:schemas-microsoft-com:office:word" xmlns:w="http://schemas.openxmlformats.org/wordprocessingml/2006/main" xmlns:w14="http://schemas.microsoft.com/office/word/2010/wordml" xmlns:w15="http://schemas.microsoft.com/office/word/2012/wordml" xmlns:w16se="http://schemas.microsoft.com/office/word/2015/wordml/symex" xmlns:wpg="http://schemas.microsoft.com/office/word/2010/wordprocessingGroup" xmlns:wpi="http://schemas.microsoft.com/office/word/2010/wordprocessingInk" xmlns:wne="http://schemas.microsoft.com/office/word/2006/wordml" xmlns:wps="http://schemas.microsoft.com/office/word/2010/wordprocessingShape" mc:Ignorable="w14 w15 w16se wp14">
+  <w:p>
+    <w:pPr>
+      <w:pStyle w:val="Header"/>
+    </w:pPr>
+  </w:p>
+</w:hdr>
+</file>
+
 <file path=word/numbering.xml><?xml version="1.0" encoding="utf-8"?>
-<w:numbering xmlns:wpc="http://schemas.microsoft.com/office/word/2010/wordprocessingCanvas" xmlns:mc="http://schemas.openxmlformats.org/markup-compatibility/2006" xmlns:o="urn:schemas-microsoft-com:office:office" xmlns:r="http://schemas.openxmlformats.org/officeDocument/2006/relationships" xmlns:m="http://schemas.openxmlformats.org/officeDocument/2006/math" xmlns:v="urn:schemas-microsoft-com:vml" xmlns:wp14="http://schemas.microsoft.com/office/word/2010/wordprocessingDrawing" xmlns:wp="http://schemas.openxmlformats.org/drawingml/2006/wordprocessingDrawing" xmlns:w10="urn:schemas-microsoft-com:office:word" xmlns:w="http://schemas.openxmlformats.org/wordprocessingml/2006/main" xmlns:w14="http://schemas.microsoft.com/office/word/2010/wordml" xmlns:w15="http://schemas.microsoft.com/office/word/2012/wordml" xmlns:wpg="http://schemas.microsoft.com/office/word/2010/wordprocessingGroup" xmlns:wpi="http://schemas.microsoft.com/office/word/2010/wordprocessingInk" xmlns:wne="http://schemas.microsoft.com/office/word/2006/wordml" xmlns:wps="http://schemas.microsoft.com/office/word/2010/wordprocessingShape" mc:Ignorable="w14 w15 wp14">
+<w:numbering xmlns:wpc="http://schemas.microsoft.com/office/word/2010/wordprocessingCanvas" xmlns:cx="http://schemas.microsoft.com/office/drawing/2014/chartex" xmlns:cx1="http://schemas.microsoft.com/office/drawing/2015/9/8/chartex" xmlns:cx2="http://schemas.microsoft.com/office/drawing/2015/10/21/chartex" xmlns:cx3="http://schemas.microsoft.com/office/drawing/2016/5/9/chartex" xmlns:cx4="http://schemas.microsoft.com/office/drawing/2016/5/10/chartex" xmlns:cx5="http://schemas.microsoft.com/office/drawing/2016/5/11/chartex" xmlns:cx6="http://schemas.microsoft.com/office/drawing/2016/5/12/chartex" xmlns:cx7="http://schemas.microsoft.com/office/drawing/2016/5/13/chartex" xmlns:cx8="http://schemas.microsoft.com/office/drawing/2016/5/14/chartex" xmlns:mc="http://schemas.openxmlformats.org/markup-compatibility/2006" xmlns:o="urn:schemas-microsoft-com:office:office" xmlns:r="http://schemas.openxmlformats.org/officeDocument/2006/relationships" xmlns:m="http://schemas.openxmlformats.org/officeDocument/2006/math" xmlns:v="urn:schemas-microsoft-com:vml" xmlns:wp14="http://schemas.microsoft.com/office/word/2010/wordprocessingDrawing" xmlns:wp="http://schemas.openxmlformats.org/drawingml/2006/wordprocessingDrawing" xmlns:w10="urn:schemas-microsoft-com:office:word" xmlns:w="http://schemas.openxmlformats.org/wordprocessingml/2006/main" xmlns:w14="http://schemas.microsoft.com/office/word/2010/wordml" xmlns:w15="http://schemas.microsoft.com/office/word/2012/wordml" xmlns:w16se="http://schemas.microsoft.com/office/word/2015/wordml/symex" xmlns:wpg="http://schemas.microsoft.com/office/word/2010/wordprocessingGroup" xmlns:wpi="http://schemas.microsoft.com/office/word/2010/wordprocessingInk" xmlns:wne="http://schemas.microsoft.com/office/word/2006/wordml" xmlns:wps="http://schemas.microsoft.com/office/word/2010/wordprocessingShape" mc:Ignorable="w14 w15 w16se wp14">
   <w:abstractNum w:abstractNumId="0" w15:restartNumberingAfterBreak="0">
     <w:nsid w:val="08A70D96"/>
     <w:multiLevelType w:val="multilevel"/>
@@ -1994,7 +2621,7 @@
 </file>
 
 <file path=word/styles.xml><?xml version="1.0" encoding="utf-8"?>
-<w:styles xmlns:mc="http://schemas.openxmlformats.org/markup-compatibility/2006" xmlns:r="http://schemas.openxmlformats.org/officeDocument/2006/relationships" xmlns:w="http://schemas.openxmlformats.org/wordprocessingml/2006/main" xmlns:w14="http://schemas.microsoft.com/office/word/2010/wordml" xmlns:w15="http://schemas.microsoft.com/office/word/2012/wordml" mc:Ignorable="w14 w15">
+<w:styles xmlns:mc="http://schemas.openxmlformats.org/markup-compatibility/2006" xmlns:r="http://schemas.openxmlformats.org/officeDocument/2006/relationships" xmlns:w="http://schemas.openxmlformats.org/wordprocessingml/2006/main" xmlns:w14="http://schemas.microsoft.com/office/word/2010/wordml" xmlns:w15="http://schemas.microsoft.com/office/word/2012/wordml" xmlns:w16se="http://schemas.microsoft.com/office/word/2015/wordml/symex" mc:Ignorable="w14 w15 w16se">
   <w:docDefaults>
     <w:rPrDefault>
       <w:rPr>
@@ -2010,7 +2637,7 @@
       </w:pPr>
     </w:pPrDefault>
   </w:docDefaults>
-  <w:latentStyles w:defLockedState="0" w:defUIPriority="99" w:defSemiHidden="0" w:defUnhideWhenUsed="0" w:defQFormat="0" w:count="371">
+  <w:latentStyles w:defLockedState="0" w:defUIPriority="99" w:defSemiHidden="0" w:defUnhideWhenUsed="0" w:defQFormat="0" w:count="374">
     <w:lsdException w:name="Normal" w:uiPriority="0" w:qFormat="1"/>
     <w:lsdException w:name="heading 1" w:uiPriority="9" w:qFormat="1"/>
     <w:lsdException w:name="heading 2" w:semiHidden="1" w:uiPriority="9" w:unhideWhenUsed="1" w:qFormat="1"/>
@@ -2116,7 +2743,6 @@
     <w:lsdException w:name="HTML Sample" w:semiHidden="1" w:unhideWhenUsed="1"/>
     <w:lsdException w:name="HTML Typewriter" w:semiHidden="1" w:unhideWhenUsed="1"/>
     <w:lsdException w:name="HTML Variable" w:semiHidden="1" w:unhideWhenUsed="1"/>
-    <w:lsdException w:name="Normal Table" w:semiHidden="1" w:unhideWhenUsed="1"/>
     <w:lsdException w:name="annotation subject" w:semiHidden="1" w:unhideWhenUsed="1"/>
     <w:lsdException w:name="No List" w:semiHidden="1" w:unhideWhenUsed="1"/>
     <w:lsdException w:name="Outline List 1" w:semiHidden="1" w:unhideWhenUsed="1"/>
@@ -2161,7 +2787,6 @@
     <w:lsdException w:name="Table Professional" w:semiHidden="1" w:unhideWhenUsed="1"/>
     <w:lsdException w:name="Table Subtle 1" w:semiHidden="1" w:unhideWhenUsed="1"/>
     <w:lsdException w:name="Table Subtle 2" w:semiHidden="1" w:unhideWhenUsed="1"/>
-    <w:lsdException w:name="Table Web 1" w:semiHidden="1" w:unhideWhenUsed="1"/>
     <w:lsdException w:name="Table Web 2" w:semiHidden="1" w:unhideWhenUsed="1"/>
     <w:lsdException w:name="Table Web 3" w:semiHidden="1" w:unhideWhenUsed="1"/>
     <w:lsdException w:name="Balloon Text" w:semiHidden="1" w:unhideWhenUsed="1"/>
@@ -2382,6 +3007,9 @@
     <w:lsdException w:name="List Table 5 Dark Accent 6" w:uiPriority="50"/>
     <w:lsdException w:name="List Table 6 Colorful Accent 6" w:uiPriority="51"/>
     <w:lsdException w:name="List Table 7 Colorful Accent 6" w:uiPriority="52"/>
+    <w:lsdException w:name="Mention" w:semiHidden="1" w:unhideWhenUsed="1"/>
+    <w:lsdException w:name="Smart Hyperlink" w:semiHidden="1" w:unhideWhenUsed="1"/>
+    <w:lsdException w:name="Hashtag" w:semiHidden="1" w:unhideWhenUsed="1"/>
   </w:latentStyles>
   <w:style w:type="paragraph" w:default="1" w:styleId="Normal">
     <w:name w:val="Normal"/>
@@ -2634,7 +3262,7 @@
       <w:spacing w:after="0" w:line="240" w:lineRule="auto"/>
     </w:pPr>
     <w:rPr>
-      <w:rFonts w:ascii="SimSun" w:eastAsia="SimSun"/>
+      <w:rFonts w:ascii="宋体" w:eastAsia="宋体"/>
       <w:sz w:val="18"/>
       <w:szCs w:val="18"/>
     </w:rPr>
@@ -2647,7 +3275,7 @@
     <w:semiHidden/>
     <w:rsid w:val="00645D45"/>
     <w:rPr>
-      <w:rFonts w:ascii="SimSun" w:eastAsia="SimSun"/>
+      <w:rFonts w:ascii="宋体" w:eastAsia="宋体"/>
       <w:sz w:val="18"/>
       <w:szCs w:val="18"/>
     </w:rPr>

</xml_diff>

<commit_message>
edit proposal and database eshop.sql
</commit_message>
<xml_diff>
--- a/Eshop-Proposal.docx
+++ b/Eshop-Proposal.docx
@@ -1,10 +1,10 @@
 
 <file path=word/document.xml><?xml version="1.0" encoding="utf-8"?>
-<w:document xmlns:wpc="http://schemas.microsoft.com/office/word/2010/wordprocessingCanvas" xmlns:cx="http://schemas.microsoft.com/office/drawing/2014/chartex" xmlns:cx1="http://schemas.microsoft.com/office/drawing/2015/9/8/chartex" xmlns:cx2="http://schemas.microsoft.com/office/drawing/2015/10/21/chartex" xmlns:cx3="http://schemas.microsoft.com/office/drawing/2016/5/9/chartex" xmlns:cx4="http://schemas.microsoft.com/office/drawing/2016/5/10/chartex" xmlns:cx5="http://schemas.microsoft.com/office/drawing/2016/5/11/chartex" xmlns:cx6="http://schemas.microsoft.com/office/drawing/2016/5/12/chartex" xmlns:cx7="http://schemas.microsoft.com/office/drawing/2016/5/13/chartex" xmlns:cx8="http://schemas.microsoft.com/office/drawing/2016/5/14/chartex" xmlns:mc="http://schemas.openxmlformats.org/markup-compatibility/2006" xmlns:o="urn:schemas-microsoft-com:office:office" xmlns:r="http://schemas.openxmlformats.org/officeDocument/2006/relationships" xmlns:m="http://schemas.openxmlformats.org/officeDocument/2006/math" xmlns:v="urn:schemas-microsoft-com:vml" xmlns:wp14="http://schemas.microsoft.com/office/word/2010/wordprocessingDrawing" xmlns:wp="http://schemas.openxmlformats.org/drawingml/2006/wordprocessingDrawing" xmlns:w10="urn:schemas-microsoft-com:office:word" xmlns:w="http://schemas.openxmlformats.org/wordprocessingml/2006/main" xmlns:w14="http://schemas.microsoft.com/office/word/2010/wordml" xmlns:w15="http://schemas.microsoft.com/office/word/2012/wordml" xmlns:w16se="http://schemas.microsoft.com/office/word/2015/wordml/symex" xmlns:wpg="http://schemas.microsoft.com/office/word/2010/wordprocessingGroup" xmlns:wpi="http://schemas.microsoft.com/office/word/2010/wordprocessingInk" xmlns:wne="http://schemas.microsoft.com/office/word/2006/wordml" xmlns:wps="http://schemas.microsoft.com/office/word/2010/wordprocessingShape" mc:Ignorable="w14 w15 w16se wp14">
+<w:document xmlns:wpc="http://schemas.microsoft.com/office/word/2010/wordprocessingCanvas" xmlns:mc="http://schemas.openxmlformats.org/markup-compatibility/2006" xmlns:o="urn:schemas-microsoft-com:office:office" xmlns:r="http://schemas.openxmlformats.org/officeDocument/2006/relationships" xmlns:m="http://schemas.openxmlformats.org/officeDocument/2006/math" xmlns:v="urn:schemas-microsoft-com:vml" xmlns:wp14="http://schemas.microsoft.com/office/word/2010/wordprocessingDrawing" xmlns:wp="http://schemas.openxmlformats.org/drawingml/2006/wordprocessingDrawing" xmlns:w10="urn:schemas-microsoft-com:office:word" xmlns:w="http://schemas.openxmlformats.org/wordprocessingml/2006/main" xmlns:w14="http://schemas.microsoft.com/office/word/2010/wordml" xmlns:wpg="http://schemas.microsoft.com/office/word/2010/wordprocessingGroup" xmlns:wpi="http://schemas.microsoft.com/office/word/2010/wordprocessingInk" xmlns:wne="http://schemas.microsoft.com/office/word/2006/wordml" xmlns:wps="http://schemas.microsoft.com/office/word/2010/wordprocessingShape" mc:Ignorable="w14 wp14">
   <w:body>
     <w:p>
       <w:pPr>
-        <w:pStyle w:val="Heading1"/>
+        <w:pStyle w:val="1"/>
         <w:jc w:val="center"/>
         <w:rPr>
           <w:rFonts w:asciiTheme="minorHAnsi" w:hAnsiTheme="minorHAnsi" w:cstheme="minorHAnsi"/>
@@ -79,7 +79,7 @@
     </w:p>
     <w:p>
       <w:pPr>
-        <w:pStyle w:val="Heading1"/>
+        <w:pStyle w:val="1"/>
       </w:pPr>
     </w:p>
     <w:p>
@@ -125,10 +125,10 @@
       <w:r>
         <w:t xml:space="preserve"> </w:t>
       </w:r>
-      <w:hyperlink r:id="rId7" w:history="1">
+      <w:hyperlink r:id="rId8" w:history="1">
         <w:r>
           <w:rPr>
-            <w:rStyle w:val="Hyperlink"/>
+            <w:rStyle w:val="a3"/>
           </w:rPr>
           <w:t>https://www.amegoev.com/</w:t>
         </w:r>
@@ -137,13 +137,13 @@
     <w:p>
       <w:pPr>
         <w:rPr>
-          <w:rStyle w:val="Hyperlink"/>
-        </w:rPr>
-      </w:pPr>
-      <w:hyperlink r:id="rId8" w:history="1">
+          <w:rStyle w:val="a3"/>
+        </w:rPr>
+      </w:pPr>
+      <w:hyperlink r:id="rId9" w:history="1">
         <w:r>
           <w:rPr>
-            <w:rStyle w:val="Hyperlink"/>
+            <w:rStyle w:val="a3"/>
           </w:rPr>
           <w:t>http://www.vespamontreal.com/qc/945-piaggio</w:t>
         </w:r>
@@ -151,7 +151,7 @@
     </w:p>
     <w:p>
       <w:pPr>
-        <w:pStyle w:val="Heading2"/>
+        <w:pStyle w:val="2"/>
         <w:rPr>
           <w:sz w:val="28"/>
           <w:szCs w:val="28"/>
@@ -265,7 +265,7 @@
     </w:p>
     <w:tbl>
       <w:tblPr>
-        <w:tblStyle w:val="TableGrid"/>
+        <w:tblStyle w:val="a4"/>
         <w:tblW w:w="10075" w:type="dxa"/>
         <w:tblLook w:val="04A0" w:firstRow="1" w:lastRow="0" w:firstColumn="1" w:lastColumn="0" w:noHBand="0" w:noVBand="1"/>
       </w:tblPr>
@@ -504,7 +504,7 @@
             <w:tcW w:w="3776" w:type="dxa"/>
           </w:tcPr>
           <w:p>
-            <w:hyperlink r:id="rId9" w:history="1">
+            <w:hyperlink r:id="rId10" w:history="1">
               <w:r>
                 <w:t>U</w:t>
               </w:r>
@@ -662,7 +662,7 @@
             <w:tcW w:w="3776" w:type="dxa"/>
           </w:tcPr>
           <w:p>
-            <w:hyperlink r:id="rId10" w:history="1">
+            <w:hyperlink r:id="rId11" w:history="1">
               <w:r>
                 <w:t>U</w:t>
               </w:r>
@@ -679,7 +679,7 @@
             <w:r>
               <w:t>/</w:t>
             </w:r>
-            <w:hyperlink r:id="rId11" w:history="1">
+            <w:hyperlink r:id="rId12" w:history="1">
               <w:r>
                 <w:t>U</w:t>
               </w:r>
@@ -878,8 +878,6 @@
             <w:r>
               <w:t>.</w:t>
             </w:r>
-            <w:bookmarkStart w:id="0" w:name="_GoBack"/>
-            <w:bookmarkEnd w:id="0"/>
           </w:p>
           <w:p>
             <w:r>
@@ -1028,8 +1026,10 @@
                 <w:szCs w:val="18"/>
                 <w:shd w:val="clear" w:color="auto" w:fill="FFFFFF"/>
               </w:rPr>
-              <w:t>F</w:t>
-            </w:r>
+              <w:t>Flash messages</w:t>
+            </w:r>
+          </w:p>
+          <w:p>
             <w:r>
               <w:rPr>
                 <w:rFonts w:ascii="Arial" w:hAnsi="Arial" w:cs="Arial"/>
@@ -1038,29 +1038,7 @@
                 <w:szCs w:val="18"/>
                 <w:shd w:val="clear" w:color="auto" w:fill="FFFFFF"/>
               </w:rPr>
-              <w:t>lash messages</w:t>
-            </w:r>
-          </w:p>
-          <w:p>
-            <w:r>
-              <w:rPr>
-                <w:rFonts w:ascii="Arial" w:hAnsi="Arial" w:cs="Arial"/>
-                <w:color w:val="000000"/>
-                <w:sz w:val="18"/>
-                <w:szCs w:val="18"/>
-                <w:shd w:val="clear" w:color="auto" w:fill="FFFFFF"/>
-              </w:rPr>
-              <w:t>F</w:t>
-            </w:r>
-            <w:r>
-              <w:rPr>
-                <w:rFonts w:ascii="Arial" w:hAnsi="Arial" w:cs="Arial"/>
-                <w:color w:val="000000"/>
-                <w:sz w:val="18"/>
-                <w:szCs w:val="18"/>
-                <w:shd w:val="clear" w:color="auto" w:fill="FFFFFF"/>
-              </w:rPr>
-              <w:t>ile storage in BLOBs</w:t>
+              <w:t>File storage in BLOBs</w:t>
             </w:r>
           </w:p>
         </w:tc>
@@ -1527,7 +1505,7 @@
     </w:p>
     <w:p>
       <w:pPr>
-        <w:pStyle w:val="Heading3"/>
+        <w:pStyle w:val="3"/>
       </w:pPr>
       <w:r>
         <w:lastRenderedPageBreak/>
@@ -1550,6 +1528,7 @@
           <w:color w:val="555555"/>
           <w:sz w:val="20"/>
           <w:szCs w:val="20"/>
+          <w:lang w:val="en-CA"/>
         </w:rPr>
         <w:drawing>
           <wp:inline distT="0" distB="0" distL="0" distR="0">
@@ -1569,7 +1548,7 @@
                     </pic:cNvPicPr>
                   </pic:nvPicPr>
                   <pic:blipFill>
-                    <a:blip r:embed="rId12" cstate="print">
+                    <a:blip r:embed="rId13" cstate="print">
                       <a:extLst>
                         <a:ext uri="{28A0092B-C50C-407E-A947-70E740481C1C}">
                           <a14:useLocalDpi xmlns:a14="http://schemas.microsoft.com/office/drawing/2010/main" val="0"/>
@@ -1617,6 +1596,7 @@
           <w:color w:val="555555"/>
           <w:sz w:val="20"/>
           <w:szCs w:val="20"/>
+          <w:lang w:val="en-CA"/>
         </w:rPr>
         <w:drawing>
           <wp:inline distT="0" distB="0" distL="0" distR="0" wp14:anchorId="1842AA84" wp14:editId="50944DD6">
@@ -1636,7 +1616,7 @@
                     </pic:cNvPicPr>
                   </pic:nvPicPr>
                   <pic:blipFill>
-                    <a:blip r:embed="rId13" cstate="print">
+                    <a:blip r:embed="rId14" cstate="print">
                       <a:extLst>
                         <a:ext uri="{28A0092B-C50C-407E-A947-70E740481C1C}">
                           <a14:useLocalDpi xmlns:a14="http://schemas.microsoft.com/office/drawing/2010/main" val="0"/>
@@ -1690,7 +1670,7 @@
     </w:p>
     <w:p>
       <w:pPr>
-        <w:pStyle w:val="Heading3"/>
+        <w:pStyle w:val="3"/>
       </w:pPr>
       <w:r>
         <w:lastRenderedPageBreak/>
@@ -1713,6 +1693,7 @@
           <w:color w:val="555555"/>
           <w:sz w:val="20"/>
           <w:szCs w:val="20"/>
+          <w:lang w:val="en-CA"/>
         </w:rPr>
         <w:drawing>
           <wp:inline distT="0" distB="0" distL="0" distR="0">
@@ -1730,7 +1711,7 @@
                     <pic:cNvPicPr/>
                   </pic:nvPicPr>
                   <pic:blipFill>
-                    <a:blip r:embed="rId14">
+                    <a:blip r:embed="rId15">
                       <a:extLst>
                         <a:ext uri="{28A0092B-C50C-407E-A947-70E740481C1C}">
                           <a14:useLocalDpi xmlns:a14="http://schemas.microsoft.com/office/drawing/2010/main" val="0"/>
@@ -1769,7 +1750,7 @@
     </w:p>
     <w:p>
       <w:pPr>
-        <w:pStyle w:val="Heading3"/>
+        <w:pStyle w:val="3"/>
       </w:pPr>
       <w:r>
         <w:t>Product items</w:t>
@@ -1801,6 +1782,7 @@
           <w:color w:val="555555"/>
           <w:sz w:val="20"/>
           <w:szCs w:val="20"/>
+          <w:lang w:val="en-CA"/>
         </w:rPr>
         <w:drawing>
           <wp:inline distT="0" distB="0" distL="0" distR="0">
@@ -1820,7 +1802,7 @@
                     </pic:cNvPicPr>
                   </pic:nvPicPr>
                   <pic:blipFill>
-                    <a:blip r:embed="rId15">
+                    <a:blip r:embed="rId16">
                       <a:extLst>
                         <a:ext uri="{28A0092B-C50C-407E-A947-70E740481C1C}">
                           <a14:useLocalDpi xmlns:a14="http://schemas.microsoft.com/office/drawing/2010/main" val="0"/>
@@ -1854,7 +1836,7 @@
     </w:p>
     <w:p>
       <w:pPr>
-        <w:pStyle w:val="Heading2"/>
+        <w:pStyle w:val="2"/>
         <w:rPr>
           <w:sz w:val="28"/>
           <w:szCs w:val="28"/>
@@ -1866,6 +1848,7 @@
           <w:noProof/>
           <w:sz w:val="28"/>
           <w:szCs w:val="28"/>
+          <w:lang w:val="en-CA"/>
         </w:rPr>
         <w:lastRenderedPageBreak/>
         <w:drawing>
@@ -1886,7 +1869,7 @@
                     </pic:cNvPicPr>
                   </pic:nvPicPr>
                   <pic:blipFill>
-                    <a:blip r:embed="rId16">
+                    <a:blip r:embed="rId17">
                       <a:extLst>
                         <a:ext uri="{28A0092B-C50C-407E-A947-70E740481C1C}">
                           <a14:useLocalDpi xmlns:a14="http://schemas.microsoft.com/office/drawing/2010/main" val="0"/>
@@ -1920,7 +1903,7 @@
     </w:p>
     <w:p>
       <w:pPr>
-        <w:pStyle w:val="Heading2"/>
+        <w:pStyle w:val="2"/>
         <w:rPr>
           <w:sz w:val="28"/>
           <w:szCs w:val="28"/>
@@ -1932,6 +1915,7 @@
           <w:noProof/>
           <w:sz w:val="28"/>
           <w:szCs w:val="28"/>
+          <w:lang w:val="en-CA"/>
         </w:rPr>
         <w:drawing>
           <wp:inline distT="0" distB="0" distL="0" distR="0">
@@ -1951,7 +1935,7 @@
                     </pic:cNvPicPr>
                   </pic:nvPicPr>
                   <pic:blipFill>
-                    <a:blip r:embed="rId17">
+                    <a:blip r:embed="rId18">
                       <a:extLst>
                         <a:ext uri="{28A0092B-C50C-407E-A947-70E740481C1C}">
                           <a14:useLocalDpi xmlns:a14="http://schemas.microsoft.com/office/drawing/2010/main" val="0"/>
@@ -1985,7 +1969,7 @@
     </w:p>
     <w:p>
       <w:pPr>
-        <w:pStyle w:val="Heading2"/>
+        <w:pStyle w:val="2"/>
         <w:rPr>
           <w:rFonts w:asciiTheme="minorHAnsi" w:eastAsiaTheme="minorEastAsia" w:hAnsiTheme="minorHAnsi" w:cstheme="minorBidi"/>
           <w:b w:val="0"/>
@@ -1994,7 +1978,7 @@
           <w:szCs w:val="22"/>
         </w:rPr>
       </w:pPr>
-      <w:hyperlink r:id="rId18" w:history="1">
+      <w:hyperlink r:id="rId19" w:history="1">
         <w:r>
           <w:rPr>
             <w:rFonts w:asciiTheme="minorHAnsi" w:eastAsiaTheme="minorEastAsia" w:hAnsiTheme="minorHAnsi" w:cstheme="minorBidi"/>
@@ -2009,7 +1993,7 @@
     </w:p>
     <w:p>
       <w:pPr>
-        <w:pStyle w:val="Heading2"/>
+        <w:pStyle w:val="2"/>
         <w:rPr>
           <w:sz w:val="28"/>
           <w:szCs w:val="28"/>
@@ -2019,7 +2003,7 @@
     </w:p>
     <w:p>
       <w:pPr>
-        <w:pStyle w:val="Heading2"/>
+        <w:pStyle w:val="2"/>
         <w:rPr>
           <w:sz w:val="28"/>
           <w:szCs w:val="28"/>
@@ -2029,7 +2013,7 @@
     </w:p>
     <w:p>
       <w:pPr>
-        <w:pStyle w:val="Heading2"/>
+        <w:pStyle w:val="2"/>
         <w:rPr>
           <w:sz w:val="28"/>
           <w:szCs w:val="28"/>
@@ -2039,7 +2023,7 @@
     </w:p>
     <w:p>
       <w:pPr>
-        <w:pStyle w:val="Heading2"/>
+        <w:pStyle w:val="2"/>
         <w:rPr>
           <w:sz w:val="28"/>
           <w:szCs w:val="28"/>
@@ -2148,7 +2132,7 @@
     </w:p>
     <w:p>
       <w:pPr>
-        <w:pStyle w:val="Heading2"/>
+        <w:pStyle w:val="2"/>
         <w:rPr>
           <w:sz w:val="28"/>
           <w:szCs w:val="28"/>
@@ -2372,6 +2356,34 @@
         <w:t>id AI | FK-&gt; users(id)</w:t>
       </w:r>
     </w:p>
+    <w:p>
+      <w:pPr>
+        <w:numPr>
+          <w:ilvl w:val="0"/>
+          <w:numId w:val="1"/>
+        </w:numPr>
+        <w:shd w:val="clear" w:color="auto" w:fill="FFFFFF"/>
+        <w:spacing w:before="100" w:beforeAutospacing="1" w:after="100" w:afterAutospacing="1" w:line="240" w:lineRule="auto"/>
+      </w:pPr>
+      <w:r>
+        <w:t xml:space="preserve">payments - (PK) -&gt; id AI | FK-&gt; users(id) |FK  </w:t>
+      </w:r>
+      <w:proofErr w:type="spellStart"/>
+      <w:r>
+        <w:t>order_id</w:t>
+      </w:r>
+      <w:proofErr w:type="spellEnd"/>
+      <w:r>
+        <w:t>-&gt; (orders(id))</w:t>
+      </w:r>
+    </w:p>
+    <w:p>
+      <w:pPr>
+        <w:shd w:val="clear" w:color="auto" w:fill="FFFFFF"/>
+        <w:spacing w:before="100" w:beforeAutospacing="1" w:after="100" w:afterAutospacing="1" w:line="240" w:lineRule="auto"/>
+        <w:ind w:left="720"/>
+      </w:pPr>
+    </w:p>
     <w:p/>
     <w:p>
       <w:r>
@@ -2379,12 +2391,14 @@
       </w:r>
     </w:p>
     <w:p>
+      <w:bookmarkStart w:id="0" w:name="_GoBack"/>
       <w:r>
         <w:rPr>
           <w:noProof/>
+          <w:lang w:val="en-CA"/>
         </w:rPr>
         <w:drawing>
-          <wp:inline distT="0" distB="0" distL="0" distR="0">
+          <wp:inline distT="0" distB="0" distL="0" distR="0" wp14:anchorId="35F42F60" wp14:editId="73CA333D">
             <wp:extent cx="5935980" cy="3878580"/>
             <wp:effectExtent l="0" t="0" r="7620" b="7620"/>
             <wp:docPr id="1" name="Picture 1"/>
@@ -2401,7 +2415,7 @@
                     </pic:cNvPicPr>
                   </pic:nvPicPr>
                   <pic:blipFill>
-                    <a:blip r:embed="rId19">
+                    <a:blip r:embed="rId20">
                       <a:extLst>
                         <a:ext uri="{28A0092B-C50C-407E-A947-70E740481C1C}">
                           <a14:useLocalDpi xmlns:a14="http://schemas.microsoft.com/office/drawing/2010/main" val="0"/>
@@ -2432,16 +2446,17 @@
           </wp:inline>
         </w:drawing>
       </w:r>
+      <w:bookmarkEnd w:id="0"/>
     </w:p>
     <w:p/>
     <w:p/>
     <w:sectPr>
-      <w:headerReference w:type="even" r:id="rId20"/>
-      <w:headerReference w:type="default" r:id="rId21"/>
-      <w:footerReference w:type="even" r:id="rId22"/>
-      <w:footerReference w:type="default" r:id="rId23"/>
-      <w:headerReference w:type="first" r:id="rId24"/>
-      <w:footerReference w:type="first" r:id="rId25"/>
+      <w:headerReference w:type="even" r:id="rId21"/>
+      <w:headerReference w:type="default" r:id="rId22"/>
+      <w:footerReference w:type="even" r:id="rId23"/>
+      <w:footerReference w:type="default" r:id="rId24"/>
+      <w:headerReference w:type="first" r:id="rId25"/>
+      <w:footerReference w:type="first" r:id="rId26"/>
       <w:pgSz w:w="12240" w:h="15840"/>
       <w:pgMar w:top="1440" w:right="1440" w:bottom="1440" w:left="1440" w:header="720" w:footer="720" w:gutter="0"/>
       <w:cols w:space="720"/>
@@ -2452,7 +2467,7 @@
 </file>
 
 <file path=word/endnotes.xml><?xml version="1.0" encoding="utf-8"?>
-<w:endnotes xmlns:wpc="http://schemas.microsoft.com/office/word/2010/wordprocessingCanvas" xmlns:cx="http://schemas.microsoft.com/office/drawing/2014/chartex" xmlns:cx1="http://schemas.microsoft.com/office/drawing/2015/9/8/chartex" xmlns:cx2="http://schemas.microsoft.com/office/drawing/2015/10/21/chartex" xmlns:cx3="http://schemas.microsoft.com/office/drawing/2016/5/9/chartex" xmlns:cx4="http://schemas.microsoft.com/office/drawing/2016/5/10/chartex" xmlns:cx5="http://schemas.microsoft.com/office/drawing/2016/5/11/chartex" xmlns:cx6="http://schemas.microsoft.com/office/drawing/2016/5/12/chartex" xmlns:cx7="http://schemas.microsoft.com/office/drawing/2016/5/13/chartex" xmlns:cx8="http://schemas.microsoft.com/office/drawing/2016/5/14/chartex" xmlns:mc="http://schemas.openxmlformats.org/markup-compatibility/2006" xmlns:o="urn:schemas-microsoft-com:office:office" xmlns:r="http://schemas.openxmlformats.org/officeDocument/2006/relationships" xmlns:m="http://schemas.openxmlformats.org/officeDocument/2006/math" xmlns:v="urn:schemas-microsoft-com:vml" xmlns:wp14="http://schemas.microsoft.com/office/word/2010/wordprocessingDrawing" xmlns:wp="http://schemas.openxmlformats.org/drawingml/2006/wordprocessingDrawing" xmlns:w10="urn:schemas-microsoft-com:office:word" xmlns:w="http://schemas.openxmlformats.org/wordprocessingml/2006/main" xmlns:w14="http://schemas.microsoft.com/office/word/2010/wordml" xmlns:w15="http://schemas.microsoft.com/office/word/2012/wordml" xmlns:w16se="http://schemas.microsoft.com/office/word/2015/wordml/symex" xmlns:wpg="http://schemas.microsoft.com/office/word/2010/wordprocessingGroup" xmlns:wpi="http://schemas.microsoft.com/office/word/2010/wordprocessingInk" xmlns:wne="http://schemas.microsoft.com/office/word/2006/wordml" xmlns:wps="http://schemas.microsoft.com/office/word/2010/wordprocessingShape" mc:Ignorable="w14 w15 w16se wp14">
+<w:endnotes xmlns:wpc="http://schemas.microsoft.com/office/word/2010/wordprocessingCanvas" xmlns:mc="http://schemas.openxmlformats.org/markup-compatibility/2006" xmlns:o="urn:schemas-microsoft-com:office:office" xmlns:r="http://schemas.openxmlformats.org/officeDocument/2006/relationships" xmlns:m="http://schemas.openxmlformats.org/officeDocument/2006/math" xmlns:v="urn:schemas-microsoft-com:vml" xmlns:wp14="http://schemas.microsoft.com/office/word/2010/wordprocessingDrawing" xmlns:wp="http://schemas.openxmlformats.org/drawingml/2006/wordprocessingDrawing" xmlns:w10="urn:schemas-microsoft-com:office:word" xmlns:w="http://schemas.openxmlformats.org/wordprocessingml/2006/main" xmlns:w14="http://schemas.microsoft.com/office/word/2010/wordml" xmlns:wpg="http://schemas.microsoft.com/office/word/2010/wordprocessingGroup" xmlns:wpi="http://schemas.microsoft.com/office/word/2010/wordprocessingInk" xmlns:wne="http://schemas.microsoft.com/office/word/2006/wordml" xmlns:wps="http://schemas.microsoft.com/office/word/2010/wordprocessingShape" mc:Ignorable="w14 wp14">
   <w:endnote w:type="separator" w:id="-1">
     <w:p>
       <w:pPr>
@@ -2477,37 +2492,37 @@
 </file>
 
 <file path=word/footer1.xml><?xml version="1.0" encoding="utf-8"?>
-<w:ftr xmlns:wpc="http://schemas.microsoft.com/office/word/2010/wordprocessingCanvas" xmlns:cx="http://schemas.microsoft.com/office/drawing/2014/chartex" xmlns:cx1="http://schemas.microsoft.com/office/drawing/2015/9/8/chartex" xmlns:cx2="http://schemas.microsoft.com/office/drawing/2015/10/21/chartex" xmlns:cx3="http://schemas.microsoft.com/office/drawing/2016/5/9/chartex" xmlns:cx4="http://schemas.microsoft.com/office/drawing/2016/5/10/chartex" xmlns:cx5="http://schemas.microsoft.com/office/drawing/2016/5/11/chartex" xmlns:cx6="http://schemas.microsoft.com/office/drawing/2016/5/12/chartex" xmlns:cx7="http://schemas.microsoft.com/office/drawing/2016/5/13/chartex" xmlns:cx8="http://schemas.microsoft.com/office/drawing/2016/5/14/chartex" xmlns:mc="http://schemas.openxmlformats.org/markup-compatibility/2006" xmlns:o="urn:schemas-microsoft-com:office:office" xmlns:r="http://schemas.openxmlformats.org/officeDocument/2006/relationships" xmlns:m="http://schemas.openxmlformats.org/officeDocument/2006/math" xmlns:v="urn:schemas-microsoft-com:vml" xmlns:wp14="http://schemas.microsoft.com/office/word/2010/wordprocessingDrawing" xmlns:wp="http://schemas.openxmlformats.org/drawingml/2006/wordprocessingDrawing" xmlns:w10="urn:schemas-microsoft-com:office:word" xmlns:w="http://schemas.openxmlformats.org/wordprocessingml/2006/main" xmlns:w14="http://schemas.microsoft.com/office/word/2010/wordml" xmlns:w15="http://schemas.microsoft.com/office/word/2012/wordml" xmlns:w16se="http://schemas.microsoft.com/office/word/2015/wordml/symex" xmlns:wpg="http://schemas.microsoft.com/office/word/2010/wordprocessingGroup" xmlns:wpi="http://schemas.microsoft.com/office/word/2010/wordprocessingInk" xmlns:wne="http://schemas.microsoft.com/office/word/2006/wordml" xmlns:wps="http://schemas.microsoft.com/office/word/2010/wordprocessingShape" mc:Ignorable="w14 w15 w16se wp14">
+<w:ftr xmlns:wpc="http://schemas.microsoft.com/office/word/2010/wordprocessingCanvas" xmlns:mc="http://schemas.openxmlformats.org/markup-compatibility/2006" xmlns:o="urn:schemas-microsoft-com:office:office" xmlns:r="http://schemas.openxmlformats.org/officeDocument/2006/relationships" xmlns:m="http://schemas.openxmlformats.org/officeDocument/2006/math" xmlns:v="urn:schemas-microsoft-com:vml" xmlns:wp14="http://schemas.microsoft.com/office/word/2010/wordprocessingDrawing" xmlns:wp="http://schemas.openxmlformats.org/drawingml/2006/wordprocessingDrawing" xmlns:w10="urn:schemas-microsoft-com:office:word" xmlns:w="http://schemas.openxmlformats.org/wordprocessingml/2006/main" xmlns:w14="http://schemas.microsoft.com/office/word/2010/wordml" xmlns:wpg="http://schemas.microsoft.com/office/word/2010/wordprocessingGroup" xmlns:wpi="http://schemas.microsoft.com/office/word/2010/wordprocessingInk" xmlns:wne="http://schemas.microsoft.com/office/word/2006/wordml" xmlns:wps="http://schemas.microsoft.com/office/word/2010/wordprocessingShape" mc:Ignorable="w14 wp14">
   <w:p>
     <w:pPr>
-      <w:pStyle w:val="Footer"/>
+      <w:pStyle w:val="a9"/>
     </w:pPr>
   </w:p>
 </w:ftr>
 </file>
 
 <file path=word/footer2.xml><?xml version="1.0" encoding="utf-8"?>
-<w:ftr xmlns:wpc="http://schemas.microsoft.com/office/word/2010/wordprocessingCanvas" xmlns:cx="http://schemas.microsoft.com/office/drawing/2014/chartex" xmlns:cx1="http://schemas.microsoft.com/office/drawing/2015/9/8/chartex" xmlns:cx2="http://schemas.microsoft.com/office/drawing/2015/10/21/chartex" xmlns:cx3="http://schemas.microsoft.com/office/drawing/2016/5/9/chartex" xmlns:cx4="http://schemas.microsoft.com/office/drawing/2016/5/10/chartex" xmlns:cx5="http://schemas.microsoft.com/office/drawing/2016/5/11/chartex" xmlns:cx6="http://schemas.microsoft.com/office/drawing/2016/5/12/chartex" xmlns:cx7="http://schemas.microsoft.com/office/drawing/2016/5/13/chartex" xmlns:cx8="http://schemas.microsoft.com/office/drawing/2016/5/14/chartex" xmlns:mc="http://schemas.openxmlformats.org/markup-compatibility/2006" xmlns:o="urn:schemas-microsoft-com:office:office" xmlns:r="http://schemas.openxmlformats.org/officeDocument/2006/relationships" xmlns:m="http://schemas.openxmlformats.org/officeDocument/2006/math" xmlns:v="urn:schemas-microsoft-com:vml" xmlns:wp14="http://schemas.microsoft.com/office/word/2010/wordprocessingDrawing" xmlns:wp="http://schemas.openxmlformats.org/drawingml/2006/wordprocessingDrawing" xmlns:w10="urn:schemas-microsoft-com:office:word" xmlns:w="http://schemas.openxmlformats.org/wordprocessingml/2006/main" xmlns:w14="http://schemas.microsoft.com/office/word/2010/wordml" xmlns:w15="http://schemas.microsoft.com/office/word/2012/wordml" xmlns:w16se="http://schemas.microsoft.com/office/word/2015/wordml/symex" xmlns:wpg="http://schemas.microsoft.com/office/word/2010/wordprocessingGroup" xmlns:wpi="http://schemas.microsoft.com/office/word/2010/wordprocessingInk" xmlns:wne="http://schemas.microsoft.com/office/word/2006/wordml" xmlns:wps="http://schemas.microsoft.com/office/word/2010/wordprocessingShape" mc:Ignorable="w14 w15 w16se wp14">
+<w:ftr xmlns:wpc="http://schemas.microsoft.com/office/word/2010/wordprocessingCanvas" xmlns:mc="http://schemas.openxmlformats.org/markup-compatibility/2006" xmlns:o="urn:schemas-microsoft-com:office:office" xmlns:r="http://schemas.openxmlformats.org/officeDocument/2006/relationships" xmlns:m="http://schemas.openxmlformats.org/officeDocument/2006/math" xmlns:v="urn:schemas-microsoft-com:vml" xmlns:wp14="http://schemas.microsoft.com/office/word/2010/wordprocessingDrawing" xmlns:wp="http://schemas.openxmlformats.org/drawingml/2006/wordprocessingDrawing" xmlns:w10="urn:schemas-microsoft-com:office:word" xmlns:w="http://schemas.openxmlformats.org/wordprocessingml/2006/main" xmlns:w14="http://schemas.microsoft.com/office/word/2010/wordml" xmlns:wpg="http://schemas.microsoft.com/office/word/2010/wordprocessingGroup" xmlns:wpi="http://schemas.microsoft.com/office/word/2010/wordprocessingInk" xmlns:wne="http://schemas.microsoft.com/office/word/2006/wordml" xmlns:wps="http://schemas.microsoft.com/office/word/2010/wordprocessingShape" mc:Ignorable="w14 wp14">
   <w:p>
     <w:pPr>
-      <w:pStyle w:val="Footer"/>
+      <w:pStyle w:val="a9"/>
     </w:pPr>
   </w:p>
 </w:ftr>
 </file>
 
 <file path=word/footer3.xml><?xml version="1.0" encoding="utf-8"?>
-<w:ftr xmlns:wpc="http://schemas.microsoft.com/office/word/2010/wordprocessingCanvas" xmlns:cx="http://schemas.microsoft.com/office/drawing/2014/chartex" xmlns:cx1="http://schemas.microsoft.com/office/drawing/2015/9/8/chartex" xmlns:cx2="http://schemas.microsoft.com/office/drawing/2015/10/21/chartex" xmlns:cx3="http://schemas.microsoft.com/office/drawing/2016/5/9/chartex" xmlns:cx4="http://schemas.microsoft.com/office/drawing/2016/5/10/chartex" xmlns:cx5="http://schemas.microsoft.com/office/drawing/2016/5/11/chartex" xmlns:cx6="http://schemas.microsoft.com/office/drawing/2016/5/12/chartex" xmlns:cx7="http://schemas.microsoft.com/office/drawing/2016/5/13/chartex" xmlns:cx8="http://schemas.microsoft.com/office/drawing/2016/5/14/chartex" xmlns:mc="http://schemas.openxmlformats.org/markup-compatibility/2006" xmlns:o="urn:schemas-microsoft-com:office:office" xmlns:r="http://schemas.openxmlformats.org/officeDocument/2006/relationships" xmlns:m="http://schemas.openxmlformats.org/officeDocument/2006/math" xmlns:v="urn:schemas-microsoft-com:vml" xmlns:wp14="http://schemas.microsoft.com/office/word/2010/wordprocessingDrawing" xmlns:wp="http://schemas.openxmlformats.org/drawingml/2006/wordprocessingDrawing" xmlns:w10="urn:schemas-microsoft-com:office:word" xmlns:w="http://schemas.openxmlformats.org/wordprocessingml/2006/main" xmlns:w14="http://schemas.microsoft.com/office/word/2010/wordml" xmlns:w15="http://schemas.microsoft.com/office/word/2012/wordml" xmlns:w16se="http://schemas.microsoft.com/office/word/2015/wordml/symex" xmlns:wpg="http://schemas.microsoft.com/office/word/2010/wordprocessingGroup" xmlns:wpi="http://schemas.microsoft.com/office/word/2010/wordprocessingInk" xmlns:wne="http://schemas.microsoft.com/office/word/2006/wordml" xmlns:wps="http://schemas.microsoft.com/office/word/2010/wordprocessingShape" mc:Ignorable="w14 w15 w16se wp14">
+<w:ftr xmlns:wpc="http://schemas.microsoft.com/office/word/2010/wordprocessingCanvas" xmlns:mc="http://schemas.openxmlformats.org/markup-compatibility/2006" xmlns:o="urn:schemas-microsoft-com:office:office" xmlns:r="http://schemas.openxmlformats.org/officeDocument/2006/relationships" xmlns:m="http://schemas.openxmlformats.org/officeDocument/2006/math" xmlns:v="urn:schemas-microsoft-com:vml" xmlns:wp14="http://schemas.microsoft.com/office/word/2010/wordprocessingDrawing" xmlns:wp="http://schemas.openxmlformats.org/drawingml/2006/wordprocessingDrawing" xmlns:w10="urn:schemas-microsoft-com:office:word" xmlns:w="http://schemas.openxmlformats.org/wordprocessingml/2006/main" xmlns:w14="http://schemas.microsoft.com/office/word/2010/wordml" xmlns:wpg="http://schemas.microsoft.com/office/word/2010/wordprocessingGroup" xmlns:wpi="http://schemas.microsoft.com/office/word/2010/wordprocessingInk" xmlns:wne="http://schemas.microsoft.com/office/word/2006/wordml" xmlns:wps="http://schemas.microsoft.com/office/word/2010/wordprocessingShape" mc:Ignorable="w14 wp14">
   <w:p>
     <w:pPr>
-      <w:pStyle w:val="Footer"/>
+      <w:pStyle w:val="a9"/>
     </w:pPr>
   </w:p>
 </w:ftr>
 </file>
 
 <file path=word/footnotes.xml><?xml version="1.0" encoding="utf-8"?>
-<w:footnotes xmlns:wpc="http://schemas.microsoft.com/office/word/2010/wordprocessingCanvas" xmlns:cx="http://schemas.microsoft.com/office/drawing/2014/chartex" xmlns:cx1="http://schemas.microsoft.com/office/drawing/2015/9/8/chartex" xmlns:cx2="http://schemas.microsoft.com/office/drawing/2015/10/21/chartex" xmlns:cx3="http://schemas.microsoft.com/office/drawing/2016/5/9/chartex" xmlns:cx4="http://schemas.microsoft.com/office/drawing/2016/5/10/chartex" xmlns:cx5="http://schemas.microsoft.com/office/drawing/2016/5/11/chartex" xmlns:cx6="http://schemas.microsoft.com/office/drawing/2016/5/12/chartex" xmlns:cx7="http://schemas.microsoft.com/office/drawing/2016/5/13/chartex" xmlns:cx8="http://schemas.microsoft.com/office/drawing/2016/5/14/chartex" xmlns:mc="http://schemas.openxmlformats.org/markup-compatibility/2006" xmlns:o="urn:schemas-microsoft-com:office:office" xmlns:r="http://schemas.openxmlformats.org/officeDocument/2006/relationships" xmlns:m="http://schemas.openxmlformats.org/officeDocument/2006/math" xmlns:v="urn:schemas-microsoft-com:vml" xmlns:wp14="http://schemas.microsoft.com/office/word/2010/wordprocessingDrawing" xmlns:wp="http://schemas.openxmlformats.org/drawingml/2006/wordprocessingDrawing" xmlns:w10="urn:schemas-microsoft-com:office:word" xmlns:w="http://schemas.openxmlformats.org/wordprocessingml/2006/main" xmlns:w14="http://schemas.microsoft.com/office/word/2010/wordml" xmlns:w15="http://schemas.microsoft.com/office/word/2012/wordml" xmlns:w16se="http://schemas.microsoft.com/office/word/2015/wordml/symex" xmlns:wpg="http://schemas.microsoft.com/office/word/2010/wordprocessingGroup" xmlns:wpi="http://schemas.microsoft.com/office/word/2010/wordprocessingInk" xmlns:wne="http://schemas.microsoft.com/office/word/2006/wordml" xmlns:wps="http://schemas.microsoft.com/office/word/2010/wordprocessingShape" mc:Ignorable="w14 w15 w16se wp14">
+<w:footnotes xmlns:wpc="http://schemas.microsoft.com/office/word/2010/wordprocessingCanvas" xmlns:mc="http://schemas.openxmlformats.org/markup-compatibility/2006" xmlns:o="urn:schemas-microsoft-com:office:office" xmlns:r="http://schemas.openxmlformats.org/officeDocument/2006/relationships" xmlns:m="http://schemas.openxmlformats.org/officeDocument/2006/math" xmlns:v="urn:schemas-microsoft-com:vml" xmlns:wp14="http://schemas.microsoft.com/office/word/2010/wordprocessingDrawing" xmlns:wp="http://schemas.openxmlformats.org/drawingml/2006/wordprocessingDrawing" xmlns:w10="urn:schemas-microsoft-com:office:word" xmlns:w="http://schemas.openxmlformats.org/wordprocessingml/2006/main" xmlns:w14="http://schemas.microsoft.com/office/word/2010/wordml" xmlns:wpg="http://schemas.microsoft.com/office/word/2010/wordprocessingGroup" xmlns:wpi="http://schemas.microsoft.com/office/word/2010/wordprocessingInk" xmlns:wne="http://schemas.microsoft.com/office/word/2006/wordml" xmlns:wps="http://schemas.microsoft.com/office/word/2010/wordprocessingShape" mc:Ignorable="w14 wp14">
   <w:footnote w:type="separator" w:id="-1">
     <w:p>
       <w:pPr>
@@ -2532,38 +2547,38 @@
 </file>
 
 <file path=word/header1.xml><?xml version="1.0" encoding="utf-8"?>
-<w:hdr xmlns:wpc="http://schemas.microsoft.com/office/word/2010/wordprocessingCanvas" xmlns:cx="http://schemas.microsoft.com/office/drawing/2014/chartex" xmlns:cx1="http://schemas.microsoft.com/office/drawing/2015/9/8/chartex" xmlns:cx2="http://schemas.microsoft.com/office/drawing/2015/10/21/chartex" xmlns:cx3="http://schemas.microsoft.com/office/drawing/2016/5/9/chartex" xmlns:cx4="http://schemas.microsoft.com/office/drawing/2016/5/10/chartex" xmlns:cx5="http://schemas.microsoft.com/office/drawing/2016/5/11/chartex" xmlns:cx6="http://schemas.microsoft.com/office/drawing/2016/5/12/chartex" xmlns:cx7="http://schemas.microsoft.com/office/drawing/2016/5/13/chartex" xmlns:cx8="http://schemas.microsoft.com/office/drawing/2016/5/14/chartex" xmlns:mc="http://schemas.openxmlformats.org/markup-compatibility/2006" xmlns:o="urn:schemas-microsoft-com:office:office" xmlns:r="http://schemas.openxmlformats.org/officeDocument/2006/relationships" xmlns:m="http://schemas.openxmlformats.org/officeDocument/2006/math" xmlns:v="urn:schemas-microsoft-com:vml" xmlns:wp14="http://schemas.microsoft.com/office/word/2010/wordprocessingDrawing" xmlns:wp="http://schemas.openxmlformats.org/drawingml/2006/wordprocessingDrawing" xmlns:w10="urn:schemas-microsoft-com:office:word" xmlns:w="http://schemas.openxmlformats.org/wordprocessingml/2006/main" xmlns:w14="http://schemas.microsoft.com/office/word/2010/wordml" xmlns:w15="http://schemas.microsoft.com/office/word/2012/wordml" xmlns:w16se="http://schemas.microsoft.com/office/word/2015/wordml/symex" xmlns:wpg="http://schemas.microsoft.com/office/word/2010/wordprocessingGroup" xmlns:wpi="http://schemas.microsoft.com/office/word/2010/wordprocessingInk" xmlns:wne="http://schemas.microsoft.com/office/word/2006/wordml" xmlns:wps="http://schemas.microsoft.com/office/word/2010/wordprocessingShape" mc:Ignorable="w14 w15 w16se wp14">
+<w:hdr xmlns:wpc="http://schemas.microsoft.com/office/word/2010/wordprocessingCanvas" xmlns:mc="http://schemas.openxmlformats.org/markup-compatibility/2006" xmlns:o="urn:schemas-microsoft-com:office:office" xmlns:r="http://schemas.openxmlformats.org/officeDocument/2006/relationships" xmlns:m="http://schemas.openxmlformats.org/officeDocument/2006/math" xmlns:v="urn:schemas-microsoft-com:vml" xmlns:wp14="http://schemas.microsoft.com/office/word/2010/wordprocessingDrawing" xmlns:wp="http://schemas.openxmlformats.org/drawingml/2006/wordprocessingDrawing" xmlns:w10="urn:schemas-microsoft-com:office:word" xmlns:w="http://schemas.openxmlformats.org/wordprocessingml/2006/main" xmlns:w14="http://schemas.microsoft.com/office/word/2010/wordml" xmlns:wpg="http://schemas.microsoft.com/office/word/2010/wordprocessingGroup" xmlns:wpi="http://schemas.microsoft.com/office/word/2010/wordprocessingInk" xmlns:wne="http://schemas.microsoft.com/office/word/2006/wordml" xmlns:wps="http://schemas.microsoft.com/office/word/2010/wordprocessingShape" mc:Ignorable="w14 wp14">
   <w:p>
     <w:pPr>
-      <w:pStyle w:val="Header"/>
+      <w:pStyle w:val="a8"/>
     </w:pPr>
   </w:p>
 </w:hdr>
 </file>
 
 <file path=word/header2.xml><?xml version="1.0" encoding="utf-8"?>
-<w:hdr xmlns:wpc="http://schemas.microsoft.com/office/word/2010/wordprocessingCanvas" xmlns:cx="http://schemas.microsoft.com/office/drawing/2014/chartex" xmlns:cx1="http://schemas.microsoft.com/office/drawing/2015/9/8/chartex" xmlns:cx2="http://schemas.microsoft.com/office/drawing/2015/10/21/chartex" xmlns:cx3="http://schemas.microsoft.com/office/drawing/2016/5/9/chartex" xmlns:cx4="http://schemas.microsoft.com/office/drawing/2016/5/10/chartex" xmlns:cx5="http://schemas.microsoft.com/office/drawing/2016/5/11/chartex" xmlns:cx6="http://schemas.microsoft.com/office/drawing/2016/5/12/chartex" xmlns:cx7="http://schemas.microsoft.com/office/drawing/2016/5/13/chartex" xmlns:cx8="http://schemas.microsoft.com/office/drawing/2016/5/14/chartex" xmlns:mc="http://schemas.openxmlformats.org/markup-compatibility/2006" xmlns:o="urn:schemas-microsoft-com:office:office" xmlns:r="http://schemas.openxmlformats.org/officeDocument/2006/relationships" xmlns:m="http://schemas.openxmlformats.org/officeDocument/2006/math" xmlns:v="urn:schemas-microsoft-com:vml" xmlns:wp14="http://schemas.microsoft.com/office/word/2010/wordprocessingDrawing" xmlns:wp="http://schemas.openxmlformats.org/drawingml/2006/wordprocessingDrawing" xmlns:w10="urn:schemas-microsoft-com:office:word" xmlns:w="http://schemas.openxmlformats.org/wordprocessingml/2006/main" xmlns:w14="http://schemas.microsoft.com/office/word/2010/wordml" xmlns:w15="http://schemas.microsoft.com/office/word/2012/wordml" xmlns:w16se="http://schemas.microsoft.com/office/word/2015/wordml/symex" xmlns:wpg="http://schemas.microsoft.com/office/word/2010/wordprocessingGroup" xmlns:wpi="http://schemas.microsoft.com/office/word/2010/wordprocessingInk" xmlns:wne="http://schemas.microsoft.com/office/word/2006/wordml" xmlns:wps="http://schemas.microsoft.com/office/word/2010/wordprocessingShape" mc:Ignorable="w14 w15 w16se wp14">
+<w:hdr xmlns:wpc="http://schemas.microsoft.com/office/word/2010/wordprocessingCanvas" xmlns:mc="http://schemas.openxmlformats.org/markup-compatibility/2006" xmlns:o="urn:schemas-microsoft-com:office:office" xmlns:r="http://schemas.openxmlformats.org/officeDocument/2006/relationships" xmlns:m="http://schemas.openxmlformats.org/officeDocument/2006/math" xmlns:v="urn:schemas-microsoft-com:vml" xmlns:wp14="http://schemas.microsoft.com/office/word/2010/wordprocessingDrawing" xmlns:wp="http://schemas.openxmlformats.org/drawingml/2006/wordprocessingDrawing" xmlns:w10="urn:schemas-microsoft-com:office:word" xmlns:w="http://schemas.openxmlformats.org/wordprocessingml/2006/main" xmlns:w14="http://schemas.microsoft.com/office/word/2010/wordml" xmlns:wpg="http://schemas.microsoft.com/office/word/2010/wordprocessingGroup" xmlns:wpi="http://schemas.microsoft.com/office/word/2010/wordprocessingInk" xmlns:wne="http://schemas.microsoft.com/office/word/2006/wordml" xmlns:wps="http://schemas.microsoft.com/office/word/2010/wordprocessingShape" mc:Ignorable="w14 wp14">
   <w:p>
     <w:pPr>
-      <w:pStyle w:val="Header"/>
+      <w:pStyle w:val="a8"/>
     </w:pPr>
   </w:p>
 </w:hdr>
 </file>
 
 <file path=word/header3.xml><?xml version="1.0" encoding="utf-8"?>
-<w:hdr xmlns:wpc="http://schemas.microsoft.com/office/word/2010/wordprocessingCanvas" xmlns:cx="http://schemas.microsoft.com/office/drawing/2014/chartex" xmlns:cx1="http://schemas.microsoft.com/office/drawing/2015/9/8/chartex" xmlns:cx2="http://schemas.microsoft.com/office/drawing/2015/10/21/chartex" xmlns:cx3="http://schemas.microsoft.com/office/drawing/2016/5/9/chartex" xmlns:cx4="http://schemas.microsoft.com/office/drawing/2016/5/10/chartex" xmlns:cx5="http://schemas.microsoft.com/office/drawing/2016/5/11/chartex" xmlns:cx6="http://schemas.microsoft.com/office/drawing/2016/5/12/chartex" xmlns:cx7="http://schemas.microsoft.com/office/drawing/2016/5/13/chartex" xmlns:cx8="http://schemas.microsoft.com/office/drawing/2016/5/14/chartex" xmlns:mc="http://schemas.openxmlformats.org/markup-compatibility/2006" xmlns:o="urn:schemas-microsoft-com:office:office" xmlns:r="http://schemas.openxmlformats.org/officeDocument/2006/relationships" xmlns:m="http://schemas.openxmlformats.org/officeDocument/2006/math" xmlns:v="urn:schemas-microsoft-com:vml" xmlns:wp14="http://schemas.microsoft.com/office/word/2010/wordprocessingDrawing" xmlns:wp="http://schemas.openxmlformats.org/drawingml/2006/wordprocessingDrawing" xmlns:w10="urn:schemas-microsoft-com:office:word" xmlns:w="http://schemas.openxmlformats.org/wordprocessingml/2006/main" xmlns:w14="http://schemas.microsoft.com/office/word/2010/wordml" xmlns:w15="http://schemas.microsoft.com/office/word/2012/wordml" xmlns:w16se="http://schemas.microsoft.com/office/word/2015/wordml/symex" xmlns:wpg="http://schemas.microsoft.com/office/word/2010/wordprocessingGroup" xmlns:wpi="http://schemas.microsoft.com/office/word/2010/wordprocessingInk" xmlns:wne="http://schemas.microsoft.com/office/word/2006/wordml" xmlns:wps="http://schemas.microsoft.com/office/word/2010/wordprocessingShape" mc:Ignorable="w14 w15 w16se wp14">
+<w:hdr xmlns:wpc="http://schemas.microsoft.com/office/word/2010/wordprocessingCanvas" xmlns:mc="http://schemas.openxmlformats.org/markup-compatibility/2006" xmlns:o="urn:schemas-microsoft-com:office:office" xmlns:r="http://schemas.openxmlformats.org/officeDocument/2006/relationships" xmlns:m="http://schemas.openxmlformats.org/officeDocument/2006/math" xmlns:v="urn:schemas-microsoft-com:vml" xmlns:wp14="http://schemas.microsoft.com/office/word/2010/wordprocessingDrawing" xmlns:wp="http://schemas.openxmlformats.org/drawingml/2006/wordprocessingDrawing" xmlns:w10="urn:schemas-microsoft-com:office:word" xmlns:w="http://schemas.openxmlformats.org/wordprocessingml/2006/main" xmlns:w14="http://schemas.microsoft.com/office/word/2010/wordml" xmlns:wpg="http://schemas.microsoft.com/office/word/2010/wordprocessingGroup" xmlns:wpi="http://schemas.microsoft.com/office/word/2010/wordprocessingInk" xmlns:wne="http://schemas.microsoft.com/office/word/2006/wordml" xmlns:wps="http://schemas.microsoft.com/office/word/2010/wordprocessingShape" mc:Ignorable="w14 wp14">
   <w:p>
     <w:pPr>
-      <w:pStyle w:val="Header"/>
+      <w:pStyle w:val="a8"/>
     </w:pPr>
   </w:p>
 </w:hdr>
 </file>
 
 <file path=word/numbering.xml><?xml version="1.0" encoding="utf-8"?>
-<w:numbering xmlns:wpc="http://schemas.microsoft.com/office/word/2010/wordprocessingCanvas" xmlns:cx="http://schemas.microsoft.com/office/drawing/2014/chartex" xmlns:cx1="http://schemas.microsoft.com/office/drawing/2015/9/8/chartex" xmlns:cx2="http://schemas.microsoft.com/office/drawing/2015/10/21/chartex" xmlns:cx3="http://schemas.microsoft.com/office/drawing/2016/5/9/chartex" xmlns:cx4="http://schemas.microsoft.com/office/drawing/2016/5/10/chartex" xmlns:cx5="http://schemas.microsoft.com/office/drawing/2016/5/11/chartex" xmlns:cx6="http://schemas.microsoft.com/office/drawing/2016/5/12/chartex" xmlns:cx7="http://schemas.microsoft.com/office/drawing/2016/5/13/chartex" xmlns:cx8="http://schemas.microsoft.com/office/drawing/2016/5/14/chartex" xmlns:mc="http://schemas.openxmlformats.org/markup-compatibility/2006" xmlns:o="urn:schemas-microsoft-com:office:office" xmlns:r="http://schemas.openxmlformats.org/officeDocument/2006/relationships" xmlns:m="http://schemas.openxmlformats.org/officeDocument/2006/math" xmlns:v="urn:schemas-microsoft-com:vml" xmlns:wp14="http://schemas.microsoft.com/office/word/2010/wordprocessingDrawing" xmlns:wp="http://schemas.openxmlformats.org/drawingml/2006/wordprocessingDrawing" xmlns:w10="urn:schemas-microsoft-com:office:word" xmlns:w="http://schemas.openxmlformats.org/wordprocessingml/2006/main" xmlns:w14="http://schemas.microsoft.com/office/word/2010/wordml" xmlns:w15="http://schemas.microsoft.com/office/word/2012/wordml" xmlns:w16se="http://schemas.microsoft.com/office/word/2015/wordml/symex" xmlns:wpg="http://schemas.microsoft.com/office/word/2010/wordprocessingGroup" xmlns:wpi="http://schemas.microsoft.com/office/word/2010/wordprocessingInk" xmlns:wne="http://schemas.microsoft.com/office/word/2006/wordml" xmlns:wps="http://schemas.microsoft.com/office/word/2010/wordprocessingShape" mc:Ignorable="w14 w15 w16se wp14">
-  <w:abstractNum w:abstractNumId="0" w15:restartNumberingAfterBreak="0">
+<w:numbering xmlns:wpc="http://schemas.microsoft.com/office/word/2010/wordprocessingCanvas" xmlns:mc="http://schemas.openxmlformats.org/markup-compatibility/2006" xmlns:o="urn:schemas-microsoft-com:office:office" xmlns:r="http://schemas.openxmlformats.org/officeDocument/2006/relationships" xmlns:m="http://schemas.openxmlformats.org/officeDocument/2006/math" xmlns:v="urn:schemas-microsoft-com:vml" xmlns:wp14="http://schemas.microsoft.com/office/word/2010/wordprocessingDrawing" xmlns:wp="http://schemas.openxmlformats.org/drawingml/2006/wordprocessingDrawing" xmlns:w10="urn:schemas-microsoft-com:office:word" xmlns:w="http://schemas.openxmlformats.org/wordprocessingml/2006/main" xmlns:w14="http://schemas.microsoft.com/office/word/2010/wordml" xmlns:wpg="http://schemas.microsoft.com/office/word/2010/wordprocessingGroup" xmlns:wpi="http://schemas.microsoft.com/office/word/2010/wordprocessingInk" xmlns:wne="http://schemas.microsoft.com/office/word/2006/wordml" xmlns:wps="http://schemas.microsoft.com/office/word/2010/wordprocessingShape" mc:Ignorable="w14 wp14">
+  <w:abstractNum w:abstractNumId="0">
     <w:nsid w:val="08A70D96"/>
     <w:multiLevelType w:val="multilevel"/>
     <w:tmpl w:val="EB14E0EC"/>
@@ -2683,7 +2698,7 @@
 </file>
 
 <file path=word/styles.xml><?xml version="1.0" encoding="utf-8"?>
-<w:styles xmlns:mc="http://schemas.openxmlformats.org/markup-compatibility/2006" xmlns:r="http://schemas.openxmlformats.org/officeDocument/2006/relationships" xmlns:w="http://schemas.openxmlformats.org/wordprocessingml/2006/main" xmlns:w14="http://schemas.microsoft.com/office/word/2010/wordml" xmlns:w15="http://schemas.microsoft.com/office/word/2012/wordml" xmlns:w16se="http://schemas.microsoft.com/office/word/2015/wordml/symex" mc:Ignorable="w14 w15 w16se">
+<w:styles xmlns:mc="http://schemas.openxmlformats.org/markup-compatibility/2006" xmlns:r="http://schemas.openxmlformats.org/officeDocument/2006/relationships" xmlns:w="http://schemas.openxmlformats.org/wordprocessingml/2006/main" xmlns:w14="http://schemas.microsoft.com/office/word/2010/wordml" mc:Ignorable="w14">
   <w:docDefaults>
     <w:rPrDefault>
       <w:rPr>
@@ -2699,391 +2714,154 @@
       </w:pPr>
     </w:pPrDefault>
   </w:docDefaults>
-  <w:latentStyles w:defLockedState="0" w:defUIPriority="99" w:defSemiHidden="0" w:defUnhideWhenUsed="0" w:defQFormat="0" w:count="374">
-    <w:lsdException w:name="Normal" w:uiPriority="0" w:qFormat="1"/>
-    <w:lsdException w:name="heading 1" w:uiPriority="9" w:qFormat="1"/>
-    <w:lsdException w:name="heading 2" w:semiHidden="1" w:uiPriority="9" w:unhideWhenUsed="1" w:qFormat="1"/>
-    <w:lsdException w:name="heading 3" w:semiHidden="1" w:uiPriority="9" w:unhideWhenUsed="1" w:qFormat="1"/>
-    <w:lsdException w:name="heading 4" w:semiHidden="1" w:uiPriority="9" w:unhideWhenUsed="1" w:qFormat="1"/>
-    <w:lsdException w:name="heading 5" w:semiHidden="1" w:uiPriority="9" w:unhideWhenUsed="1" w:qFormat="1"/>
-    <w:lsdException w:name="heading 6" w:semiHidden="1" w:uiPriority="9" w:unhideWhenUsed="1" w:qFormat="1"/>
-    <w:lsdException w:name="heading 7" w:semiHidden="1" w:uiPriority="9" w:unhideWhenUsed="1" w:qFormat="1"/>
-    <w:lsdException w:name="heading 8" w:semiHidden="1" w:uiPriority="9" w:unhideWhenUsed="1" w:qFormat="1"/>
-    <w:lsdException w:name="heading 9" w:semiHidden="1" w:uiPriority="9" w:unhideWhenUsed="1" w:qFormat="1"/>
-    <w:lsdException w:name="index 1" w:semiHidden="1" w:unhideWhenUsed="1"/>
-    <w:lsdException w:name="index 2" w:semiHidden="1" w:unhideWhenUsed="1"/>
-    <w:lsdException w:name="index 3" w:semiHidden="1" w:unhideWhenUsed="1"/>
-    <w:lsdException w:name="index 4" w:semiHidden="1" w:unhideWhenUsed="1"/>
-    <w:lsdException w:name="index 5" w:semiHidden="1" w:unhideWhenUsed="1"/>
-    <w:lsdException w:name="index 6" w:semiHidden="1" w:unhideWhenUsed="1"/>
-    <w:lsdException w:name="index 7" w:semiHidden="1" w:unhideWhenUsed="1"/>
-    <w:lsdException w:name="index 8" w:semiHidden="1" w:unhideWhenUsed="1"/>
-    <w:lsdException w:name="index 9" w:semiHidden="1" w:unhideWhenUsed="1"/>
-    <w:lsdException w:name="toc 1" w:semiHidden="1" w:uiPriority="39" w:unhideWhenUsed="1"/>
-    <w:lsdException w:name="toc 2" w:semiHidden="1" w:uiPriority="39" w:unhideWhenUsed="1"/>
-    <w:lsdException w:name="toc 3" w:semiHidden="1" w:uiPriority="39" w:unhideWhenUsed="1"/>
-    <w:lsdException w:name="toc 4" w:semiHidden="1" w:uiPriority="39" w:unhideWhenUsed="1"/>
-    <w:lsdException w:name="toc 5" w:semiHidden="1" w:uiPriority="39" w:unhideWhenUsed="1"/>
-    <w:lsdException w:name="toc 6" w:semiHidden="1" w:uiPriority="39" w:unhideWhenUsed="1"/>
-    <w:lsdException w:name="toc 7" w:semiHidden="1" w:uiPriority="39" w:unhideWhenUsed="1"/>
-    <w:lsdException w:name="toc 8" w:semiHidden="1" w:uiPriority="39" w:unhideWhenUsed="1"/>
-    <w:lsdException w:name="toc 9" w:semiHidden="1" w:uiPriority="39" w:unhideWhenUsed="1"/>
-    <w:lsdException w:name="Normal Indent" w:semiHidden="1" w:unhideWhenUsed="1"/>
-    <w:lsdException w:name="footnote text" w:semiHidden="1" w:unhideWhenUsed="1"/>
-    <w:lsdException w:name="annotation text" w:semiHidden="1" w:unhideWhenUsed="1"/>
-    <w:lsdException w:name="header" w:semiHidden="1" w:unhideWhenUsed="1"/>
-    <w:lsdException w:name="footer" w:semiHidden="1" w:unhideWhenUsed="1"/>
-    <w:lsdException w:name="index heading" w:semiHidden="1" w:unhideWhenUsed="1"/>
-    <w:lsdException w:name="caption" w:semiHidden="1" w:uiPriority="35" w:unhideWhenUsed="1" w:qFormat="1"/>
-    <w:lsdException w:name="table of figures" w:semiHidden="1" w:unhideWhenUsed="1"/>
-    <w:lsdException w:name="envelope address" w:semiHidden="1" w:unhideWhenUsed="1"/>
-    <w:lsdException w:name="envelope return" w:semiHidden="1" w:unhideWhenUsed="1"/>
-    <w:lsdException w:name="footnote reference" w:semiHidden="1" w:unhideWhenUsed="1"/>
-    <w:lsdException w:name="annotation reference" w:semiHidden="1" w:unhideWhenUsed="1"/>
-    <w:lsdException w:name="line number" w:semiHidden="1" w:unhideWhenUsed="1"/>
-    <w:lsdException w:name="page number" w:semiHidden="1" w:unhideWhenUsed="1"/>
-    <w:lsdException w:name="endnote reference" w:semiHidden="1" w:unhideWhenUsed="1"/>
-    <w:lsdException w:name="endnote text" w:semiHidden="1" w:unhideWhenUsed="1"/>
-    <w:lsdException w:name="table of authorities" w:semiHidden="1" w:unhideWhenUsed="1"/>
-    <w:lsdException w:name="macro" w:semiHidden="1" w:unhideWhenUsed="1"/>
-    <w:lsdException w:name="toa heading" w:semiHidden="1" w:unhideWhenUsed="1"/>
-    <w:lsdException w:name="List" w:semiHidden="1" w:unhideWhenUsed="1"/>
-    <w:lsdException w:name="List Bullet" w:semiHidden="1" w:unhideWhenUsed="1"/>
-    <w:lsdException w:name="List Number" w:semiHidden="1" w:unhideWhenUsed="1"/>
-    <w:lsdException w:name="List 2" w:semiHidden="1" w:unhideWhenUsed="1"/>
-    <w:lsdException w:name="List 3" w:semiHidden="1" w:unhideWhenUsed="1"/>
-    <w:lsdException w:name="List 4" w:semiHidden="1" w:unhideWhenUsed="1"/>
-    <w:lsdException w:name="List 5" w:semiHidden="1" w:unhideWhenUsed="1"/>
-    <w:lsdException w:name="List Bullet 2" w:semiHidden="1" w:unhideWhenUsed="1"/>
-    <w:lsdException w:name="List Bullet 3" w:semiHidden="1" w:unhideWhenUsed="1"/>
-    <w:lsdException w:name="List Bullet 4" w:semiHidden="1" w:unhideWhenUsed="1"/>
-    <w:lsdException w:name="List Bullet 5" w:semiHidden="1" w:unhideWhenUsed="1"/>
-    <w:lsdException w:name="List Number 2" w:semiHidden="1" w:unhideWhenUsed="1"/>
-    <w:lsdException w:name="List Number 3" w:semiHidden="1" w:unhideWhenUsed="1"/>
-    <w:lsdException w:name="List Number 4" w:semiHidden="1" w:unhideWhenUsed="1"/>
-    <w:lsdException w:name="List Number 5" w:semiHidden="1" w:unhideWhenUsed="1"/>
-    <w:lsdException w:name="Title" w:uiPriority="10" w:qFormat="1"/>
-    <w:lsdException w:name="Closing" w:semiHidden="1" w:unhideWhenUsed="1"/>
-    <w:lsdException w:name="Signature" w:semiHidden="1" w:unhideWhenUsed="1"/>
-    <w:lsdException w:name="Default Paragraph Font" w:semiHidden="1" w:uiPriority="1" w:unhideWhenUsed="1"/>
-    <w:lsdException w:name="Body Text" w:semiHidden="1" w:unhideWhenUsed="1"/>
-    <w:lsdException w:name="Body Text Indent" w:semiHidden="1" w:unhideWhenUsed="1"/>
-    <w:lsdException w:name="List Continue" w:semiHidden="1" w:unhideWhenUsed="1"/>
-    <w:lsdException w:name="List Continue 2" w:semiHidden="1" w:unhideWhenUsed="1"/>
-    <w:lsdException w:name="List Continue 3" w:semiHidden="1" w:unhideWhenUsed="1"/>
-    <w:lsdException w:name="List Continue 4" w:semiHidden="1" w:unhideWhenUsed="1"/>
-    <w:lsdException w:name="List Continue 5" w:semiHidden="1" w:unhideWhenUsed="1"/>
-    <w:lsdException w:name="Message Header" w:semiHidden="1" w:unhideWhenUsed="1"/>
-    <w:lsdException w:name="Subtitle" w:uiPriority="11" w:qFormat="1"/>
-    <w:lsdException w:name="Salutation" w:semiHidden="1" w:unhideWhenUsed="1"/>
-    <w:lsdException w:name="Date" w:semiHidden="1" w:unhideWhenUsed="1"/>
-    <w:lsdException w:name="Body Text First Indent" w:semiHidden="1" w:unhideWhenUsed="1"/>
-    <w:lsdException w:name="Body Text First Indent 2" w:semiHidden="1" w:unhideWhenUsed="1"/>
-    <w:lsdException w:name="Note Heading" w:semiHidden="1" w:unhideWhenUsed="1"/>
-    <w:lsdException w:name="Body Text 2" w:semiHidden="1" w:unhideWhenUsed="1"/>
-    <w:lsdException w:name="Body Text 3" w:semiHidden="1" w:unhideWhenUsed="1"/>
-    <w:lsdException w:name="Body Text Indent 2" w:semiHidden="1" w:unhideWhenUsed="1"/>
-    <w:lsdException w:name="Body Text Indent 3" w:semiHidden="1" w:unhideWhenUsed="1"/>
-    <w:lsdException w:name="Block Text" w:semiHidden="1" w:unhideWhenUsed="1"/>
-    <w:lsdException w:name="Hyperlink" w:semiHidden="1" w:unhideWhenUsed="1"/>
-    <w:lsdException w:name="FollowedHyperlink" w:semiHidden="1" w:unhideWhenUsed="1"/>
-    <w:lsdException w:name="Strong" w:uiPriority="22" w:qFormat="1"/>
-    <w:lsdException w:name="Emphasis" w:uiPriority="20" w:qFormat="1"/>
-    <w:lsdException w:name="Document Map" w:semiHidden="1" w:unhideWhenUsed="1"/>
-    <w:lsdException w:name="Plain Text" w:semiHidden="1" w:unhideWhenUsed="1"/>
-    <w:lsdException w:name="E-mail Signature" w:semiHidden="1" w:unhideWhenUsed="1"/>
-    <w:lsdException w:name="HTML Top of Form" w:semiHidden="1" w:unhideWhenUsed="1"/>
-    <w:lsdException w:name="HTML Bottom of Form" w:semiHidden="1" w:unhideWhenUsed="1"/>
-    <w:lsdException w:name="Normal (Web)" w:semiHidden="1" w:unhideWhenUsed="1"/>
-    <w:lsdException w:name="HTML Acronym" w:semiHidden="1" w:unhideWhenUsed="1"/>
-    <w:lsdException w:name="HTML Address" w:semiHidden="1" w:unhideWhenUsed="1"/>
-    <w:lsdException w:name="HTML Cite" w:semiHidden="1" w:unhideWhenUsed="1"/>
-    <w:lsdException w:name="HTML Code" w:semiHidden="1" w:unhideWhenUsed="1"/>
-    <w:lsdException w:name="HTML Definition" w:semiHidden="1" w:unhideWhenUsed="1"/>
-    <w:lsdException w:name="HTML Keyboard" w:semiHidden="1" w:unhideWhenUsed="1"/>
-    <w:lsdException w:name="HTML Preformatted" w:semiHidden="1" w:unhideWhenUsed="1"/>
-    <w:lsdException w:name="HTML Sample" w:semiHidden="1" w:unhideWhenUsed="1"/>
-    <w:lsdException w:name="HTML Typewriter" w:semiHidden="1" w:unhideWhenUsed="1"/>
-    <w:lsdException w:name="HTML Variable" w:semiHidden="1" w:unhideWhenUsed="1"/>
-    <w:lsdException w:name="Normal Table" w:semiHidden="1" w:unhideWhenUsed="1"/>
-    <w:lsdException w:name="annotation subject" w:semiHidden="1" w:unhideWhenUsed="1"/>
-    <w:lsdException w:name="No List" w:semiHidden="1" w:unhideWhenUsed="1"/>
-    <w:lsdException w:name="Outline List 1" w:semiHidden="1" w:unhideWhenUsed="1"/>
-    <w:lsdException w:name="Outline List 2" w:semiHidden="1" w:unhideWhenUsed="1"/>
-    <w:lsdException w:name="Outline List 3" w:semiHidden="1" w:unhideWhenUsed="1"/>
-    <w:lsdException w:name="Table Simple 1" w:semiHidden="1" w:unhideWhenUsed="1"/>
-    <w:lsdException w:name="Table Simple 2" w:semiHidden="1" w:unhideWhenUsed="1"/>
-    <w:lsdException w:name="Table Simple 3" w:semiHidden="1" w:unhideWhenUsed="1"/>
-    <w:lsdException w:name="Table Classic 1" w:semiHidden="1" w:unhideWhenUsed="1"/>
-    <w:lsdException w:name="Table Classic 2" w:semiHidden="1" w:unhideWhenUsed="1"/>
-    <w:lsdException w:name="Table Classic 3" w:semiHidden="1" w:unhideWhenUsed="1"/>
-    <w:lsdException w:name="Table Classic 4" w:semiHidden="1" w:unhideWhenUsed="1"/>
-    <w:lsdException w:name="Table Colorful 1" w:semiHidden="1" w:unhideWhenUsed="1"/>
-    <w:lsdException w:name="Table Colorful 2" w:semiHidden="1" w:unhideWhenUsed="1"/>
-    <w:lsdException w:name="Table Colorful 3" w:semiHidden="1" w:unhideWhenUsed="1"/>
-    <w:lsdException w:name="Table Columns 1" w:semiHidden="1" w:unhideWhenUsed="1"/>
-    <w:lsdException w:name="Table Columns 2" w:semiHidden="1" w:unhideWhenUsed="1"/>
-    <w:lsdException w:name="Table Columns 3" w:semiHidden="1" w:unhideWhenUsed="1"/>
-    <w:lsdException w:name="Table Columns 4" w:semiHidden="1" w:unhideWhenUsed="1"/>
-    <w:lsdException w:name="Table Columns 5" w:semiHidden="1" w:unhideWhenUsed="1"/>
-    <w:lsdException w:name="Table Grid 1" w:semiHidden="1" w:unhideWhenUsed="1"/>
-    <w:lsdException w:name="Table Grid 2" w:semiHidden="1" w:unhideWhenUsed="1"/>
-    <w:lsdException w:name="Table Grid 3" w:semiHidden="1" w:unhideWhenUsed="1"/>
-    <w:lsdException w:name="Table Grid 4" w:semiHidden="1" w:unhideWhenUsed="1"/>
-    <w:lsdException w:name="Table Grid 5" w:semiHidden="1" w:unhideWhenUsed="1"/>
-    <w:lsdException w:name="Table Grid 6" w:semiHidden="1" w:unhideWhenUsed="1"/>
-    <w:lsdException w:name="Table Grid 7" w:semiHidden="1" w:unhideWhenUsed="1"/>
-    <w:lsdException w:name="Table Grid 8" w:semiHidden="1" w:unhideWhenUsed="1"/>
-    <w:lsdException w:name="Table List 1" w:semiHidden="1" w:unhideWhenUsed="1"/>
-    <w:lsdException w:name="Table List 2" w:semiHidden="1" w:unhideWhenUsed="1"/>
-    <w:lsdException w:name="Table List 3" w:semiHidden="1" w:unhideWhenUsed="1"/>
-    <w:lsdException w:name="Table List 4" w:semiHidden="1" w:unhideWhenUsed="1"/>
-    <w:lsdException w:name="Table List 5" w:semiHidden="1" w:unhideWhenUsed="1"/>
-    <w:lsdException w:name="Table List 6" w:semiHidden="1" w:unhideWhenUsed="1"/>
-    <w:lsdException w:name="Table List 7" w:semiHidden="1" w:unhideWhenUsed="1"/>
-    <w:lsdException w:name="Table List 8" w:semiHidden="1" w:unhideWhenUsed="1"/>
-    <w:lsdException w:name="Table 3D effects 1" w:semiHidden="1" w:unhideWhenUsed="1"/>
-    <w:lsdException w:name="Table 3D effects 2" w:semiHidden="1" w:unhideWhenUsed="1"/>
-    <w:lsdException w:name="Table 3D effects 3" w:semiHidden="1" w:unhideWhenUsed="1"/>
-    <w:lsdException w:name="Table Contemporary" w:semiHidden="1" w:unhideWhenUsed="1"/>
-    <w:lsdException w:name="Table Elegant" w:semiHidden="1" w:unhideWhenUsed="1"/>
-    <w:lsdException w:name="Table Professional" w:semiHidden="1" w:unhideWhenUsed="1"/>
-    <w:lsdException w:name="Table Subtle 1" w:semiHidden="1" w:unhideWhenUsed="1"/>
-    <w:lsdException w:name="Table Subtle 2" w:semiHidden="1" w:unhideWhenUsed="1"/>
-    <w:lsdException w:name="Table Web 1" w:semiHidden="1" w:unhideWhenUsed="1"/>
-    <w:lsdException w:name="Table Web 2" w:semiHidden="1" w:unhideWhenUsed="1"/>
-    <w:lsdException w:name="Table Web 3" w:semiHidden="1" w:unhideWhenUsed="1"/>
-    <w:lsdException w:name="Balloon Text" w:semiHidden="1" w:unhideWhenUsed="1"/>
-    <w:lsdException w:name="Table Grid" w:uiPriority="39"/>
-    <w:lsdException w:name="Table Theme" w:semiHidden="1" w:unhideWhenUsed="1"/>
-    <w:lsdException w:name="Placeholder Text" w:semiHidden="1"/>
-    <w:lsdException w:name="No Spacing" w:uiPriority="1" w:qFormat="1"/>
-    <w:lsdException w:name="Light Shading" w:uiPriority="60"/>
-    <w:lsdException w:name="Light List" w:uiPriority="61"/>
-    <w:lsdException w:name="Light Grid" w:uiPriority="62"/>
-    <w:lsdException w:name="Medium Shading 1" w:uiPriority="63"/>
-    <w:lsdException w:name="Medium Shading 2" w:uiPriority="64"/>
-    <w:lsdException w:name="Medium List 1" w:uiPriority="65"/>
-    <w:lsdException w:name="Medium List 2" w:uiPriority="66"/>
-    <w:lsdException w:name="Medium Grid 1" w:uiPriority="67"/>
-    <w:lsdException w:name="Medium Grid 2" w:uiPriority="68"/>
-    <w:lsdException w:name="Medium Grid 3" w:uiPriority="69"/>
-    <w:lsdException w:name="Dark List" w:uiPriority="70"/>
-    <w:lsdException w:name="Colorful Shading" w:uiPriority="71"/>
-    <w:lsdException w:name="Colorful List" w:uiPriority="72"/>
-    <w:lsdException w:name="Colorful Grid" w:uiPriority="73"/>
-    <w:lsdException w:name="Light Shading Accent 1" w:uiPriority="60"/>
-    <w:lsdException w:name="Light List Accent 1" w:uiPriority="61"/>
-    <w:lsdException w:name="Light Grid Accent 1" w:uiPriority="62"/>
-    <w:lsdException w:name="Medium Shading 1 Accent 1" w:uiPriority="63"/>
-    <w:lsdException w:name="Medium Shading 2 Accent 1" w:uiPriority="64"/>
-    <w:lsdException w:name="Medium List 1 Accent 1" w:uiPriority="65"/>
-    <w:lsdException w:name="Revision" w:semiHidden="1"/>
-    <w:lsdException w:name="List Paragraph" w:uiPriority="34" w:qFormat="1"/>
-    <w:lsdException w:name="Quote" w:uiPriority="29" w:qFormat="1"/>
-    <w:lsdException w:name="Intense Quote" w:uiPriority="30" w:qFormat="1"/>
-    <w:lsdException w:name="Medium List 2 Accent 1" w:uiPriority="66"/>
-    <w:lsdException w:name="Medium Grid 1 Accent 1" w:uiPriority="67"/>
-    <w:lsdException w:name="Medium Grid 2 Accent 1" w:uiPriority="68"/>
-    <w:lsdException w:name="Medium Grid 3 Accent 1" w:uiPriority="69"/>
-    <w:lsdException w:name="Dark List Accent 1" w:uiPriority="70"/>
-    <w:lsdException w:name="Colorful Shading Accent 1" w:uiPriority="71"/>
-    <w:lsdException w:name="Colorful List Accent 1" w:uiPriority="72"/>
-    <w:lsdException w:name="Colorful Grid Accent 1" w:uiPriority="73"/>
-    <w:lsdException w:name="Light Shading Accent 2" w:uiPriority="60"/>
-    <w:lsdException w:name="Light List Accent 2" w:uiPriority="61"/>
-    <w:lsdException w:name="Light Grid Accent 2" w:uiPriority="62"/>
-    <w:lsdException w:name="Medium Shading 1 Accent 2" w:uiPriority="63"/>
-    <w:lsdException w:name="Medium Shading 2 Accent 2" w:uiPriority="64"/>
-    <w:lsdException w:name="Medium List 1 Accent 2" w:uiPriority="65"/>
-    <w:lsdException w:name="Medium List 2 Accent 2" w:uiPriority="66"/>
-    <w:lsdException w:name="Medium Grid 1 Accent 2" w:uiPriority="67"/>
-    <w:lsdException w:name="Medium Grid 2 Accent 2" w:uiPriority="68"/>
-    <w:lsdException w:name="Medium Grid 3 Accent 2" w:uiPriority="69"/>
-    <w:lsdException w:name="Dark List Accent 2" w:uiPriority="70"/>
-    <w:lsdException w:name="Colorful Shading Accent 2" w:uiPriority="71"/>
-    <w:lsdException w:name="Colorful List Accent 2" w:uiPriority="72"/>
-    <w:lsdException w:name="Colorful Grid Accent 2" w:uiPriority="73"/>
-    <w:lsdException w:name="Light Shading Accent 3" w:uiPriority="60"/>
-    <w:lsdException w:name="Light List Accent 3" w:uiPriority="61"/>
-    <w:lsdException w:name="Light Grid Accent 3" w:uiPriority="62"/>
-    <w:lsdException w:name="Medium Shading 1 Accent 3" w:uiPriority="63"/>
-    <w:lsdException w:name="Medium Shading 2 Accent 3" w:uiPriority="64"/>
-    <w:lsdException w:name="Medium List 1 Accent 3" w:uiPriority="65"/>
-    <w:lsdException w:name="Medium List 2 Accent 3" w:uiPriority="66"/>
-    <w:lsdException w:name="Medium Grid 1 Accent 3" w:uiPriority="67"/>
-    <w:lsdException w:name="Medium Grid 2 Accent 3" w:uiPriority="68"/>
-    <w:lsdException w:name="Medium Grid 3 Accent 3" w:uiPriority="69"/>
-    <w:lsdException w:name="Dark List Accent 3" w:uiPriority="70"/>
-    <w:lsdException w:name="Colorful Shading Accent 3" w:uiPriority="71"/>
-    <w:lsdException w:name="Colorful List Accent 3" w:uiPriority="72"/>
-    <w:lsdException w:name="Colorful Grid Accent 3" w:uiPriority="73"/>
-    <w:lsdException w:name="Light Shading Accent 4" w:uiPriority="60"/>
-    <w:lsdException w:name="Light List Accent 4" w:uiPriority="61"/>
-    <w:lsdException w:name="Light Grid Accent 4" w:uiPriority="62"/>
-    <w:lsdException w:name="Medium Shading 1 Accent 4" w:uiPriority="63"/>
-    <w:lsdException w:name="Medium Shading 2 Accent 4" w:uiPriority="64"/>
-    <w:lsdException w:name="Medium List 1 Accent 4" w:uiPriority="65"/>
-    <w:lsdException w:name="Medium List 2 Accent 4" w:uiPriority="66"/>
-    <w:lsdException w:name="Medium Grid 1 Accent 4" w:uiPriority="67"/>
-    <w:lsdException w:name="Medium Grid 2 Accent 4" w:uiPriority="68"/>
-    <w:lsdException w:name="Medium Grid 3 Accent 4" w:uiPriority="69"/>
-    <w:lsdException w:name="Dark List Accent 4" w:uiPriority="70"/>
-    <w:lsdException w:name="Colorful Shading Accent 4" w:uiPriority="71"/>
-    <w:lsdException w:name="Colorful List Accent 4" w:uiPriority="72"/>
-    <w:lsdException w:name="Colorful Grid Accent 4" w:uiPriority="73"/>
-    <w:lsdException w:name="Light Shading Accent 5" w:uiPriority="60"/>
-    <w:lsdException w:name="Light List Accent 5" w:uiPriority="61"/>
-    <w:lsdException w:name="Light Grid Accent 5" w:uiPriority="62"/>
-    <w:lsdException w:name="Medium Shading 1 Accent 5" w:uiPriority="63"/>
-    <w:lsdException w:name="Medium Shading 2 Accent 5" w:uiPriority="64"/>
-    <w:lsdException w:name="Medium List 1 Accent 5" w:uiPriority="65"/>
-    <w:lsdException w:name="Medium List 2 Accent 5" w:uiPriority="66"/>
-    <w:lsdException w:name="Medium Grid 1 Accent 5" w:uiPriority="67"/>
-    <w:lsdException w:name="Medium Grid 2 Accent 5" w:uiPriority="68"/>
-    <w:lsdException w:name="Medium Grid 3 Accent 5" w:uiPriority="69"/>
-    <w:lsdException w:name="Dark List Accent 5" w:uiPriority="70"/>
-    <w:lsdException w:name="Colorful Shading Accent 5" w:uiPriority="71"/>
-    <w:lsdException w:name="Colorful List Accent 5" w:uiPriority="72"/>
-    <w:lsdException w:name="Colorful Grid Accent 5" w:uiPriority="73"/>
-    <w:lsdException w:name="Light Shading Accent 6" w:uiPriority="60"/>
-    <w:lsdException w:name="Light List Accent 6" w:uiPriority="61"/>
-    <w:lsdException w:name="Light Grid Accent 6" w:uiPriority="62"/>
-    <w:lsdException w:name="Medium Shading 1 Accent 6" w:uiPriority="63"/>
-    <w:lsdException w:name="Medium Shading 2 Accent 6" w:uiPriority="64"/>
-    <w:lsdException w:name="Medium List 1 Accent 6" w:uiPriority="65"/>
-    <w:lsdException w:name="Medium List 2 Accent 6" w:uiPriority="66"/>
-    <w:lsdException w:name="Medium Grid 1 Accent 6" w:uiPriority="67"/>
-    <w:lsdException w:name="Medium Grid 2 Accent 6" w:uiPriority="68"/>
-    <w:lsdException w:name="Medium Grid 3 Accent 6" w:uiPriority="69"/>
-    <w:lsdException w:name="Dark List Accent 6" w:uiPriority="70"/>
-    <w:lsdException w:name="Colorful Shading Accent 6" w:uiPriority="71"/>
-    <w:lsdException w:name="Colorful List Accent 6" w:uiPriority="72"/>
-    <w:lsdException w:name="Colorful Grid Accent 6" w:uiPriority="73"/>
-    <w:lsdException w:name="Subtle Emphasis" w:uiPriority="19" w:qFormat="1"/>
-    <w:lsdException w:name="Intense Emphasis" w:uiPriority="21" w:qFormat="1"/>
-    <w:lsdException w:name="Subtle Reference" w:uiPriority="31" w:qFormat="1"/>
-    <w:lsdException w:name="Intense Reference" w:uiPriority="32" w:qFormat="1"/>
-    <w:lsdException w:name="Book Title" w:uiPriority="33" w:qFormat="1"/>
-    <w:lsdException w:name="Bibliography" w:semiHidden="1" w:uiPriority="37" w:unhideWhenUsed="1"/>
-    <w:lsdException w:name="TOC Heading" w:semiHidden="1" w:uiPriority="39" w:unhideWhenUsed="1" w:qFormat="1"/>
-    <w:lsdException w:name="Plain Table 1" w:uiPriority="41"/>
-    <w:lsdException w:name="Plain Table 2" w:uiPriority="42"/>
-    <w:lsdException w:name="Plain Table 3" w:uiPriority="43"/>
-    <w:lsdException w:name="Plain Table 4" w:uiPriority="44"/>
-    <w:lsdException w:name="Plain Table 5" w:uiPriority="45"/>
-    <w:lsdException w:name="Grid Table Light" w:uiPriority="40"/>
-    <w:lsdException w:name="Grid Table 1 Light" w:uiPriority="46"/>
-    <w:lsdException w:name="Grid Table 2" w:uiPriority="47"/>
-    <w:lsdException w:name="Grid Table 3" w:uiPriority="48"/>
-    <w:lsdException w:name="Grid Table 4" w:uiPriority="49"/>
-    <w:lsdException w:name="Grid Table 5 Dark" w:uiPriority="50"/>
-    <w:lsdException w:name="Grid Table 6 Colorful" w:uiPriority="51"/>
-    <w:lsdException w:name="Grid Table 7 Colorful" w:uiPriority="52"/>
-    <w:lsdException w:name="Grid Table 1 Light Accent 1" w:uiPriority="46"/>
-    <w:lsdException w:name="Grid Table 2 Accent 1" w:uiPriority="47"/>
-    <w:lsdException w:name="Grid Table 3 Accent 1" w:uiPriority="48"/>
-    <w:lsdException w:name="Grid Table 4 Accent 1" w:uiPriority="49"/>
-    <w:lsdException w:name="Grid Table 5 Dark Accent 1" w:uiPriority="50"/>
-    <w:lsdException w:name="Grid Table 6 Colorful Accent 1" w:uiPriority="51"/>
-    <w:lsdException w:name="Grid Table 7 Colorful Accent 1" w:uiPriority="52"/>
-    <w:lsdException w:name="Grid Table 1 Light Accent 2" w:uiPriority="46"/>
-    <w:lsdException w:name="Grid Table 2 Accent 2" w:uiPriority="47"/>
-    <w:lsdException w:name="Grid Table 3 Accent 2" w:uiPriority="48"/>
-    <w:lsdException w:name="Grid Table 4 Accent 2" w:uiPriority="49"/>
-    <w:lsdException w:name="Grid Table 5 Dark Accent 2" w:uiPriority="50"/>
-    <w:lsdException w:name="Grid Table 6 Colorful Accent 2" w:uiPriority="51"/>
-    <w:lsdException w:name="Grid Table 7 Colorful Accent 2" w:uiPriority="52"/>
-    <w:lsdException w:name="Grid Table 1 Light Accent 3" w:uiPriority="46"/>
-    <w:lsdException w:name="Grid Table 2 Accent 3" w:uiPriority="47"/>
-    <w:lsdException w:name="Grid Table 3 Accent 3" w:uiPriority="48"/>
-    <w:lsdException w:name="Grid Table 4 Accent 3" w:uiPriority="49"/>
-    <w:lsdException w:name="Grid Table 5 Dark Accent 3" w:uiPriority="50"/>
-    <w:lsdException w:name="Grid Table 6 Colorful Accent 3" w:uiPriority="51"/>
-    <w:lsdException w:name="Grid Table 7 Colorful Accent 3" w:uiPriority="52"/>
-    <w:lsdException w:name="Grid Table 1 Light Accent 4" w:uiPriority="46"/>
-    <w:lsdException w:name="Grid Table 2 Accent 4" w:uiPriority="47"/>
-    <w:lsdException w:name="Grid Table 3 Accent 4" w:uiPriority="48"/>
-    <w:lsdException w:name="Grid Table 4 Accent 4" w:uiPriority="49"/>
-    <w:lsdException w:name="Grid Table 5 Dark Accent 4" w:uiPriority="50"/>
-    <w:lsdException w:name="Grid Table 6 Colorful Accent 4" w:uiPriority="51"/>
-    <w:lsdException w:name="Grid Table 7 Colorful Accent 4" w:uiPriority="52"/>
-    <w:lsdException w:name="Grid Table 1 Light Accent 5" w:uiPriority="46"/>
-    <w:lsdException w:name="Grid Table 2 Accent 5" w:uiPriority="47"/>
-    <w:lsdException w:name="Grid Table 3 Accent 5" w:uiPriority="48"/>
-    <w:lsdException w:name="Grid Table 4 Accent 5" w:uiPriority="49"/>
-    <w:lsdException w:name="Grid Table 5 Dark Accent 5" w:uiPriority="50"/>
-    <w:lsdException w:name="Grid Table 6 Colorful Accent 5" w:uiPriority="51"/>
-    <w:lsdException w:name="Grid Table 7 Colorful Accent 5" w:uiPriority="52"/>
-    <w:lsdException w:name="Grid Table 1 Light Accent 6" w:uiPriority="46"/>
-    <w:lsdException w:name="Grid Table 2 Accent 6" w:uiPriority="47"/>
-    <w:lsdException w:name="Grid Table 3 Accent 6" w:uiPriority="48"/>
-    <w:lsdException w:name="Grid Table 4 Accent 6" w:uiPriority="49"/>
-    <w:lsdException w:name="Grid Table 5 Dark Accent 6" w:uiPriority="50"/>
-    <w:lsdException w:name="Grid Table 6 Colorful Accent 6" w:uiPriority="51"/>
-    <w:lsdException w:name="Grid Table 7 Colorful Accent 6" w:uiPriority="52"/>
-    <w:lsdException w:name="List Table 1 Light" w:uiPriority="46"/>
-    <w:lsdException w:name="List Table 2" w:uiPriority="47"/>
-    <w:lsdException w:name="List Table 3" w:uiPriority="48"/>
-    <w:lsdException w:name="List Table 4" w:uiPriority="49"/>
-    <w:lsdException w:name="List Table 5 Dark" w:uiPriority="50"/>
-    <w:lsdException w:name="List Table 6 Colorful" w:uiPriority="51"/>
-    <w:lsdException w:name="List Table 7 Colorful" w:uiPriority="52"/>
-    <w:lsdException w:name="List Table 1 Light Accent 1" w:uiPriority="46"/>
-    <w:lsdException w:name="List Table 2 Accent 1" w:uiPriority="47"/>
-    <w:lsdException w:name="List Table 3 Accent 1" w:uiPriority="48"/>
-    <w:lsdException w:name="List Table 4 Accent 1" w:uiPriority="49"/>
-    <w:lsdException w:name="List Table 5 Dark Accent 1" w:uiPriority="50"/>
-    <w:lsdException w:name="List Table 6 Colorful Accent 1" w:uiPriority="51"/>
-    <w:lsdException w:name="List Table 7 Colorful Accent 1" w:uiPriority="52"/>
-    <w:lsdException w:name="List Table 1 Light Accent 2" w:uiPriority="46"/>
-    <w:lsdException w:name="List Table 2 Accent 2" w:uiPriority="47"/>
-    <w:lsdException w:name="List Table 3 Accent 2" w:uiPriority="48"/>
-    <w:lsdException w:name="List Table 4 Accent 2" w:uiPriority="49"/>
-    <w:lsdException w:name="List Table 5 Dark Accent 2" w:uiPriority="50"/>
-    <w:lsdException w:name="List Table 6 Colorful Accent 2" w:uiPriority="51"/>
-    <w:lsdException w:name="List Table 7 Colorful Accent 2" w:uiPriority="52"/>
-    <w:lsdException w:name="List Table 1 Light Accent 3" w:uiPriority="46"/>
-    <w:lsdException w:name="List Table 2 Accent 3" w:uiPriority="47"/>
-    <w:lsdException w:name="List Table 3 Accent 3" w:uiPriority="48"/>
-    <w:lsdException w:name="List Table 4 Accent 3" w:uiPriority="49"/>
-    <w:lsdException w:name="List Table 5 Dark Accent 3" w:uiPriority="50"/>
-    <w:lsdException w:name="List Table 6 Colorful Accent 3" w:uiPriority="51"/>
-    <w:lsdException w:name="List Table 7 Colorful Accent 3" w:uiPriority="52"/>
-    <w:lsdException w:name="List Table 1 Light Accent 4" w:uiPriority="46"/>
-    <w:lsdException w:name="List Table 2 Accent 4" w:uiPriority="47"/>
-    <w:lsdException w:name="List Table 3 Accent 4" w:uiPriority="48"/>
-    <w:lsdException w:name="List Table 4 Accent 4" w:uiPriority="49"/>
-    <w:lsdException w:name="List Table 5 Dark Accent 4" w:uiPriority="50"/>
-    <w:lsdException w:name="List Table 6 Colorful Accent 4" w:uiPriority="51"/>
-    <w:lsdException w:name="List Table 7 Colorful Accent 4" w:uiPriority="52"/>
-    <w:lsdException w:name="List Table 1 Light Accent 5" w:uiPriority="46"/>
-    <w:lsdException w:name="List Table 2 Accent 5" w:uiPriority="47"/>
-    <w:lsdException w:name="List Table 3 Accent 5" w:uiPriority="48"/>
-    <w:lsdException w:name="List Table 4 Accent 5" w:uiPriority="49"/>
-    <w:lsdException w:name="List Table 5 Dark Accent 5" w:uiPriority="50"/>
-    <w:lsdException w:name="List Table 6 Colorful Accent 5" w:uiPriority="51"/>
-    <w:lsdException w:name="List Table 7 Colorful Accent 5" w:uiPriority="52"/>
-    <w:lsdException w:name="List Table 1 Light Accent 6" w:uiPriority="46"/>
-    <w:lsdException w:name="List Table 2 Accent 6" w:uiPriority="47"/>
-    <w:lsdException w:name="List Table 3 Accent 6" w:uiPriority="48"/>
-    <w:lsdException w:name="List Table 4 Accent 6" w:uiPriority="49"/>
-    <w:lsdException w:name="List Table 5 Dark Accent 6" w:uiPriority="50"/>
-    <w:lsdException w:name="List Table 6 Colorful Accent 6" w:uiPriority="51"/>
-    <w:lsdException w:name="List Table 7 Colorful Accent 6" w:uiPriority="52"/>
-    <w:lsdException w:name="Mention" w:semiHidden="1" w:unhideWhenUsed="1"/>
-    <w:lsdException w:name="Smart Hyperlink" w:semiHidden="1" w:unhideWhenUsed="1"/>
-    <w:lsdException w:name="Hashtag" w:semiHidden="1" w:unhideWhenUsed="1"/>
+  <w:latentStyles w:defLockedState="0" w:defUIPriority="99" w:defSemiHidden="1" w:defUnhideWhenUsed="1" w:defQFormat="0" w:count="267">
+    <w:lsdException w:name="Normal" w:semiHidden="0" w:uiPriority="0" w:unhideWhenUsed="0" w:qFormat="1"/>
+    <w:lsdException w:name="heading 1" w:semiHidden="0" w:uiPriority="9" w:unhideWhenUsed="0" w:qFormat="1"/>
+    <w:lsdException w:name="heading 2" w:uiPriority="9" w:qFormat="1"/>
+    <w:lsdException w:name="heading 3" w:uiPriority="9" w:qFormat="1"/>
+    <w:lsdException w:name="heading 4" w:uiPriority="9" w:qFormat="1"/>
+    <w:lsdException w:name="heading 5" w:uiPriority="9" w:qFormat="1"/>
+    <w:lsdException w:name="heading 6" w:uiPriority="9" w:qFormat="1"/>
+    <w:lsdException w:name="heading 7" w:uiPriority="9" w:qFormat="1"/>
+    <w:lsdException w:name="heading 8" w:uiPriority="9" w:qFormat="1"/>
+    <w:lsdException w:name="heading 9" w:uiPriority="9" w:qFormat="1"/>
+    <w:lsdException w:name="toc 1" w:uiPriority="39"/>
+    <w:lsdException w:name="toc 2" w:uiPriority="39"/>
+    <w:lsdException w:name="toc 3" w:uiPriority="39"/>
+    <w:lsdException w:name="toc 4" w:uiPriority="39"/>
+    <w:lsdException w:name="toc 5" w:uiPriority="39"/>
+    <w:lsdException w:name="toc 6" w:uiPriority="39"/>
+    <w:lsdException w:name="toc 7" w:uiPriority="39"/>
+    <w:lsdException w:name="toc 8" w:uiPriority="39"/>
+    <w:lsdException w:name="toc 9" w:uiPriority="39"/>
+    <w:lsdException w:name="caption" w:uiPriority="35" w:qFormat="1"/>
+    <w:lsdException w:name="Title" w:semiHidden="0" w:uiPriority="10" w:unhideWhenUsed="0" w:qFormat="1"/>
+    <w:lsdException w:name="Default Paragraph Font" w:uiPriority="1"/>
+    <w:lsdException w:name="Subtitle" w:semiHidden="0" w:uiPriority="11" w:unhideWhenUsed="0" w:qFormat="1"/>
+    <w:lsdException w:name="Strong" w:semiHidden="0" w:uiPriority="22" w:unhideWhenUsed="0" w:qFormat="1"/>
+    <w:lsdException w:name="Emphasis" w:semiHidden="0" w:uiPriority="20" w:unhideWhenUsed="0" w:qFormat="1"/>
+    <w:lsdException w:name="Table Grid" w:semiHidden="0" w:uiPriority="39" w:unhideWhenUsed="0"/>
+    <w:lsdException w:name="Placeholder Text" w:unhideWhenUsed="0"/>
+    <w:lsdException w:name="No Spacing" w:semiHidden="0" w:uiPriority="1" w:unhideWhenUsed="0" w:qFormat="1"/>
+    <w:lsdException w:name="Light Shading" w:semiHidden="0" w:uiPriority="60" w:unhideWhenUsed="0"/>
+    <w:lsdException w:name="Light List" w:semiHidden="0" w:uiPriority="61" w:unhideWhenUsed="0"/>
+    <w:lsdException w:name="Light Grid" w:semiHidden="0" w:uiPriority="62" w:unhideWhenUsed="0"/>
+    <w:lsdException w:name="Medium Shading 1" w:semiHidden="0" w:uiPriority="63" w:unhideWhenUsed="0"/>
+    <w:lsdException w:name="Medium Shading 2" w:semiHidden="0" w:uiPriority="64" w:unhideWhenUsed="0"/>
+    <w:lsdException w:name="Medium List 1" w:semiHidden="0" w:uiPriority="65" w:unhideWhenUsed="0"/>
+    <w:lsdException w:name="Medium List 2" w:semiHidden="0" w:uiPriority="66" w:unhideWhenUsed="0"/>
+    <w:lsdException w:name="Medium Grid 1" w:semiHidden="0" w:uiPriority="67" w:unhideWhenUsed="0"/>
+    <w:lsdException w:name="Medium Grid 2" w:semiHidden="0" w:uiPriority="68" w:unhideWhenUsed="0"/>
+    <w:lsdException w:name="Medium Grid 3" w:semiHidden="0" w:uiPriority="69" w:unhideWhenUsed="0"/>
+    <w:lsdException w:name="Dark List" w:semiHidden="0" w:uiPriority="70" w:unhideWhenUsed="0"/>
+    <w:lsdException w:name="Colorful Shading" w:semiHidden="0" w:uiPriority="71" w:unhideWhenUsed="0"/>
+    <w:lsdException w:name="Colorful List" w:semiHidden="0" w:uiPriority="72" w:unhideWhenUsed="0"/>
+    <w:lsdException w:name="Colorful Grid" w:semiHidden="0" w:uiPriority="73" w:unhideWhenUsed="0"/>
+    <w:lsdException w:name="Light Shading Accent 1" w:semiHidden="0" w:uiPriority="60" w:unhideWhenUsed="0"/>
+    <w:lsdException w:name="Light List Accent 1" w:semiHidden="0" w:uiPriority="61" w:unhideWhenUsed="0"/>
+    <w:lsdException w:name="Light Grid Accent 1" w:semiHidden="0" w:uiPriority="62" w:unhideWhenUsed="0"/>
+    <w:lsdException w:name="Medium Shading 1 Accent 1" w:semiHidden="0" w:uiPriority="63" w:unhideWhenUsed="0"/>
+    <w:lsdException w:name="Medium Shading 2 Accent 1" w:semiHidden="0" w:uiPriority="64" w:unhideWhenUsed="0"/>
+    <w:lsdException w:name="Medium List 1 Accent 1" w:semiHidden="0" w:uiPriority="65" w:unhideWhenUsed="0"/>
+    <w:lsdException w:name="Revision" w:unhideWhenUsed="0"/>
+    <w:lsdException w:name="List Paragraph" w:semiHidden="0" w:uiPriority="34" w:unhideWhenUsed="0" w:qFormat="1"/>
+    <w:lsdException w:name="Quote" w:semiHidden="0" w:uiPriority="29" w:unhideWhenUsed="0" w:qFormat="1"/>
+    <w:lsdException w:name="Intense Quote" w:semiHidden="0" w:uiPriority="30" w:unhideWhenUsed="0" w:qFormat="1"/>
+    <w:lsdException w:name="Medium List 2 Accent 1" w:semiHidden="0" w:uiPriority="66" w:unhideWhenUsed="0"/>
+    <w:lsdException w:name="Medium Grid 1 Accent 1" w:semiHidden="0" w:uiPriority="67" w:unhideWhenUsed="0"/>
+    <w:lsdException w:name="Medium Grid 2 Accent 1" w:semiHidden="0" w:uiPriority="68" w:unhideWhenUsed="0"/>
+    <w:lsdException w:name="Medium Grid 3 Accent 1" w:semiHidden="0" w:uiPriority="69" w:unhideWhenUsed="0"/>
+    <w:lsdException w:name="Dark List Accent 1" w:semiHidden="0" w:uiPriority="70" w:unhideWhenUsed="0"/>
+    <w:lsdException w:name="Colorful Shading Accent 1" w:semiHidden="0" w:uiPriority="71" w:unhideWhenUsed="0"/>
+    <w:lsdException w:name="Colorful List Accent 1" w:semiHidden="0" w:uiPriority="72" w:unhideWhenUsed="0"/>
+    <w:lsdException w:name="Colorful Grid Accent 1" w:semiHidden="0" w:uiPriority="73" w:unhideWhenUsed="0"/>
+    <w:lsdException w:name="Light Shading Accent 2" w:semiHidden="0" w:uiPriority="60" w:unhideWhenUsed="0"/>
+    <w:lsdException w:name="Light List Accent 2" w:semiHidden="0" w:uiPriority="61" w:unhideWhenUsed="0"/>
+    <w:lsdException w:name="Light Grid Accent 2" w:semiHidden="0" w:uiPriority="62" w:unhideWhenUsed="0"/>
+    <w:lsdException w:name="Medium Shading 1 Accent 2" w:semiHidden="0" w:uiPriority="63" w:unhideWhenUsed="0"/>
+    <w:lsdException w:name="Medium Shading 2 Accent 2" w:semiHidden="0" w:uiPriority="64" w:unhideWhenUsed="0"/>
+    <w:lsdException w:name="Medium List 1 Accent 2" w:semiHidden="0" w:uiPriority="65" w:unhideWhenUsed="0"/>
+    <w:lsdException w:name="Medium List 2 Accent 2" w:semiHidden="0" w:uiPriority="66" w:unhideWhenUsed="0"/>
+    <w:lsdException w:name="Medium Grid 1 Accent 2" w:semiHidden="0" w:uiPriority="67" w:unhideWhenUsed="0"/>
+    <w:lsdException w:name="Medium Grid 2 Accent 2" w:semiHidden="0" w:uiPriority="68" w:unhideWhenUsed="0"/>
+    <w:lsdException w:name="Medium Grid 3 Accent 2" w:semiHidden="0" w:uiPriority="69" w:unhideWhenUsed="0"/>
+    <w:lsdException w:name="Dark List Accent 2" w:semiHidden="0" w:uiPriority="70" w:unhideWhenUsed="0"/>
+    <w:lsdException w:name="Colorful Shading Accent 2" w:semiHidden="0" w:uiPriority="71" w:unhideWhenUsed="0"/>
+    <w:lsdException w:name="Colorful List Accent 2" w:semiHidden="0" w:uiPriority="72" w:unhideWhenUsed="0"/>
+    <w:lsdException w:name="Colorful Grid Accent 2" w:semiHidden="0" w:uiPriority="73" w:unhideWhenUsed="0"/>
+    <w:lsdException w:name="Light Shading Accent 3" w:semiHidden="0" w:uiPriority="60" w:unhideWhenUsed="0"/>
+    <w:lsdException w:name="Light List Accent 3" w:semiHidden="0" w:uiPriority="61" w:unhideWhenUsed="0"/>
+    <w:lsdException w:name="Light Grid Accent 3" w:semiHidden="0" w:uiPriority="62" w:unhideWhenUsed="0"/>
+    <w:lsdException w:name="Medium Shading 1 Accent 3" w:semiHidden="0" w:uiPriority="63" w:unhideWhenUsed="0"/>
+    <w:lsdException w:name="Medium Shading 2 Accent 3" w:semiHidden="0" w:uiPriority="64" w:unhideWhenUsed="0"/>
+    <w:lsdException w:name="Medium List 1 Accent 3" w:semiHidden="0" w:uiPriority="65" w:unhideWhenUsed="0"/>
+    <w:lsdException w:name="Medium List 2 Accent 3" w:semiHidden="0" w:uiPriority="66" w:unhideWhenUsed="0"/>
+    <w:lsdException w:name="Medium Grid 1 Accent 3" w:semiHidden="0" w:uiPriority="67" w:unhideWhenUsed="0"/>
+    <w:lsdException w:name="Medium Grid 2 Accent 3" w:semiHidden="0" w:uiPriority="68" w:unhideWhenUsed="0"/>
+    <w:lsdException w:name="Medium Grid 3 Accent 3" w:semiHidden="0" w:uiPriority="69" w:unhideWhenUsed="0"/>
+    <w:lsdException w:name="Dark List Accent 3" w:semiHidden="0" w:uiPriority="70" w:unhideWhenUsed="0"/>
+    <w:lsdException w:name="Colorful Shading Accent 3" w:semiHidden="0" w:uiPriority="71" w:unhideWhenUsed="0"/>
+    <w:lsdException w:name="Colorful List Accent 3" w:semiHidden="0" w:uiPriority="72" w:unhideWhenUsed="0"/>
+    <w:lsdException w:name="Colorful Grid Accent 3" w:semiHidden="0" w:uiPriority="73" w:unhideWhenUsed="0"/>
+    <w:lsdException w:name="Light Shading Accent 4" w:semiHidden="0" w:uiPriority="60" w:unhideWhenUsed="0"/>
+    <w:lsdException w:name="Light List Accent 4" w:semiHidden="0" w:uiPriority="61" w:unhideWhenUsed="0"/>
+    <w:lsdException w:name="Light Grid Accent 4" w:semiHidden="0" w:uiPriority="62" w:unhideWhenUsed="0"/>
+    <w:lsdException w:name="Medium Shading 1 Accent 4" w:semiHidden="0" w:uiPriority="63" w:unhideWhenUsed="0"/>
+    <w:lsdException w:name="Medium Shading 2 Accent 4" w:semiHidden="0" w:uiPriority="64" w:unhideWhenUsed="0"/>
+    <w:lsdException w:name="Medium List 1 Accent 4" w:semiHidden="0" w:uiPriority="65" w:unhideWhenUsed="0"/>
+    <w:lsdException w:name="Medium List 2 Accent 4" w:semiHidden="0" w:uiPriority="66" w:unhideWhenUsed="0"/>
+    <w:lsdException w:name="Medium Grid 1 Accent 4" w:semiHidden="0" w:uiPriority="67" w:unhideWhenUsed="0"/>
+    <w:lsdException w:name="Medium Grid 2 Accent 4" w:semiHidden="0" w:uiPriority="68" w:unhideWhenUsed="0"/>
+    <w:lsdException w:name="Medium Grid 3 Accent 4" w:semiHidden="0" w:uiPriority="69" w:unhideWhenUsed="0"/>
+    <w:lsdException w:name="Dark List Accent 4" w:semiHidden="0" w:uiPriority="70" w:unhideWhenUsed="0"/>
+    <w:lsdException w:name="Colorful Shading Accent 4" w:semiHidden="0" w:uiPriority="71" w:unhideWhenUsed="0"/>
+    <w:lsdException w:name="Colorful List Accent 4" w:semiHidden="0" w:uiPriority="72" w:unhideWhenUsed="0"/>
+    <w:lsdException w:name="Colorful Grid Accent 4" w:semiHidden="0" w:uiPriority="73" w:unhideWhenUsed="0"/>
+    <w:lsdException w:name="Light Shading Accent 5" w:semiHidden="0" w:uiPriority="60" w:unhideWhenUsed="0"/>
+    <w:lsdException w:name="Light List Accent 5" w:semiHidden="0" w:uiPriority="61" w:unhideWhenUsed="0"/>
+    <w:lsdException w:name="Light Grid Accent 5" w:semiHidden="0" w:uiPriority="62" w:unhideWhenUsed="0"/>
+    <w:lsdException w:name="Medium Shading 1 Accent 5" w:semiHidden="0" w:uiPriority="63" w:unhideWhenUsed="0"/>
+    <w:lsdException w:name="Medium Shading 2 Accent 5" w:semiHidden="0" w:uiPriority="64" w:unhideWhenUsed="0"/>
+    <w:lsdException w:name="Medium List 1 Accent 5" w:semiHidden="0" w:uiPriority="65" w:unhideWhenUsed="0"/>
+    <w:lsdException w:name="Medium List 2 Accent 5" w:semiHidden="0" w:uiPriority="66" w:unhideWhenUsed="0"/>
+    <w:lsdException w:name="Medium Grid 1 Accent 5" w:semiHidden="0" w:uiPriority="67" w:unhideWhenUsed="0"/>
+    <w:lsdException w:name="Medium Grid 2 Accent 5" w:semiHidden="0" w:uiPriority="68" w:unhideWhenUsed="0"/>
+    <w:lsdException w:name="Medium Grid 3 Accent 5" w:semiHidden="0" w:uiPriority="69" w:unhideWhenUsed="0"/>
+    <w:lsdException w:name="Dark List Accent 5" w:semiHidden="0" w:uiPriority="70" w:unhideWhenUsed="0"/>
+    <w:lsdException w:name="Colorful Shading Accent 5" w:semiHidden="0" w:uiPriority="71" w:unhideWhenUsed="0"/>
+    <w:lsdException w:name="Colorful List Accent 5" w:semiHidden="0" w:uiPriority="72" w:unhideWhenUsed="0"/>
+    <w:lsdException w:name="Colorful Grid Accent 5" w:semiHidden="0" w:uiPriority="73" w:unhideWhenUsed="0"/>
+    <w:lsdException w:name="Light Shading Accent 6" w:semiHidden="0" w:uiPriority="60" w:unhideWhenUsed="0"/>
+    <w:lsdException w:name="Light List Accent 6" w:semiHidden="0" w:uiPriority="61" w:unhideWhenUsed="0"/>
+    <w:lsdException w:name="Light Grid Accent 6" w:semiHidden="0" w:uiPriority="62" w:unhideWhenUsed="0"/>
+    <w:lsdException w:name="Medium Shading 1 Accent 6" w:semiHidden="0" w:uiPriority="63" w:unhideWhenUsed="0"/>
+    <w:lsdException w:name="Medium Shading 2 Accent 6" w:semiHidden="0" w:uiPriority="64" w:unhideWhenUsed="0"/>
+    <w:lsdException w:name="Medium List 1 Accent 6" w:semiHidden="0" w:uiPriority="65" w:unhideWhenUsed="0"/>
+    <w:lsdException w:name="Medium List 2 Accent 6" w:semiHidden="0" w:uiPriority="66" w:unhideWhenUsed="0"/>
+    <w:lsdException w:name="Medium Grid 1 Accent 6" w:semiHidden="0" w:uiPriority="67" w:unhideWhenUsed="0"/>
+    <w:lsdException w:name="Medium Grid 2 Accent 6" w:semiHidden="0" w:uiPriority="68" w:unhideWhenUsed="0"/>
+    <w:lsdException w:name="Medium Grid 3 Accent 6" w:semiHidden="0" w:uiPriority="69" w:unhideWhenUsed="0"/>
+    <w:lsdException w:name="Dark List Accent 6" w:semiHidden="0" w:uiPriority="70" w:unhideWhenUsed="0"/>
+    <w:lsdException w:name="Colorful Shading Accent 6" w:semiHidden="0" w:uiPriority="71" w:unhideWhenUsed="0"/>
+    <w:lsdException w:name="Colorful List Accent 6" w:semiHidden="0" w:uiPriority="72" w:unhideWhenUsed="0"/>
+    <w:lsdException w:name="Colorful Grid Accent 6" w:semiHidden="0" w:uiPriority="73" w:unhideWhenUsed="0"/>
+    <w:lsdException w:name="Subtle Emphasis" w:semiHidden="0" w:uiPriority="19" w:unhideWhenUsed="0" w:qFormat="1"/>
+    <w:lsdException w:name="Intense Emphasis" w:semiHidden="0" w:uiPriority="21" w:unhideWhenUsed="0" w:qFormat="1"/>
+    <w:lsdException w:name="Subtle Reference" w:semiHidden="0" w:uiPriority="31" w:unhideWhenUsed="0" w:qFormat="1"/>
+    <w:lsdException w:name="Intense Reference" w:semiHidden="0" w:uiPriority="32" w:unhideWhenUsed="0" w:qFormat="1"/>
+    <w:lsdException w:name="Book Title" w:semiHidden="0" w:uiPriority="33" w:unhideWhenUsed="0" w:qFormat="1"/>
+    <w:lsdException w:name="Bibliography" w:uiPriority="37"/>
+    <w:lsdException w:name="TOC Heading" w:uiPriority="39" w:qFormat="1"/>
   </w:latentStyles>
-  <w:style w:type="paragraph" w:default="1" w:styleId="Normal">
+  <w:style w:type="paragraph" w:default="1" w:styleId="a">
     <w:name w:val="Normal"/>
     <w:qFormat/>
   </w:style>
-  <w:style w:type="paragraph" w:styleId="Heading1">
+  <w:style w:type="paragraph" w:styleId="1">
     <w:name w:val="heading 1"/>
-    <w:basedOn w:val="Normal"/>
-    <w:next w:val="Normal"/>
-    <w:link w:val="Heading1Char"/>
+    <w:basedOn w:val="a"/>
+    <w:next w:val="a"/>
+    <w:link w:val="1Char"/>
     <w:uiPriority w:val="9"/>
     <w:qFormat/>
     <w:rsid w:val="00B83449"/>
@@ -3100,10 +2878,10 @@
       <w:szCs w:val="32"/>
     </w:rPr>
   </w:style>
-  <w:style w:type="paragraph" w:styleId="Heading2">
+  <w:style w:type="paragraph" w:styleId="2">
     <w:name w:val="heading 2"/>
-    <w:basedOn w:val="Normal"/>
-    <w:link w:val="Heading2Char"/>
+    <w:basedOn w:val="a"/>
+    <w:link w:val="2Char"/>
     <w:uiPriority w:val="9"/>
     <w:qFormat/>
     <w:rsid w:val="00AA0251"/>
@@ -3119,11 +2897,11 @@
       <w:szCs w:val="36"/>
     </w:rPr>
   </w:style>
-  <w:style w:type="paragraph" w:styleId="Heading3">
+  <w:style w:type="paragraph" w:styleId="3">
     <w:name w:val="heading 3"/>
-    <w:basedOn w:val="Normal"/>
-    <w:next w:val="Normal"/>
-    <w:link w:val="Heading3Char"/>
+    <w:basedOn w:val="a"/>
+    <w:next w:val="a"/>
+    <w:link w:val="3Char"/>
     <w:uiPriority w:val="9"/>
     <w:unhideWhenUsed/>
     <w:qFormat/>
@@ -3141,13 +2919,13 @@
       <w:szCs w:val="24"/>
     </w:rPr>
   </w:style>
-  <w:style w:type="character" w:default="1" w:styleId="DefaultParagraphFont">
+  <w:style w:type="character" w:default="1" w:styleId="a0">
     <w:name w:val="Default Paragraph Font"/>
     <w:uiPriority w:val="1"/>
     <w:semiHidden/>
     <w:unhideWhenUsed/>
   </w:style>
-  <w:style w:type="table" w:default="1" w:styleId="TableNormal">
+  <w:style w:type="table" w:default="1" w:styleId="a1">
     <w:name w:val="Normal Table"/>
     <w:uiPriority w:val="99"/>
     <w:semiHidden/>
@@ -3162,15 +2940,15 @@
       </w:tblCellMar>
     </w:tblPr>
   </w:style>
-  <w:style w:type="numbering" w:default="1" w:styleId="NoList">
+  <w:style w:type="numbering" w:default="1" w:styleId="a2">
     <w:name w:val="No List"/>
     <w:uiPriority w:val="99"/>
     <w:semiHidden/>
     <w:unhideWhenUsed/>
   </w:style>
-  <w:style w:type="character" w:styleId="Hyperlink">
+  <w:style w:type="character" w:styleId="a3">
     <w:name w:val="Hyperlink"/>
-    <w:basedOn w:val="DefaultParagraphFont"/>
+    <w:basedOn w:val="a0"/>
     <w:uiPriority w:val="99"/>
     <w:unhideWhenUsed/>
     <w:rsid w:val="00081CEC"/>
@@ -3179,15 +2957,16 @@
       <w:u w:val="single"/>
     </w:rPr>
   </w:style>
-  <w:style w:type="table" w:styleId="TableGrid">
+  <w:style w:type="table" w:styleId="a4">
     <w:name w:val="Table Grid"/>
-    <w:basedOn w:val="TableNormal"/>
+    <w:basedOn w:val="a1"/>
     <w:uiPriority w:val="39"/>
     <w:rsid w:val="00081CEC"/>
     <w:pPr>
       <w:spacing w:after="0" w:line="240" w:lineRule="auto"/>
     </w:pPr>
     <w:tblPr>
+      <w:tblInd w:w="0" w:type="dxa"/>
       <w:tblBorders>
         <w:top w:val="single" w:sz="4" w:space="0" w:color="auto"/>
         <w:left w:val="single" w:sz="4" w:space="0" w:color="auto"/>
@@ -3196,12 +2975,18 @@
         <w:insideH w:val="single" w:sz="4" w:space="0" w:color="auto"/>
         <w:insideV w:val="single" w:sz="4" w:space="0" w:color="auto"/>
       </w:tblBorders>
+      <w:tblCellMar>
+        <w:top w:w="0" w:type="dxa"/>
+        <w:left w:w="108" w:type="dxa"/>
+        <w:bottom w:w="0" w:type="dxa"/>
+        <w:right w:w="108" w:type="dxa"/>
+      </w:tblCellMar>
     </w:tblPr>
   </w:style>
-  <w:style w:type="character" w:customStyle="1" w:styleId="Heading2Char">
-    <w:name w:val="Heading 2 Char"/>
-    <w:basedOn w:val="DefaultParagraphFont"/>
-    <w:link w:val="Heading2"/>
+  <w:style w:type="character" w:customStyle="1" w:styleId="2Char">
+    <w:name w:val="标题 2 Char"/>
+    <w:basedOn w:val="a0"/>
+    <w:link w:val="2"/>
     <w:uiPriority w:val="9"/>
     <w:rsid w:val="00AA0251"/>
     <w:rPr>
@@ -3212,9 +2997,9 @@
       <w:szCs w:val="36"/>
     </w:rPr>
   </w:style>
-  <w:style w:type="character" w:styleId="Strong">
+  <w:style w:type="character" w:styleId="a5">
     <w:name w:val="Strong"/>
-    <w:basedOn w:val="DefaultParagraphFont"/>
+    <w:basedOn w:val="a0"/>
     <w:uiPriority w:val="22"/>
     <w:qFormat/>
     <w:rsid w:val="000F3409"/>
@@ -3225,12 +3010,12 @@
   </w:style>
   <w:style w:type="character" w:customStyle="1" w:styleId="apple-converted-space">
     <w:name w:val="apple-converted-space"/>
-    <w:basedOn w:val="DefaultParagraphFont"/>
+    <w:basedOn w:val="a0"/>
     <w:rsid w:val="000F3409"/>
   </w:style>
-  <w:style w:type="character" w:styleId="FollowedHyperlink">
+  <w:style w:type="character" w:styleId="a6">
     <w:name w:val="FollowedHyperlink"/>
-    <w:basedOn w:val="DefaultParagraphFont"/>
+    <w:basedOn w:val="a0"/>
     <w:uiPriority w:val="99"/>
     <w:semiHidden/>
     <w:unhideWhenUsed/>
@@ -3240,10 +3025,10 @@
       <w:u w:val="single"/>
     </w:rPr>
   </w:style>
-  <w:style w:type="character" w:customStyle="1" w:styleId="Heading1Char">
-    <w:name w:val="Heading 1 Char"/>
-    <w:basedOn w:val="DefaultParagraphFont"/>
-    <w:link w:val="Heading1"/>
+  <w:style w:type="character" w:customStyle="1" w:styleId="1Char">
+    <w:name w:val="标题 1 Char"/>
+    <w:basedOn w:val="a0"/>
+    <w:link w:val="1"/>
     <w:uiPriority w:val="9"/>
     <w:rsid w:val="00B83449"/>
     <w:rPr>
@@ -3253,10 +3038,10 @@
       <w:szCs w:val="32"/>
     </w:rPr>
   </w:style>
-  <w:style w:type="paragraph" w:styleId="HTMLPreformatted">
+  <w:style w:type="paragraph" w:styleId="HTML">
     <w:name w:val="HTML Preformatted"/>
-    <w:basedOn w:val="Normal"/>
-    <w:link w:val="HTMLPreformattedChar"/>
+    <w:basedOn w:val="a"/>
+    <w:link w:val="HTMLChar"/>
     <w:uiPriority w:val="99"/>
     <w:semiHidden/>
     <w:unhideWhenUsed/>
@@ -3288,10 +3073,10 @@
       <w:szCs w:val="20"/>
     </w:rPr>
   </w:style>
-  <w:style w:type="character" w:customStyle="1" w:styleId="HTMLPreformattedChar">
-    <w:name w:val="HTML Preformatted Char"/>
-    <w:basedOn w:val="DefaultParagraphFont"/>
-    <w:link w:val="HTMLPreformatted"/>
+  <w:style w:type="character" w:customStyle="1" w:styleId="HTMLChar">
+    <w:name w:val="HTML 预设格式 Char"/>
+    <w:basedOn w:val="a0"/>
+    <w:link w:val="HTML"/>
     <w:uiPriority w:val="99"/>
     <w:semiHidden/>
     <w:rsid w:val="00A11D6B"/>
@@ -3301,10 +3086,10 @@
       <w:szCs w:val="20"/>
     </w:rPr>
   </w:style>
-  <w:style w:type="character" w:customStyle="1" w:styleId="Heading3Char">
-    <w:name w:val="Heading 3 Char"/>
-    <w:basedOn w:val="DefaultParagraphFont"/>
-    <w:link w:val="Heading3"/>
+  <w:style w:type="character" w:customStyle="1" w:styleId="3Char">
+    <w:name w:val="标题 3 Char"/>
+    <w:basedOn w:val="a0"/>
+    <w:link w:val="3"/>
     <w:uiPriority w:val="9"/>
     <w:rsid w:val="00950A97"/>
     <w:rPr>
@@ -3314,10 +3099,10 @@
       <w:szCs w:val="24"/>
     </w:rPr>
   </w:style>
-  <w:style w:type="paragraph" w:styleId="BalloonText">
+  <w:style w:type="paragraph" w:styleId="a7">
     <w:name w:val="Balloon Text"/>
-    <w:basedOn w:val="Normal"/>
-    <w:link w:val="BalloonTextChar"/>
+    <w:basedOn w:val="a"/>
+    <w:link w:val="Char"/>
     <w:uiPriority w:val="99"/>
     <w:semiHidden/>
     <w:unhideWhenUsed/>
@@ -3326,28 +3111,28 @@
       <w:spacing w:after="0" w:line="240" w:lineRule="auto"/>
     </w:pPr>
     <w:rPr>
-      <w:rFonts w:ascii="宋体" w:eastAsia="宋体"/>
+      <w:rFonts w:ascii="SimSun" w:eastAsia="SimSun"/>
       <w:sz w:val="18"/>
       <w:szCs w:val="18"/>
     </w:rPr>
   </w:style>
-  <w:style w:type="character" w:customStyle="1" w:styleId="BalloonTextChar">
-    <w:name w:val="Balloon Text Char"/>
-    <w:basedOn w:val="DefaultParagraphFont"/>
-    <w:link w:val="BalloonText"/>
+  <w:style w:type="character" w:customStyle="1" w:styleId="Char">
+    <w:name w:val="批注框文本 Char"/>
+    <w:basedOn w:val="a0"/>
+    <w:link w:val="a7"/>
     <w:uiPriority w:val="99"/>
     <w:semiHidden/>
     <w:rsid w:val="00645D45"/>
     <w:rPr>
-      <w:rFonts w:ascii="宋体" w:eastAsia="宋体"/>
+      <w:rFonts w:ascii="SimSun" w:eastAsia="SimSun"/>
       <w:sz w:val="18"/>
       <w:szCs w:val="18"/>
     </w:rPr>
   </w:style>
-  <w:style w:type="paragraph" w:styleId="Header">
+  <w:style w:type="paragraph" w:styleId="a8">
     <w:name w:val="header"/>
-    <w:basedOn w:val="Normal"/>
-    <w:link w:val="HeaderChar"/>
+    <w:basedOn w:val="a"/>
+    <w:link w:val="Char0"/>
     <w:uiPriority w:val="99"/>
     <w:unhideWhenUsed/>
     <w:rsid w:val="00B312A4"/>
@@ -3359,17 +3144,17 @@
       <w:spacing w:after="0" w:line="240" w:lineRule="auto"/>
     </w:pPr>
   </w:style>
-  <w:style w:type="character" w:customStyle="1" w:styleId="HeaderChar">
-    <w:name w:val="Header Char"/>
-    <w:basedOn w:val="DefaultParagraphFont"/>
-    <w:link w:val="Header"/>
+  <w:style w:type="character" w:customStyle="1" w:styleId="Char0">
+    <w:name w:val="页眉 Char"/>
+    <w:basedOn w:val="a0"/>
+    <w:link w:val="a8"/>
     <w:uiPriority w:val="99"/>
     <w:rsid w:val="00B312A4"/>
   </w:style>
-  <w:style w:type="paragraph" w:styleId="Footer">
+  <w:style w:type="paragraph" w:styleId="a9">
     <w:name w:val="footer"/>
-    <w:basedOn w:val="Normal"/>
-    <w:link w:val="FooterChar"/>
+    <w:basedOn w:val="a"/>
+    <w:link w:val="Char1"/>
     <w:uiPriority w:val="99"/>
     <w:unhideWhenUsed/>
     <w:rsid w:val="00B312A4"/>
@@ -3381,10 +3166,489 @@
       <w:spacing w:after="0" w:line="240" w:lineRule="auto"/>
     </w:pPr>
   </w:style>
-  <w:style w:type="character" w:customStyle="1" w:styleId="FooterChar">
-    <w:name w:val="Footer Char"/>
-    <w:basedOn w:val="DefaultParagraphFont"/>
-    <w:link w:val="Footer"/>
+  <w:style w:type="character" w:customStyle="1" w:styleId="Char1">
+    <w:name w:val="页脚 Char"/>
+    <w:basedOn w:val="a0"/>
+    <w:link w:val="a9"/>
+    <w:uiPriority w:val="99"/>
+    <w:rsid w:val="00B312A4"/>
+  </w:style>
+</w:styles>
+</file>
+
+<file path=word/stylesWithEffects.xml><?xml version="1.0" encoding="utf-8"?>
+<w:styles xmlns:wpc="http://schemas.microsoft.com/office/word/2010/wordprocessingCanvas" xmlns:mc="http://schemas.openxmlformats.org/markup-compatibility/2006" xmlns:o="urn:schemas-microsoft-com:office:office" xmlns:r="http://schemas.openxmlformats.org/officeDocument/2006/relationships" xmlns:m="http://schemas.openxmlformats.org/officeDocument/2006/math" xmlns:v="urn:schemas-microsoft-com:vml" xmlns:wp14="http://schemas.microsoft.com/office/word/2010/wordprocessingDrawing" xmlns:wp="http://schemas.openxmlformats.org/drawingml/2006/wordprocessingDrawing" xmlns:w10="urn:schemas-microsoft-com:office:word" xmlns:w="http://schemas.openxmlformats.org/wordprocessingml/2006/main" xmlns:w14="http://schemas.microsoft.com/office/word/2010/wordml" xmlns:wpg="http://schemas.microsoft.com/office/word/2010/wordprocessingGroup" xmlns:wpi="http://schemas.microsoft.com/office/word/2010/wordprocessingInk" xmlns:wne="http://schemas.microsoft.com/office/word/2006/wordml" xmlns:wps="http://schemas.microsoft.com/office/word/2010/wordprocessingShape" mc:Ignorable="w14 wp14">
+  <w:docDefaults>
+    <w:rPrDefault>
+      <w:rPr>
+        <w:rFonts w:asciiTheme="minorHAnsi" w:eastAsiaTheme="minorEastAsia" w:hAnsiTheme="minorHAnsi" w:cstheme="minorBidi"/>
+        <w:sz w:val="22"/>
+        <w:szCs w:val="22"/>
+        <w:lang w:val="en-US" w:eastAsia="zh-CN" w:bidi="ar-SA"/>
+      </w:rPr>
+    </w:rPrDefault>
+    <w:pPrDefault>
+      <w:pPr>
+        <w:spacing w:after="160" w:line="259" w:lineRule="auto"/>
+      </w:pPr>
+    </w:pPrDefault>
+  </w:docDefaults>
+  <w:latentStyles w:defLockedState="0" w:defUIPriority="99" w:defSemiHidden="1" w:defUnhideWhenUsed="1" w:defQFormat="0" w:count="267">
+    <w:lsdException w:name="Normal" w:semiHidden="0" w:uiPriority="0" w:unhideWhenUsed="0" w:qFormat="1"/>
+    <w:lsdException w:name="heading 1" w:semiHidden="0" w:uiPriority="9" w:unhideWhenUsed="0" w:qFormat="1"/>
+    <w:lsdException w:name="heading 2" w:uiPriority="9" w:qFormat="1"/>
+    <w:lsdException w:name="heading 3" w:uiPriority="9" w:qFormat="1"/>
+    <w:lsdException w:name="heading 4" w:uiPriority="9" w:qFormat="1"/>
+    <w:lsdException w:name="heading 5" w:uiPriority="9" w:qFormat="1"/>
+    <w:lsdException w:name="heading 6" w:uiPriority="9" w:qFormat="1"/>
+    <w:lsdException w:name="heading 7" w:uiPriority="9" w:qFormat="1"/>
+    <w:lsdException w:name="heading 8" w:uiPriority="9" w:qFormat="1"/>
+    <w:lsdException w:name="heading 9" w:uiPriority="9" w:qFormat="1"/>
+    <w:lsdException w:name="toc 1" w:uiPriority="39"/>
+    <w:lsdException w:name="toc 2" w:uiPriority="39"/>
+    <w:lsdException w:name="toc 3" w:uiPriority="39"/>
+    <w:lsdException w:name="toc 4" w:uiPriority="39"/>
+    <w:lsdException w:name="toc 5" w:uiPriority="39"/>
+    <w:lsdException w:name="toc 6" w:uiPriority="39"/>
+    <w:lsdException w:name="toc 7" w:uiPriority="39"/>
+    <w:lsdException w:name="toc 8" w:uiPriority="39"/>
+    <w:lsdException w:name="toc 9" w:uiPriority="39"/>
+    <w:lsdException w:name="caption" w:uiPriority="35" w:qFormat="1"/>
+    <w:lsdException w:name="Title" w:semiHidden="0" w:uiPriority="10" w:unhideWhenUsed="0" w:qFormat="1"/>
+    <w:lsdException w:name="Default Paragraph Font" w:uiPriority="1"/>
+    <w:lsdException w:name="Subtitle" w:semiHidden="0" w:uiPriority="11" w:unhideWhenUsed="0" w:qFormat="1"/>
+    <w:lsdException w:name="Strong" w:semiHidden="0" w:uiPriority="22" w:unhideWhenUsed="0" w:qFormat="1"/>
+    <w:lsdException w:name="Emphasis" w:semiHidden="0" w:uiPriority="20" w:unhideWhenUsed="0" w:qFormat="1"/>
+    <w:lsdException w:name="Table Grid" w:semiHidden="0" w:uiPriority="39" w:unhideWhenUsed="0"/>
+    <w:lsdException w:name="Placeholder Text" w:unhideWhenUsed="0"/>
+    <w:lsdException w:name="No Spacing" w:semiHidden="0" w:uiPriority="1" w:unhideWhenUsed="0" w:qFormat="1"/>
+    <w:lsdException w:name="Light Shading" w:semiHidden="0" w:uiPriority="60" w:unhideWhenUsed="0"/>
+    <w:lsdException w:name="Light List" w:semiHidden="0" w:uiPriority="61" w:unhideWhenUsed="0"/>
+    <w:lsdException w:name="Light Grid" w:semiHidden="0" w:uiPriority="62" w:unhideWhenUsed="0"/>
+    <w:lsdException w:name="Medium Shading 1" w:semiHidden="0" w:uiPriority="63" w:unhideWhenUsed="0"/>
+    <w:lsdException w:name="Medium Shading 2" w:semiHidden="0" w:uiPriority="64" w:unhideWhenUsed="0"/>
+    <w:lsdException w:name="Medium List 1" w:semiHidden="0" w:uiPriority="65" w:unhideWhenUsed="0"/>
+    <w:lsdException w:name="Medium List 2" w:semiHidden="0" w:uiPriority="66" w:unhideWhenUsed="0"/>
+    <w:lsdException w:name="Medium Grid 1" w:semiHidden="0" w:uiPriority="67" w:unhideWhenUsed="0"/>
+    <w:lsdException w:name="Medium Grid 2" w:semiHidden="0" w:uiPriority="68" w:unhideWhenUsed="0"/>
+    <w:lsdException w:name="Medium Grid 3" w:semiHidden="0" w:uiPriority="69" w:unhideWhenUsed="0"/>
+    <w:lsdException w:name="Dark List" w:semiHidden="0" w:uiPriority="70" w:unhideWhenUsed="0"/>
+    <w:lsdException w:name="Colorful Shading" w:semiHidden="0" w:uiPriority="71" w:unhideWhenUsed="0"/>
+    <w:lsdException w:name="Colorful List" w:semiHidden="0" w:uiPriority="72" w:unhideWhenUsed="0"/>
+    <w:lsdException w:name="Colorful Grid" w:semiHidden="0" w:uiPriority="73" w:unhideWhenUsed="0"/>
+    <w:lsdException w:name="Light Shading Accent 1" w:semiHidden="0" w:uiPriority="60" w:unhideWhenUsed="0"/>
+    <w:lsdException w:name="Light List Accent 1" w:semiHidden="0" w:uiPriority="61" w:unhideWhenUsed="0"/>
+    <w:lsdException w:name="Light Grid Accent 1" w:semiHidden="0" w:uiPriority="62" w:unhideWhenUsed="0"/>
+    <w:lsdException w:name="Medium Shading 1 Accent 1" w:semiHidden="0" w:uiPriority="63" w:unhideWhenUsed="0"/>
+    <w:lsdException w:name="Medium Shading 2 Accent 1" w:semiHidden="0" w:uiPriority="64" w:unhideWhenUsed="0"/>
+    <w:lsdException w:name="Medium List 1 Accent 1" w:semiHidden="0" w:uiPriority="65" w:unhideWhenUsed="0"/>
+    <w:lsdException w:name="Revision" w:unhideWhenUsed="0"/>
+    <w:lsdException w:name="List Paragraph" w:semiHidden="0" w:uiPriority="34" w:unhideWhenUsed="0" w:qFormat="1"/>
+    <w:lsdException w:name="Quote" w:semiHidden="0" w:uiPriority="29" w:unhideWhenUsed="0" w:qFormat="1"/>
+    <w:lsdException w:name="Intense Quote" w:semiHidden="0" w:uiPriority="30" w:unhideWhenUsed="0" w:qFormat="1"/>
+    <w:lsdException w:name="Medium List 2 Accent 1" w:semiHidden="0" w:uiPriority="66" w:unhideWhenUsed="0"/>
+    <w:lsdException w:name="Medium Grid 1 Accent 1" w:semiHidden="0" w:uiPriority="67" w:unhideWhenUsed="0"/>
+    <w:lsdException w:name="Medium Grid 2 Accent 1" w:semiHidden="0" w:uiPriority="68" w:unhideWhenUsed="0"/>
+    <w:lsdException w:name="Medium Grid 3 Accent 1" w:semiHidden="0" w:uiPriority="69" w:unhideWhenUsed="0"/>
+    <w:lsdException w:name="Dark List Accent 1" w:semiHidden="0" w:uiPriority="70" w:unhideWhenUsed="0"/>
+    <w:lsdException w:name="Colorful Shading Accent 1" w:semiHidden="0" w:uiPriority="71" w:unhideWhenUsed="0"/>
+    <w:lsdException w:name="Colorful List Accent 1" w:semiHidden="0" w:uiPriority="72" w:unhideWhenUsed="0"/>
+    <w:lsdException w:name="Colorful Grid Accent 1" w:semiHidden="0" w:uiPriority="73" w:unhideWhenUsed="0"/>
+    <w:lsdException w:name="Light Shading Accent 2" w:semiHidden="0" w:uiPriority="60" w:unhideWhenUsed="0"/>
+    <w:lsdException w:name="Light List Accent 2" w:semiHidden="0" w:uiPriority="61" w:unhideWhenUsed="0"/>
+    <w:lsdException w:name="Light Grid Accent 2" w:semiHidden="0" w:uiPriority="62" w:unhideWhenUsed="0"/>
+    <w:lsdException w:name="Medium Shading 1 Accent 2" w:semiHidden="0" w:uiPriority="63" w:unhideWhenUsed="0"/>
+    <w:lsdException w:name="Medium Shading 2 Accent 2" w:semiHidden="0" w:uiPriority="64" w:unhideWhenUsed="0"/>
+    <w:lsdException w:name="Medium List 1 Accent 2" w:semiHidden="0" w:uiPriority="65" w:unhideWhenUsed="0"/>
+    <w:lsdException w:name="Medium List 2 Accent 2" w:semiHidden="0" w:uiPriority="66" w:unhideWhenUsed="0"/>
+    <w:lsdException w:name="Medium Grid 1 Accent 2" w:semiHidden="0" w:uiPriority="67" w:unhideWhenUsed="0"/>
+    <w:lsdException w:name="Medium Grid 2 Accent 2" w:semiHidden="0" w:uiPriority="68" w:unhideWhenUsed="0"/>
+    <w:lsdException w:name="Medium Grid 3 Accent 2" w:semiHidden="0" w:uiPriority="69" w:unhideWhenUsed="0"/>
+    <w:lsdException w:name="Dark List Accent 2" w:semiHidden="0" w:uiPriority="70" w:unhideWhenUsed="0"/>
+    <w:lsdException w:name="Colorful Shading Accent 2" w:semiHidden="0" w:uiPriority="71" w:unhideWhenUsed="0"/>
+    <w:lsdException w:name="Colorful List Accent 2" w:semiHidden="0" w:uiPriority="72" w:unhideWhenUsed="0"/>
+    <w:lsdException w:name="Colorful Grid Accent 2" w:semiHidden="0" w:uiPriority="73" w:unhideWhenUsed="0"/>
+    <w:lsdException w:name="Light Shading Accent 3" w:semiHidden="0" w:uiPriority="60" w:unhideWhenUsed="0"/>
+    <w:lsdException w:name="Light List Accent 3" w:semiHidden="0" w:uiPriority="61" w:unhideWhenUsed="0"/>
+    <w:lsdException w:name="Light Grid Accent 3" w:semiHidden="0" w:uiPriority="62" w:unhideWhenUsed="0"/>
+    <w:lsdException w:name="Medium Shading 1 Accent 3" w:semiHidden="0" w:uiPriority="63" w:unhideWhenUsed="0"/>
+    <w:lsdException w:name="Medium Shading 2 Accent 3" w:semiHidden="0" w:uiPriority="64" w:unhideWhenUsed="0"/>
+    <w:lsdException w:name="Medium List 1 Accent 3" w:semiHidden="0" w:uiPriority="65" w:unhideWhenUsed="0"/>
+    <w:lsdException w:name="Medium List 2 Accent 3" w:semiHidden="0" w:uiPriority="66" w:unhideWhenUsed="0"/>
+    <w:lsdException w:name="Medium Grid 1 Accent 3" w:semiHidden="0" w:uiPriority="67" w:unhideWhenUsed="0"/>
+    <w:lsdException w:name="Medium Grid 2 Accent 3" w:semiHidden="0" w:uiPriority="68" w:unhideWhenUsed="0"/>
+    <w:lsdException w:name="Medium Grid 3 Accent 3" w:semiHidden="0" w:uiPriority="69" w:unhideWhenUsed="0"/>
+    <w:lsdException w:name="Dark List Accent 3" w:semiHidden="0" w:uiPriority="70" w:unhideWhenUsed="0"/>
+    <w:lsdException w:name="Colorful Shading Accent 3" w:semiHidden="0" w:uiPriority="71" w:unhideWhenUsed="0"/>
+    <w:lsdException w:name="Colorful List Accent 3" w:semiHidden="0" w:uiPriority="72" w:unhideWhenUsed="0"/>
+    <w:lsdException w:name="Colorful Grid Accent 3" w:semiHidden="0" w:uiPriority="73" w:unhideWhenUsed="0"/>
+    <w:lsdException w:name="Light Shading Accent 4" w:semiHidden="0" w:uiPriority="60" w:unhideWhenUsed="0"/>
+    <w:lsdException w:name="Light List Accent 4" w:semiHidden="0" w:uiPriority="61" w:unhideWhenUsed="0"/>
+    <w:lsdException w:name="Light Grid Accent 4" w:semiHidden="0" w:uiPriority="62" w:unhideWhenUsed="0"/>
+    <w:lsdException w:name="Medium Shading 1 Accent 4" w:semiHidden="0" w:uiPriority="63" w:unhideWhenUsed="0"/>
+    <w:lsdException w:name="Medium Shading 2 Accent 4" w:semiHidden="0" w:uiPriority="64" w:unhideWhenUsed="0"/>
+    <w:lsdException w:name="Medium List 1 Accent 4" w:semiHidden="0" w:uiPriority="65" w:unhideWhenUsed="0"/>
+    <w:lsdException w:name="Medium List 2 Accent 4" w:semiHidden="0" w:uiPriority="66" w:unhideWhenUsed="0"/>
+    <w:lsdException w:name="Medium Grid 1 Accent 4" w:semiHidden="0" w:uiPriority="67" w:unhideWhenUsed="0"/>
+    <w:lsdException w:name="Medium Grid 2 Accent 4" w:semiHidden="0" w:uiPriority="68" w:unhideWhenUsed="0"/>
+    <w:lsdException w:name="Medium Grid 3 Accent 4" w:semiHidden="0" w:uiPriority="69" w:unhideWhenUsed="0"/>
+    <w:lsdException w:name="Dark List Accent 4" w:semiHidden="0" w:uiPriority="70" w:unhideWhenUsed="0"/>
+    <w:lsdException w:name="Colorful Shading Accent 4" w:semiHidden="0" w:uiPriority="71" w:unhideWhenUsed="0"/>
+    <w:lsdException w:name="Colorful List Accent 4" w:semiHidden="0" w:uiPriority="72" w:unhideWhenUsed="0"/>
+    <w:lsdException w:name="Colorful Grid Accent 4" w:semiHidden="0" w:uiPriority="73" w:unhideWhenUsed="0"/>
+    <w:lsdException w:name="Light Shading Accent 5" w:semiHidden="0" w:uiPriority="60" w:unhideWhenUsed="0"/>
+    <w:lsdException w:name="Light List Accent 5" w:semiHidden="0" w:uiPriority="61" w:unhideWhenUsed="0"/>
+    <w:lsdException w:name="Light Grid Accent 5" w:semiHidden="0" w:uiPriority="62" w:unhideWhenUsed="0"/>
+    <w:lsdException w:name="Medium Shading 1 Accent 5" w:semiHidden="0" w:uiPriority="63" w:unhideWhenUsed="0"/>
+    <w:lsdException w:name="Medium Shading 2 Accent 5" w:semiHidden="0" w:uiPriority="64" w:unhideWhenUsed="0"/>
+    <w:lsdException w:name="Medium List 1 Accent 5" w:semiHidden="0" w:uiPriority="65" w:unhideWhenUsed="0"/>
+    <w:lsdException w:name="Medium List 2 Accent 5" w:semiHidden="0" w:uiPriority="66" w:unhideWhenUsed="0"/>
+    <w:lsdException w:name="Medium Grid 1 Accent 5" w:semiHidden="0" w:uiPriority="67" w:unhideWhenUsed="0"/>
+    <w:lsdException w:name="Medium Grid 2 Accent 5" w:semiHidden="0" w:uiPriority="68" w:unhideWhenUsed="0"/>
+    <w:lsdException w:name="Medium Grid 3 Accent 5" w:semiHidden="0" w:uiPriority="69" w:unhideWhenUsed="0"/>
+    <w:lsdException w:name="Dark List Accent 5" w:semiHidden="0" w:uiPriority="70" w:unhideWhenUsed="0"/>
+    <w:lsdException w:name="Colorful Shading Accent 5" w:semiHidden="0" w:uiPriority="71" w:unhideWhenUsed="0"/>
+    <w:lsdException w:name="Colorful List Accent 5" w:semiHidden="0" w:uiPriority="72" w:unhideWhenUsed="0"/>
+    <w:lsdException w:name="Colorful Grid Accent 5" w:semiHidden="0" w:uiPriority="73" w:unhideWhenUsed="0"/>
+    <w:lsdException w:name="Light Shading Accent 6" w:semiHidden="0" w:uiPriority="60" w:unhideWhenUsed="0"/>
+    <w:lsdException w:name="Light List Accent 6" w:semiHidden="0" w:uiPriority="61" w:unhideWhenUsed="0"/>
+    <w:lsdException w:name="Light Grid Accent 6" w:semiHidden="0" w:uiPriority="62" w:unhideWhenUsed="0"/>
+    <w:lsdException w:name="Medium Shading 1 Accent 6" w:semiHidden="0" w:uiPriority="63" w:unhideWhenUsed="0"/>
+    <w:lsdException w:name="Medium Shading 2 Accent 6" w:semiHidden="0" w:uiPriority="64" w:unhideWhenUsed="0"/>
+    <w:lsdException w:name="Medium List 1 Accent 6" w:semiHidden="0" w:uiPriority="65" w:unhideWhenUsed="0"/>
+    <w:lsdException w:name="Medium List 2 Accent 6" w:semiHidden="0" w:uiPriority="66" w:unhideWhenUsed="0"/>
+    <w:lsdException w:name="Medium Grid 1 Accent 6" w:semiHidden="0" w:uiPriority="67" w:unhideWhenUsed="0"/>
+    <w:lsdException w:name="Medium Grid 2 Accent 6" w:semiHidden="0" w:uiPriority="68" w:unhideWhenUsed="0"/>
+    <w:lsdException w:name="Medium Grid 3 Accent 6" w:semiHidden="0" w:uiPriority="69" w:unhideWhenUsed="0"/>
+    <w:lsdException w:name="Dark List Accent 6" w:semiHidden="0" w:uiPriority="70" w:unhideWhenUsed="0"/>
+    <w:lsdException w:name="Colorful Shading Accent 6" w:semiHidden="0" w:uiPriority="71" w:unhideWhenUsed="0"/>
+    <w:lsdException w:name="Colorful List Accent 6" w:semiHidden="0" w:uiPriority="72" w:unhideWhenUsed="0"/>
+    <w:lsdException w:name="Colorful Grid Accent 6" w:semiHidden="0" w:uiPriority="73" w:unhideWhenUsed="0"/>
+    <w:lsdException w:name="Subtle Emphasis" w:semiHidden="0" w:uiPriority="19" w:unhideWhenUsed="0" w:qFormat="1"/>
+    <w:lsdException w:name="Intense Emphasis" w:semiHidden="0" w:uiPriority="21" w:unhideWhenUsed="0" w:qFormat="1"/>
+    <w:lsdException w:name="Subtle Reference" w:semiHidden="0" w:uiPriority="31" w:unhideWhenUsed="0" w:qFormat="1"/>
+    <w:lsdException w:name="Intense Reference" w:semiHidden="0" w:uiPriority="32" w:unhideWhenUsed="0" w:qFormat="1"/>
+    <w:lsdException w:name="Book Title" w:semiHidden="0" w:uiPriority="33" w:unhideWhenUsed="0" w:qFormat="1"/>
+    <w:lsdException w:name="Bibliography" w:uiPriority="37"/>
+    <w:lsdException w:name="TOC Heading" w:uiPriority="39" w:qFormat="1"/>
+  </w:latentStyles>
+  <w:style w:type="paragraph" w:default="1" w:styleId="a">
+    <w:name w:val="Normal"/>
+    <w:qFormat/>
+  </w:style>
+  <w:style w:type="paragraph" w:styleId="1">
+    <w:name w:val="heading 1"/>
+    <w:basedOn w:val="a"/>
+    <w:next w:val="a"/>
+    <w:link w:val="1Char"/>
+    <w:uiPriority w:val="9"/>
+    <w:qFormat/>
+    <w:rsid w:val="00B83449"/>
+    <w:pPr>
+      <w:keepNext/>
+      <w:keepLines/>
+      <w:spacing w:before="240" w:after="0"/>
+      <w:outlineLvl w:val="0"/>
+    </w:pPr>
+    <w:rPr>
+      <w:rFonts w:asciiTheme="majorHAnsi" w:eastAsiaTheme="majorEastAsia" w:hAnsiTheme="majorHAnsi" w:cstheme="majorBidi"/>
+      <w:color w:val="2E74B5" w:themeColor="accent1" w:themeShade="BF"/>
+      <w:sz w:val="32"/>
+      <w:szCs w:val="32"/>
+    </w:rPr>
+  </w:style>
+  <w:style w:type="paragraph" w:styleId="2">
+    <w:name w:val="heading 2"/>
+    <w:basedOn w:val="a"/>
+    <w:link w:val="2Char"/>
+    <w:uiPriority w:val="9"/>
+    <w:qFormat/>
+    <w:rsid w:val="00AA0251"/>
+    <w:pPr>
+      <w:spacing w:before="100" w:beforeAutospacing="1" w:after="100" w:afterAutospacing="1" w:line="240" w:lineRule="auto"/>
+      <w:outlineLvl w:val="1"/>
+    </w:pPr>
+    <w:rPr>
+      <w:rFonts w:ascii="Times New Roman" w:eastAsia="Times New Roman" w:hAnsi="Times New Roman" w:cs="Times New Roman"/>
+      <w:b/>
+      <w:bCs/>
+      <w:sz w:val="36"/>
+      <w:szCs w:val="36"/>
+    </w:rPr>
+  </w:style>
+  <w:style w:type="paragraph" w:styleId="3">
+    <w:name w:val="heading 3"/>
+    <w:basedOn w:val="a"/>
+    <w:next w:val="a"/>
+    <w:link w:val="3Char"/>
+    <w:uiPriority w:val="9"/>
+    <w:unhideWhenUsed/>
+    <w:qFormat/>
+    <w:rsid w:val="00950A97"/>
+    <w:pPr>
+      <w:keepNext/>
+      <w:keepLines/>
+      <w:spacing w:before="40" w:after="0"/>
+      <w:outlineLvl w:val="2"/>
+    </w:pPr>
+    <w:rPr>
+      <w:rFonts w:asciiTheme="majorHAnsi" w:eastAsiaTheme="majorEastAsia" w:hAnsiTheme="majorHAnsi" w:cstheme="majorBidi"/>
+      <w:color w:val="1F4D78" w:themeColor="accent1" w:themeShade="7F"/>
+      <w:sz w:val="24"/>
+      <w:szCs w:val="24"/>
+    </w:rPr>
+  </w:style>
+  <w:style w:type="character" w:default="1" w:styleId="a0">
+    <w:name w:val="Default Paragraph Font"/>
+    <w:uiPriority w:val="1"/>
+    <w:semiHidden/>
+    <w:unhideWhenUsed/>
+  </w:style>
+  <w:style w:type="table" w:default="1" w:styleId="a1">
+    <w:name w:val="Normal Table"/>
+    <w:uiPriority w:val="99"/>
+    <w:semiHidden/>
+    <w:unhideWhenUsed/>
+    <w:tblPr>
+      <w:tblInd w:w="0" w:type="dxa"/>
+      <w:tblCellMar>
+        <w:top w:w="0" w:type="dxa"/>
+        <w:left w:w="108" w:type="dxa"/>
+        <w:bottom w:w="0" w:type="dxa"/>
+        <w:right w:w="108" w:type="dxa"/>
+      </w:tblCellMar>
+    </w:tblPr>
+  </w:style>
+  <w:style w:type="numbering" w:default="1" w:styleId="a2">
+    <w:name w:val="No List"/>
+    <w:uiPriority w:val="99"/>
+    <w:semiHidden/>
+    <w:unhideWhenUsed/>
+  </w:style>
+  <w:style w:type="character" w:styleId="a3">
+    <w:name w:val="Hyperlink"/>
+    <w:basedOn w:val="a0"/>
+    <w:uiPriority w:val="99"/>
+    <w:unhideWhenUsed/>
+    <w:rsid w:val="00081CEC"/>
+    <w:rPr>
+      <w:color w:val="0563C1" w:themeColor="hyperlink"/>
+      <w:u w:val="single"/>
+    </w:rPr>
+  </w:style>
+  <w:style w:type="table" w:styleId="a4">
+    <w:name w:val="Table Grid"/>
+    <w:basedOn w:val="a1"/>
+    <w:uiPriority w:val="39"/>
+    <w:rsid w:val="00081CEC"/>
+    <w:pPr>
+      <w:spacing w:after="0" w:line="240" w:lineRule="auto"/>
+    </w:pPr>
+    <w:tblPr>
+      <w:tblInd w:w="0" w:type="dxa"/>
+      <w:tblBorders>
+        <w:top w:val="single" w:sz="4" w:space="0" w:color="auto"/>
+        <w:left w:val="single" w:sz="4" w:space="0" w:color="auto"/>
+        <w:bottom w:val="single" w:sz="4" w:space="0" w:color="auto"/>
+        <w:right w:val="single" w:sz="4" w:space="0" w:color="auto"/>
+        <w:insideH w:val="single" w:sz="4" w:space="0" w:color="auto"/>
+        <w:insideV w:val="single" w:sz="4" w:space="0" w:color="auto"/>
+      </w:tblBorders>
+      <w:tblCellMar>
+        <w:top w:w="0" w:type="dxa"/>
+        <w:left w:w="108" w:type="dxa"/>
+        <w:bottom w:w="0" w:type="dxa"/>
+        <w:right w:w="108" w:type="dxa"/>
+      </w:tblCellMar>
+    </w:tblPr>
+  </w:style>
+  <w:style w:type="character" w:customStyle="1" w:styleId="2Char">
+    <w:name w:val="标题 2 Char"/>
+    <w:basedOn w:val="a0"/>
+    <w:link w:val="2"/>
+    <w:uiPriority w:val="9"/>
+    <w:rsid w:val="00AA0251"/>
+    <w:rPr>
+      <w:rFonts w:ascii="Times New Roman" w:eastAsia="Times New Roman" w:hAnsi="Times New Roman" w:cs="Times New Roman"/>
+      <w:b/>
+      <w:bCs/>
+      <w:sz w:val="36"/>
+      <w:szCs w:val="36"/>
+    </w:rPr>
+  </w:style>
+  <w:style w:type="character" w:styleId="a5">
+    <w:name w:val="Strong"/>
+    <w:basedOn w:val="a0"/>
+    <w:uiPriority w:val="22"/>
+    <w:qFormat/>
+    <w:rsid w:val="000F3409"/>
+    <w:rPr>
+      <w:b/>
+      <w:bCs/>
+    </w:rPr>
+  </w:style>
+  <w:style w:type="character" w:customStyle="1" w:styleId="apple-converted-space">
+    <w:name w:val="apple-converted-space"/>
+    <w:basedOn w:val="a0"/>
+    <w:rsid w:val="000F3409"/>
+  </w:style>
+  <w:style w:type="character" w:styleId="a6">
+    <w:name w:val="FollowedHyperlink"/>
+    <w:basedOn w:val="a0"/>
+    <w:uiPriority w:val="99"/>
+    <w:semiHidden/>
+    <w:unhideWhenUsed/>
+    <w:rsid w:val="00E5363F"/>
+    <w:rPr>
+      <w:color w:val="954F72" w:themeColor="followedHyperlink"/>
+      <w:u w:val="single"/>
+    </w:rPr>
+  </w:style>
+  <w:style w:type="character" w:customStyle="1" w:styleId="1Char">
+    <w:name w:val="标题 1 Char"/>
+    <w:basedOn w:val="a0"/>
+    <w:link w:val="1"/>
+    <w:uiPriority w:val="9"/>
+    <w:rsid w:val="00B83449"/>
+    <w:rPr>
+      <w:rFonts w:asciiTheme="majorHAnsi" w:eastAsiaTheme="majorEastAsia" w:hAnsiTheme="majorHAnsi" w:cstheme="majorBidi"/>
+      <w:color w:val="2E74B5" w:themeColor="accent1" w:themeShade="BF"/>
+      <w:sz w:val="32"/>
+      <w:szCs w:val="32"/>
+    </w:rPr>
+  </w:style>
+  <w:style w:type="paragraph" w:styleId="HTML">
+    <w:name w:val="HTML Preformatted"/>
+    <w:basedOn w:val="a"/>
+    <w:link w:val="HTMLChar"/>
+    <w:uiPriority w:val="99"/>
+    <w:semiHidden/>
+    <w:unhideWhenUsed/>
+    <w:rsid w:val="00A11D6B"/>
+    <w:pPr>
+      <w:tabs>
+        <w:tab w:val="left" w:pos="916"/>
+        <w:tab w:val="left" w:pos="1832"/>
+        <w:tab w:val="left" w:pos="2748"/>
+        <w:tab w:val="left" w:pos="3664"/>
+        <w:tab w:val="left" w:pos="4580"/>
+        <w:tab w:val="left" w:pos="5496"/>
+        <w:tab w:val="left" w:pos="6412"/>
+        <w:tab w:val="left" w:pos="7328"/>
+        <w:tab w:val="left" w:pos="8244"/>
+        <w:tab w:val="left" w:pos="9160"/>
+        <w:tab w:val="left" w:pos="10076"/>
+        <w:tab w:val="left" w:pos="10992"/>
+        <w:tab w:val="left" w:pos="11908"/>
+        <w:tab w:val="left" w:pos="12824"/>
+        <w:tab w:val="left" w:pos="13740"/>
+        <w:tab w:val="left" w:pos="14656"/>
+      </w:tabs>
+      <w:spacing w:after="0" w:line="240" w:lineRule="auto"/>
+    </w:pPr>
+    <w:rPr>
+      <w:rFonts w:ascii="Courier New" w:eastAsia="Times New Roman" w:hAnsi="Courier New" w:cs="Courier New"/>
+      <w:sz w:val="20"/>
+      <w:szCs w:val="20"/>
+    </w:rPr>
+  </w:style>
+  <w:style w:type="character" w:customStyle="1" w:styleId="HTMLChar">
+    <w:name w:val="HTML 预设格式 Char"/>
+    <w:basedOn w:val="a0"/>
+    <w:link w:val="HTML"/>
+    <w:uiPriority w:val="99"/>
+    <w:semiHidden/>
+    <w:rsid w:val="00A11D6B"/>
+    <w:rPr>
+      <w:rFonts w:ascii="Courier New" w:eastAsia="Times New Roman" w:hAnsi="Courier New" w:cs="Courier New"/>
+      <w:sz w:val="20"/>
+      <w:szCs w:val="20"/>
+    </w:rPr>
+  </w:style>
+  <w:style w:type="character" w:customStyle="1" w:styleId="3Char">
+    <w:name w:val="标题 3 Char"/>
+    <w:basedOn w:val="a0"/>
+    <w:link w:val="3"/>
+    <w:uiPriority w:val="9"/>
+    <w:rsid w:val="00950A97"/>
+    <w:rPr>
+      <w:rFonts w:asciiTheme="majorHAnsi" w:eastAsiaTheme="majorEastAsia" w:hAnsiTheme="majorHAnsi" w:cstheme="majorBidi"/>
+      <w:color w:val="1F4D78" w:themeColor="accent1" w:themeShade="7F"/>
+      <w:sz w:val="24"/>
+      <w:szCs w:val="24"/>
+    </w:rPr>
+  </w:style>
+  <w:style w:type="paragraph" w:styleId="a7">
+    <w:name w:val="Balloon Text"/>
+    <w:basedOn w:val="a"/>
+    <w:link w:val="Char"/>
+    <w:uiPriority w:val="99"/>
+    <w:semiHidden/>
+    <w:unhideWhenUsed/>
+    <w:rsid w:val="00645D45"/>
+    <w:pPr>
+      <w:spacing w:after="0" w:line="240" w:lineRule="auto"/>
+    </w:pPr>
+    <w:rPr>
+      <w:rFonts w:ascii="SimSun" w:eastAsia="SimSun"/>
+      <w:sz w:val="18"/>
+      <w:szCs w:val="18"/>
+    </w:rPr>
+  </w:style>
+  <w:style w:type="character" w:customStyle="1" w:styleId="Char">
+    <w:name w:val="批注框文本 Char"/>
+    <w:basedOn w:val="a0"/>
+    <w:link w:val="a7"/>
+    <w:uiPriority w:val="99"/>
+    <w:semiHidden/>
+    <w:rsid w:val="00645D45"/>
+    <w:rPr>
+      <w:rFonts w:ascii="SimSun" w:eastAsia="SimSun"/>
+      <w:sz w:val="18"/>
+      <w:szCs w:val="18"/>
+    </w:rPr>
+  </w:style>
+  <w:style w:type="paragraph" w:styleId="a8">
+    <w:name w:val="header"/>
+    <w:basedOn w:val="a"/>
+    <w:link w:val="Char0"/>
+    <w:uiPriority w:val="99"/>
+    <w:unhideWhenUsed/>
+    <w:rsid w:val="00B312A4"/>
+    <w:pPr>
+      <w:tabs>
+        <w:tab w:val="center" w:pos="4680"/>
+        <w:tab w:val="right" w:pos="9360"/>
+      </w:tabs>
+      <w:spacing w:after="0" w:line="240" w:lineRule="auto"/>
+    </w:pPr>
+  </w:style>
+  <w:style w:type="character" w:customStyle="1" w:styleId="Char0">
+    <w:name w:val="页眉 Char"/>
+    <w:basedOn w:val="a0"/>
+    <w:link w:val="a8"/>
+    <w:uiPriority w:val="99"/>
+    <w:rsid w:val="00B312A4"/>
+  </w:style>
+  <w:style w:type="paragraph" w:styleId="a9">
+    <w:name w:val="footer"/>
+    <w:basedOn w:val="a"/>
+    <w:link w:val="Char1"/>
+    <w:uiPriority w:val="99"/>
+    <w:unhideWhenUsed/>
+    <w:rsid w:val="00B312A4"/>
+    <w:pPr>
+      <w:tabs>
+        <w:tab w:val="center" w:pos="4680"/>
+        <w:tab w:val="right" w:pos="9360"/>
+      </w:tabs>
+      <w:spacing w:after="0" w:line="240" w:lineRule="auto"/>
+    </w:pPr>
+  </w:style>
+  <w:style w:type="character" w:customStyle="1" w:styleId="Char1">
+    <w:name w:val="页脚 Char"/>
+    <w:basedOn w:val="a0"/>
+    <w:link w:val="a9"/>
     <w:uiPriority w:val="99"/>
     <w:rsid w:val="00B312A4"/>
   </w:style>
@@ -3646,7 +3910,7 @@
   <a:extraClrSchemeLst/>
   <a:extLst>
     <a:ext uri="{05A4C25C-085E-4340-85A3-A5531E510DB2}">
-      <thm15:themeFamily xmlns:thm15="http://schemas.microsoft.com/office/thememl/2012/main" name="Office Theme" id="{62F939B6-93AF-4DB8-9C6B-D6C7DFDC589F}" vid="{4A3C46E8-61CC-4603-A589-7422A47A8E4A}"/>
+      <thm15:themeFamily xmlns:thm15="http://schemas.microsoft.com/office/thememl/2012/main" xmlns="" name="Office Theme" id="{62F939B6-93AF-4DB8-9C6B-D6C7DFDC589F}" vid="{4A3C46E8-61CC-4603-A589-7422A47A8E4A}"/>
     </a:ext>
   </a:extLst>
 </a:theme>

</xml_diff>